<commit_message>
Cahier des charges - conclusion
Cahier des charges - conclusion
Mise à jour du planning

Temps travail : 0.5 heures
</commit_message>
<xml_diff>
--- a/Sprint 0/Cahier des charges.docx
+++ b/Sprint 0/Cahier des charges.docx
@@ -382,7 +382,11 @@
     <w:sdt>
       <w:sdtPr>
         <w:rPr>
-          <w:lang w:val="fr-FR"/>
+          <w:rFonts w:ascii="Trebuchet MS" w:eastAsiaTheme="minorHAnsi" w:hAnsi="Trebuchet MS" w:cstheme="minorBidi"/>
+          <w:color w:val="auto"/>
+          <w:sz w:val="20"/>
+          <w:szCs w:val="22"/>
+          <w:lang w:val="fr-FR" w:eastAsia="en-US"/>
         </w:rPr>
         <w:id w:val="1455284127"/>
         <w:docPartObj>
@@ -392,13 +396,8 @@
       </w:sdtPr>
       <w:sdtEndPr>
         <w:rPr>
-          <w:rFonts w:ascii="Trebuchet MS" w:eastAsiaTheme="minorHAnsi" w:hAnsi="Trebuchet MS" w:cstheme="minorBidi"/>
           <w:b/>
           <w:bCs/>
-          <w:color w:val="auto"/>
-          <w:sz w:val="20"/>
-          <w:szCs w:val="22"/>
-          <w:lang w:eastAsia="en-US"/>
         </w:rPr>
       </w:sdtEndPr>
       <w:sdtContent>
@@ -1259,16 +1258,6 @@
         </w:rPr>
         <w:t xml:space="preserve"> the spread of Fake News on social media ». </w:t>
       </w:r>
-    </w:p>
-    <w:p>
-      <w:pPr>
-        <w:spacing w:line="360" w:lineRule="auto"/>
-        <w:jc w:val="both"/>
-        <w:rPr>
-          <w:rFonts w:cstheme="minorHAnsi"/>
-          <w:szCs w:val="20"/>
-        </w:rPr>
-      </w:pPr>
     </w:p>
     <w:p>
       <w:pPr>
@@ -1361,6 +1350,7 @@
           <w:id w:val="899416074"/>
           <w:citation/>
         </w:sdtPr>
+        <w:sdtEndPr/>
         <w:sdtContent>
           <w:r>
             <w:rPr>
@@ -1437,6 +1427,7 @@
           <w:id w:val="-699016394"/>
           <w:citation/>
         </w:sdtPr>
+        <w:sdtEndPr/>
         <w:sdtContent>
           <w:r>
             <w:rPr>
@@ -1559,11 +1550,10 @@
           <w:noProof/>
           <w:szCs w:val="20"/>
         </w:rPr>
-        <w:lastRenderedPageBreak/>
         <w:drawing>
           <wp:inline distT="0" distB="0" distL="0" distR="0">
-            <wp:extent cx="5760720" cy="3013075"/>
-            <wp:effectExtent l="0" t="0" r="0" b="0"/>
+            <wp:extent cx="4548146" cy="2378852"/>
+            <wp:effectExtent l="0" t="0" r="5080" b="2540"/>
             <wp:docPr id="1" name="Image 1" descr="Une image contenant capture d’écran&#10;&#10;Description générée automatiquement"/>
             <wp:cNvGraphicFramePr>
               <a:graphicFrameLocks xmlns:a="http://schemas.openxmlformats.org/drawingml/2006/main" noChangeAspect="1"/>
@@ -1576,7 +1566,7 @@
                     <pic:cNvPicPr/>
                   </pic:nvPicPr>
                   <pic:blipFill>
-                    <a:blip r:embed="rId7">
+                    <a:blip r:embed="rId7" cstate="print">
                       <a:extLst>
                         <a:ext uri="{28A0092B-C50C-407E-A947-70E740481C1C}">
                           <a14:useLocalDpi xmlns:a14="http://schemas.microsoft.com/office/drawing/2010/main" val="0"/>
@@ -1590,7 +1580,7 @@
                   <pic:spPr>
                     <a:xfrm>
                       <a:off x="0" y="0"/>
-                      <a:ext cx="5760720" cy="3013075"/>
+                      <a:ext cx="4585090" cy="2398175"/>
                     </a:xfrm>
                     <a:prstGeom prst="rect">
                       <a:avLst/>
@@ -1678,16 +1668,8 @@
           <w:rFonts w:cstheme="minorHAnsi"/>
           <w:szCs w:val="20"/>
         </w:rPr>
-        <w:t>L’intérêt pour la mise en pl</w:t>
-      </w:r>
-      <w:bookmarkStart w:id="2" w:name="_GoBack"/>
-      <w:bookmarkEnd w:id="2"/>
-      <w:r>
-        <w:rPr>
-          <w:rFonts w:cstheme="minorHAnsi"/>
-          <w:szCs w:val="20"/>
-        </w:rPr>
-        <w:t xml:space="preserve">ace d’un tel label a été démontré dans un rapport sur l’avenir des médias partagé par la Commission fédérale des médias </w:t>
+        <w:lastRenderedPageBreak/>
+        <w:t xml:space="preserve">L’intérêt pour la mise en place d’un tel label a été démontré dans un rapport sur l’avenir des médias partagé par la Commission fédérale des médias </w:t>
       </w:r>
       <w:sdt>
         <w:sdtPr>
@@ -1698,6 +1680,7 @@
           <w:id w:val="2133974458"/>
           <w:citation/>
         </w:sdtPr>
+        <w:sdtEndPr/>
         <w:sdtContent>
           <w:r>
             <w:rPr>
@@ -1767,6 +1750,7 @@
           <w:id w:val="-1455327143"/>
           <w:citation/>
         </w:sdtPr>
+        <w:sdtEndPr/>
         <w:sdtContent>
           <w:r>
             <w:rPr>
@@ -1813,6 +1797,124 @@
         </w:rPr>
         <w:t xml:space="preserve">. </w:t>
       </w:r>
+      <w:r>
+        <w:rPr>
+          <w:rFonts w:cstheme="minorHAnsi"/>
+          <w:szCs w:val="20"/>
+        </w:rPr>
+        <w:t xml:space="preserve">Ainsi, la mise en place d’un tel outil répondrait à un besoin établi. </w:t>
+      </w:r>
+    </w:p>
+    <w:p>
+      <w:pPr>
+        <w:pStyle w:val="Titre1"/>
+      </w:pPr>
+      <w:bookmarkStart w:id="2" w:name="_Toc33428831"/>
+      <w:r>
+        <w:t>Problématique</w:t>
+      </w:r>
+      <w:r>
+        <w:t>s</w:t>
+      </w:r>
+      <w:bookmarkEnd w:id="2"/>
+    </w:p>
+    <w:p>
+      <w:pPr>
+        <w:spacing w:line="360" w:lineRule="auto"/>
+        <w:rPr>
+          <w:rFonts w:cstheme="minorHAnsi"/>
+          <w:szCs w:val="20"/>
+        </w:rPr>
+      </w:pPr>
+    </w:p>
+    <w:p>
+      <w:pPr>
+        <w:pStyle w:val="Titre1"/>
+      </w:pPr>
+      <w:bookmarkStart w:id="3" w:name="_Toc33428832"/>
+      <w:r>
+        <w:t>Travail à effectuer</w:t>
+      </w:r>
+      <w:bookmarkEnd w:id="3"/>
+    </w:p>
+    <w:p>
+      <w:pPr>
+        <w:spacing w:line="360" w:lineRule="auto"/>
+        <w:rPr>
+          <w:rFonts w:cstheme="minorHAnsi"/>
+          <w:szCs w:val="20"/>
+        </w:rPr>
+      </w:pPr>
+    </w:p>
+    <w:p>
+      <w:pPr>
+        <w:pStyle w:val="Titre1"/>
+      </w:pPr>
+      <w:bookmarkStart w:id="4" w:name="_Toc33428833"/>
+      <w:r>
+        <w:t>Planification</w:t>
+      </w:r>
+      <w:bookmarkEnd w:id="4"/>
+      <w:r>
+        <w:t xml:space="preserve"> </w:t>
+      </w:r>
+    </w:p>
+    <w:p>
+      <w:pPr>
+        <w:spacing w:line="360" w:lineRule="auto"/>
+        <w:rPr>
+          <w:rFonts w:cstheme="minorHAnsi"/>
+          <w:szCs w:val="20"/>
+        </w:rPr>
+      </w:pPr>
+    </w:p>
+    <w:p>
+      <w:pPr>
+        <w:pStyle w:val="Titre1"/>
+      </w:pPr>
+      <w:bookmarkStart w:id="5" w:name="_Toc33428834"/>
+      <w:r>
+        <w:t>Echéancier</w:t>
+      </w:r>
+      <w:bookmarkEnd w:id="5"/>
+    </w:p>
+    <w:p>
+      <w:pPr>
+        <w:spacing w:line="360" w:lineRule="auto"/>
+        <w:rPr>
+          <w:rFonts w:cstheme="minorHAnsi"/>
+          <w:szCs w:val="20"/>
+        </w:rPr>
+      </w:pPr>
+    </w:p>
+    <w:p>
+      <w:pPr>
+        <w:pStyle w:val="Titre1"/>
+      </w:pPr>
+      <w:bookmarkStart w:id="6" w:name="_Toc33428835"/>
+      <w:r>
+        <w:t>Rendus</w:t>
+      </w:r>
+      <w:bookmarkEnd w:id="6"/>
+    </w:p>
+    <w:p>
+      <w:pPr>
+        <w:spacing w:line="360" w:lineRule="auto"/>
+        <w:rPr>
+          <w:rFonts w:cstheme="minorHAnsi"/>
+          <w:szCs w:val="20"/>
+        </w:rPr>
+      </w:pPr>
+    </w:p>
+    <w:p>
+      <w:pPr>
+        <w:pStyle w:val="Titre1"/>
+      </w:pPr>
+      <w:bookmarkStart w:id="7" w:name="_Toc33428836"/>
+      <w:r>
+        <w:t>Conclusion</w:t>
+      </w:r>
+      <w:bookmarkEnd w:id="7"/>
     </w:p>
     <w:p>
       <w:pPr>
@@ -1823,127 +1925,65 @@
           <w:szCs w:val="20"/>
         </w:rPr>
       </w:pPr>
-    </w:p>
-    <w:p>
-      <w:pPr>
-        <w:pStyle w:val="Titre1"/>
-      </w:pPr>
-      <w:bookmarkStart w:id="3" w:name="_Toc33428831"/>
-      <w:r>
-        <w:t>Problématique</w:t>
-      </w:r>
-      <w:r>
-        <w:t>s</w:t>
-      </w:r>
-      <w:bookmarkEnd w:id="3"/>
+      <w:r>
+        <w:rPr>
+          <w:rFonts w:cstheme="minorHAnsi"/>
+          <w:szCs w:val="20"/>
+        </w:rPr>
+        <w:t xml:space="preserve">Il est difficile de prédire avec exactitude le déroulement d’un projet de cette envergure. La durée de chaque sprint a été déterminée de manière approximative, en prenant en compte la durée limite de 360 heures fixée par le contexte académique du travail de </w:t>
+      </w:r>
+      <w:proofErr w:type="spellStart"/>
+      <w:r>
+        <w:rPr>
+          <w:rFonts w:cstheme="minorHAnsi"/>
+          <w:szCs w:val="20"/>
+        </w:rPr>
+        <w:t>Bachelor</w:t>
+      </w:r>
+      <w:proofErr w:type="spellEnd"/>
+      <w:r>
+        <w:rPr>
+          <w:rFonts w:cstheme="minorHAnsi"/>
+          <w:szCs w:val="20"/>
+        </w:rPr>
+        <w:t xml:space="preserve">. </w:t>
+      </w:r>
+      <w:r>
+        <w:rPr>
+          <w:rFonts w:cstheme="minorHAnsi"/>
+          <w:szCs w:val="20"/>
+        </w:rPr>
+        <w:t xml:space="preserve">Puisqu’il est important de pouvoir délivrer un POC à la fin du travail, l’étape de développement est considérée comme la phase la plus importante du travail et donc celle nécessitant le plus d’heures de travail. Nous nous permettons néanmoins d’augmenter ou réduire la durée de certaines tâches en fonction de l’avancée du projet. </w:t>
+      </w:r>
+    </w:p>
+    <w:p>
+      <w:pPr>
+        <w:spacing w:after="160"/>
+        <w:ind w:firstLine="0"/>
+        <w:rPr>
+          <w:rFonts w:cstheme="minorHAnsi"/>
+          <w:szCs w:val="20"/>
+        </w:rPr>
+      </w:pPr>
+      <w:r>
+        <w:rPr>
+          <w:rFonts w:cstheme="minorHAnsi"/>
+          <w:szCs w:val="20"/>
+        </w:rPr>
+        <w:br w:type="page"/>
+      </w:r>
     </w:p>
     <w:p>
       <w:pPr>
         <w:spacing w:line="360" w:lineRule="auto"/>
-        <w:rPr>
-          <w:rFonts w:cstheme="minorHAnsi"/>
-          <w:szCs w:val="20"/>
-        </w:rPr>
-      </w:pPr>
-    </w:p>
-    <w:p>
-      <w:pPr>
-        <w:pStyle w:val="Titre1"/>
-      </w:pPr>
-      <w:bookmarkStart w:id="4" w:name="_Toc33428832"/>
-      <w:r>
-        <w:t>Travail à effectuer</w:t>
-      </w:r>
-      <w:bookmarkEnd w:id="4"/>
-    </w:p>
-    <w:p>
-      <w:pPr>
-        <w:spacing w:line="360" w:lineRule="auto"/>
-        <w:rPr>
-          <w:rFonts w:cstheme="minorHAnsi"/>
-          <w:szCs w:val="20"/>
-        </w:rPr>
-      </w:pPr>
-    </w:p>
-    <w:p>
-      <w:pPr>
-        <w:pStyle w:val="Titre1"/>
-      </w:pPr>
-      <w:bookmarkStart w:id="5" w:name="_Toc33428833"/>
-      <w:r>
-        <w:t>Planification</w:t>
-      </w:r>
-      <w:bookmarkEnd w:id="5"/>
-      <w:r>
-        <w:t xml:space="preserve"> </w:t>
-      </w:r>
-    </w:p>
-    <w:p>
-      <w:pPr>
-        <w:spacing w:line="360" w:lineRule="auto"/>
-        <w:rPr>
-          <w:rFonts w:cstheme="minorHAnsi"/>
-          <w:szCs w:val="20"/>
-        </w:rPr>
-      </w:pPr>
-    </w:p>
-    <w:p>
-      <w:pPr>
-        <w:pStyle w:val="Titre1"/>
-      </w:pPr>
-      <w:bookmarkStart w:id="6" w:name="_Toc33428834"/>
-      <w:r>
-        <w:t>Echéancier</w:t>
-      </w:r>
-      <w:bookmarkEnd w:id="6"/>
-    </w:p>
-    <w:p>
-      <w:pPr>
-        <w:spacing w:line="360" w:lineRule="auto"/>
-        <w:rPr>
-          <w:rFonts w:cstheme="minorHAnsi"/>
-          <w:szCs w:val="20"/>
-        </w:rPr>
-      </w:pPr>
-    </w:p>
-    <w:p>
-      <w:pPr>
-        <w:pStyle w:val="Titre1"/>
-      </w:pPr>
-      <w:bookmarkStart w:id="7" w:name="_Toc33428835"/>
-      <w:r>
-        <w:t>Rendus</w:t>
-      </w:r>
-      <w:bookmarkEnd w:id="7"/>
-    </w:p>
-    <w:p>
-      <w:pPr>
-        <w:spacing w:line="360" w:lineRule="auto"/>
-        <w:rPr>
-          <w:rFonts w:cstheme="minorHAnsi"/>
-          <w:szCs w:val="20"/>
-        </w:rPr>
-      </w:pPr>
-    </w:p>
-    <w:p>
-      <w:pPr>
-        <w:pStyle w:val="Titre1"/>
-      </w:pPr>
-      <w:bookmarkStart w:id="8" w:name="_Toc33428836"/>
-      <w:r>
-        <w:lastRenderedPageBreak/>
-        <w:t>Conclusion</w:t>
-      </w:r>
+        <w:jc w:val="both"/>
+        <w:rPr>
+          <w:rFonts w:cstheme="minorHAnsi"/>
+          <w:szCs w:val="20"/>
+        </w:rPr>
+      </w:pPr>
+      <w:bookmarkStart w:id="8" w:name="_GoBack"/>
       <w:bookmarkEnd w:id="8"/>
-    </w:p>
-    <w:p>
-      <w:pPr>
-        <w:spacing w:line="360" w:lineRule="auto"/>
-        <w:rPr>
-          <w:rFonts w:cstheme="minorHAnsi"/>
-          <w:szCs w:val="20"/>
-        </w:rPr>
-      </w:pPr>
     </w:p>
     <w:p>
       <w:pPr>
@@ -1959,10 +1999,11 @@
     <w:sdt>
       <w:sdtPr>
         <w:rPr>
-          <w:rFonts w:cstheme="minorHAnsi"/>
+          <w:rFonts w:eastAsiaTheme="minorHAnsi" w:cstheme="minorHAnsi"/>
+          <w:b w:val="0"/>
           <w:sz w:val="20"/>
           <w:szCs w:val="20"/>
-          <w:lang w:val="fr-FR"/>
+          <w:lang w:val="fr-FR" w:eastAsia="en-US"/>
         </w:rPr>
         <w:id w:val="-2122528517"/>
         <w:docPartObj>
@@ -1972,9 +2013,8 @@
       </w:sdtPr>
       <w:sdtEndPr>
         <w:rPr>
-          <w:rFonts w:eastAsiaTheme="minorHAnsi"/>
           <w:bCs/>
-          <w:lang w:val="fr-CH" w:eastAsia="en-US"/>
+          <w:lang w:val="fr-CH"/>
         </w:rPr>
       </w:sdtEndPr>
       <w:sdtContent>
@@ -2238,6 +2278,7 @@
         <w:docPartUnique/>
       </w:docPartObj>
     </w:sdtPr>
+    <w:sdtEndPr/>
     <w:sdtContent>
       <w:p>
         <w:pPr>
@@ -2245,6 +2286,9 @@
           <w:jc w:val="right"/>
         </w:pPr>
         <w:r>
+          <w:rPr>
+            <w:noProof/>
+          </w:rPr>
           <w:drawing>
             <wp:anchor distT="0" distB="0" distL="114300" distR="114300" simplePos="0" relativeHeight="251664384" behindDoc="0" locked="0" layoutInCell="1" allowOverlap="1" wp14:anchorId="07112547" wp14:editId="37CFD53B">
               <wp:simplePos x="0" y="0"/>
@@ -2302,6 +2346,9 @@
           </w:drawing>
         </w:r>
         <w:r>
+          <w:rPr>
+            <w:noProof/>
+          </w:rPr>
           <mc:AlternateContent>
             <mc:Choice Requires="wps">
               <w:drawing>
@@ -3224,6 +3271,7 @@
     <w:lsdException w:name="HTML Sample" w:semiHidden="1" w:unhideWhenUsed="1"/>
     <w:lsdException w:name="HTML Typewriter" w:semiHidden="1" w:unhideWhenUsed="1"/>
     <w:lsdException w:name="HTML Variable" w:semiHidden="1" w:unhideWhenUsed="1"/>
+    <w:lsdException w:name="Normal Table" w:semiHidden="1" w:unhideWhenUsed="1"/>
     <w:lsdException w:name="annotation subject" w:semiHidden="1" w:unhideWhenUsed="1"/>
     <w:lsdException w:name="No List" w:semiHidden="1" w:unhideWhenUsed="1"/>
     <w:lsdException w:name="Outline List 1" w:semiHidden="1" w:unhideWhenUsed="1"/>
@@ -3269,9 +3317,11 @@
     <w:lsdException w:name="Table Subtle 1" w:semiHidden="1" w:unhideWhenUsed="1"/>
     <w:lsdException w:name="Table Subtle 2" w:semiHidden="1" w:unhideWhenUsed="1"/>
     <w:lsdException w:name="Table Web 1" w:semiHidden="1" w:unhideWhenUsed="1"/>
+    <w:lsdException w:name="Table Web 2" w:semiHidden="1" w:unhideWhenUsed="1"/>
     <w:lsdException w:name="Table Web 3" w:semiHidden="1" w:unhideWhenUsed="1"/>
     <w:lsdException w:name="Balloon Text" w:semiHidden="1" w:unhideWhenUsed="1"/>
     <w:lsdException w:name="Table Grid" w:uiPriority="39"/>
+    <w:lsdException w:name="Table Theme" w:semiHidden="1" w:unhideWhenUsed="1"/>
     <w:lsdException w:name="Placeholder Text" w:semiHidden="1"/>
     <w:lsdException w:name="No Spacing" w:uiPriority="1" w:qFormat="1"/>
     <w:lsdException w:name="Light Shading" w:uiPriority="60"/>
@@ -4089,7 +4139,7 @@
 </file>
 
 <file path=customXml/itemProps1.xml><?xml version="1.0" encoding="utf-8"?>
-<ds:datastoreItem xmlns:ds="http://schemas.openxmlformats.org/officeDocument/2006/customXml" ds:itemID="{F1C9158B-FB60-426A-A2F4-ED6112771674}">
+<ds:datastoreItem xmlns:ds="http://schemas.openxmlformats.org/officeDocument/2006/customXml" ds:itemID="{995A777E-1C25-4786-99E8-14997632FB1B}">
   <ds:schemaRefs>
     <ds:schemaRef ds:uri="http://schemas.openxmlformats.org/officeDocument/2006/bibliography"/>
   </ds:schemaRefs>

</xml_diff>

<commit_message>
Cahier des charges - problématiques - critères d'analyse
Avec brainstorming
</commit_message>
<xml_diff>
--- a/Sprint 0/Cahier des charges.docx
+++ b/Sprint 0/Cahier des charges.docx
@@ -425,7 +425,10 @@
               <w:tab w:val="right" w:leader="dot" w:pos="9062"/>
             </w:tabs>
             <w:rPr>
+              <w:rFonts w:asciiTheme="minorHAnsi" w:eastAsiaTheme="minorEastAsia" w:hAnsiTheme="minorHAnsi"/>
               <w:noProof/>
+              <w:sz w:val="22"/>
+              <w:lang w:eastAsia="fr-CH"/>
             </w:rPr>
           </w:pPr>
           <w:r>
@@ -437,7 +440,7 @@
           <w:r>
             <w:fldChar w:fldCharType="separate"/>
           </w:r>
-          <w:hyperlink w:anchor="_Toc33428829" w:history="1">
+          <w:hyperlink w:anchor="_Toc33453974" w:history="1">
             <w:r>
               <w:rPr>
                 <w:rStyle w:val="Lienhypertexte"/>
@@ -464,7 +467,7 @@
                 <w:noProof/>
                 <w:webHidden/>
               </w:rPr>
-              <w:instrText xml:space="preserve"> PAGEREF _Toc33428829 \h </w:instrText>
+              <w:instrText xml:space="preserve"> PAGEREF _Toc33453974 \h </w:instrText>
             </w:r>
             <w:r>
               <w:rPr>
@@ -484,7 +487,7 @@
                 <w:noProof/>
                 <w:webHidden/>
               </w:rPr>
-              <w:t>2</w:t>
+              <w:t>3</w:t>
             </w:r>
             <w:r>
               <w:rPr>
@@ -502,10 +505,13 @@
               <w:tab w:val="right" w:leader="dot" w:pos="9062"/>
             </w:tabs>
             <w:rPr>
+              <w:rFonts w:asciiTheme="minorHAnsi" w:eastAsiaTheme="minorEastAsia" w:hAnsiTheme="minorHAnsi"/>
               <w:noProof/>
+              <w:sz w:val="22"/>
+              <w:lang w:eastAsia="fr-CH"/>
             </w:rPr>
           </w:pPr>
-          <w:hyperlink w:anchor="_Toc33428830" w:history="1">
+          <w:hyperlink w:anchor="_Toc33453975" w:history="1">
             <w:r>
               <w:rPr>
                 <w:rStyle w:val="Lienhypertexte"/>
@@ -532,7 +538,7 @@
                 <w:noProof/>
                 <w:webHidden/>
               </w:rPr>
-              <w:instrText xml:space="preserve"> PAGEREF _Toc33428830 \h </w:instrText>
+              <w:instrText xml:space="preserve"> PAGEREF _Toc33453975 \h </w:instrText>
             </w:r>
             <w:r>
               <w:rPr>
@@ -552,7 +558,7 @@
                 <w:noProof/>
                 <w:webHidden/>
               </w:rPr>
-              <w:t>2</w:t>
+              <w:t>3</w:t>
             </w:r>
             <w:r>
               <w:rPr>
@@ -570,10 +576,13 @@
               <w:tab w:val="right" w:leader="dot" w:pos="9062"/>
             </w:tabs>
             <w:rPr>
+              <w:rFonts w:asciiTheme="minorHAnsi" w:eastAsiaTheme="minorEastAsia" w:hAnsiTheme="minorHAnsi"/>
               <w:noProof/>
+              <w:sz w:val="22"/>
+              <w:lang w:eastAsia="fr-CH"/>
             </w:rPr>
           </w:pPr>
-          <w:hyperlink w:anchor="_Toc33428831" w:history="1">
+          <w:hyperlink w:anchor="_Toc33453976" w:history="1">
             <w:r>
               <w:rPr>
                 <w:rStyle w:val="Lienhypertexte"/>
@@ -600,7 +609,7 @@
                 <w:noProof/>
                 <w:webHidden/>
               </w:rPr>
-              <w:instrText xml:space="preserve"> PAGEREF _Toc33428831 \h </w:instrText>
+              <w:instrText xml:space="preserve"> PAGEREF _Toc33453976 \h </w:instrText>
             </w:r>
             <w:r>
               <w:rPr>
@@ -620,7 +629,75 @@
                 <w:noProof/>
                 <w:webHidden/>
               </w:rPr>
-              <w:t>3</w:t>
+              <w:t>4</w:t>
+            </w:r>
+            <w:r>
+              <w:rPr>
+                <w:noProof/>
+                <w:webHidden/>
+              </w:rPr>
+              <w:fldChar w:fldCharType="end"/>
+            </w:r>
+          </w:hyperlink>
+        </w:p>
+        <w:p>
+          <w:pPr>
+            <w:pStyle w:val="TM2"/>
+            <w:tabs>
+              <w:tab w:val="right" w:leader="dot" w:pos="9062"/>
+            </w:tabs>
+            <w:rPr>
+              <w:noProof/>
+            </w:rPr>
+          </w:pPr>
+          <w:hyperlink w:anchor="_Toc33453977" w:history="1">
+            <w:r>
+              <w:rPr>
+                <w:rStyle w:val="Lienhypertexte"/>
+                <w:noProof/>
+              </w:rPr>
+              <w:t>Critères d’analyse</w:t>
+            </w:r>
+            <w:r>
+              <w:rPr>
+                <w:noProof/>
+                <w:webHidden/>
+              </w:rPr>
+              <w:tab/>
+            </w:r>
+            <w:r>
+              <w:rPr>
+                <w:noProof/>
+                <w:webHidden/>
+              </w:rPr>
+              <w:fldChar w:fldCharType="begin"/>
+            </w:r>
+            <w:r>
+              <w:rPr>
+                <w:noProof/>
+                <w:webHidden/>
+              </w:rPr>
+              <w:instrText xml:space="preserve"> PAGEREF _Toc33453977 \h </w:instrText>
+            </w:r>
+            <w:r>
+              <w:rPr>
+                <w:noProof/>
+                <w:webHidden/>
+              </w:rPr>
+            </w:r>
+            <w:r>
+              <w:rPr>
+                <w:noProof/>
+                <w:webHidden/>
+              </w:rPr>
+              <w:fldChar w:fldCharType="separate"/>
+            </w:r>
+            <w:r>
+              <w:rPr>
+                <w:noProof/>
+                <w:webHidden/>
+              </w:rPr>
+              <w:t>4</w:t>
             </w:r>
             <w:r>
               <w:rPr>
@@ -638,10 +715,13 @@
               <w:tab w:val="right" w:leader="dot" w:pos="9062"/>
             </w:tabs>
             <w:rPr>
+              <w:rFonts w:asciiTheme="minorHAnsi" w:eastAsiaTheme="minorEastAsia" w:hAnsiTheme="minorHAnsi"/>
               <w:noProof/>
+              <w:sz w:val="22"/>
+              <w:lang w:eastAsia="fr-CH"/>
             </w:rPr>
           </w:pPr>
-          <w:hyperlink w:anchor="_Toc33428832" w:history="1">
+          <w:hyperlink w:anchor="_Toc33453978" w:history="1">
             <w:r>
               <w:rPr>
                 <w:rStyle w:val="Lienhypertexte"/>
@@ -668,7 +748,7 @@
                 <w:noProof/>
                 <w:webHidden/>
               </w:rPr>
-              <w:instrText xml:space="preserve"> PAGEREF _Toc33428832 \h </w:instrText>
+              <w:instrText xml:space="preserve"> PAGEREF _Toc33453978 \h </w:instrText>
             </w:r>
             <w:r>
               <w:rPr>
@@ -688,7 +768,7 @@
                 <w:noProof/>
                 <w:webHidden/>
               </w:rPr>
-              <w:t>3</w:t>
+              <w:t>4</w:t>
             </w:r>
             <w:r>
               <w:rPr>
@@ -706,10 +786,13 @@
               <w:tab w:val="right" w:leader="dot" w:pos="9062"/>
             </w:tabs>
             <w:rPr>
+              <w:rFonts w:asciiTheme="minorHAnsi" w:eastAsiaTheme="minorEastAsia" w:hAnsiTheme="minorHAnsi"/>
               <w:noProof/>
+              <w:sz w:val="22"/>
+              <w:lang w:eastAsia="fr-CH"/>
             </w:rPr>
           </w:pPr>
-          <w:hyperlink w:anchor="_Toc33428833" w:history="1">
+          <w:hyperlink w:anchor="_Toc33453979" w:history="1">
             <w:r>
               <w:rPr>
                 <w:rStyle w:val="Lienhypertexte"/>
@@ -736,7 +819,7 @@
                 <w:noProof/>
                 <w:webHidden/>
               </w:rPr>
-              <w:instrText xml:space="preserve"> PAGEREF _Toc33428833 \h </w:instrText>
+              <w:instrText xml:space="preserve"> PAGEREF _Toc33453979 \h </w:instrText>
             </w:r>
             <w:r>
               <w:rPr>
@@ -756,7 +839,7 @@
                 <w:noProof/>
                 <w:webHidden/>
               </w:rPr>
-              <w:t>3</w:t>
+              <w:t>4</w:t>
             </w:r>
             <w:r>
               <w:rPr>
@@ -774,10 +857,13 @@
               <w:tab w:val="right" w:leader="dot" w:pos="9062"/>
             </w:tabs>
             <w:rPr>
+              <w:rFonts w:asciiTheme="minorHAnsi" w:eastAsiaTheme="minorEastAsia" w:hAnsiTheme="minorHAnsi"/>
               <w:noProof/>
+              <w:sz w:val="22"/>
+              <w:lang w:eastAsia="fr-CH"/>
             </w:rPr>
           </w:pPr>
-          <w:hyperlink w:anchor="_Toc33428834" w:history="1">
+          <w:hyperlink w:anchor="_Toc33453980" w:history="1">
             <w:r>
               <w:rPr>
                 <w:rStyle w:val="Lienhypertexte"/>
@@ -804,7 +890,7 @@
                 <w:noProof/>
                 <w:webHidden/>
               </w:rPr>
-              <w:instrText xml:space="preserve"> PAGEREF _Toc33428834 \h </w:instrText>
+              <w:instrText xml:space="preserve"> PAGEREF _Toc33453980 \h </w:instrText>
             </w:r>
             <w:r>
               <w:rPr>
@@ -824,7 +910,7 @@
                 <w:noProof/>
                 <w:webHidden/>
               </w:rPr>
-              <w:t>3</w:t>
+              <w:t>4</w:t>
             </w:r>
             <w:r>
               <w:rPr>
@@ -842,10 +928,13 @@
               <w:tab w:val="right" w:leader="dot" w:pos="9062"/>
             </w:tabs>
             <w:rPr>
+              <w:rFonts w:asciiTheme="minorHAnsi" w:eastAsiaTheme="minorEastAsia" w:hAnsiTheme="minorHAnsi"/>
               <w:noProof/>
+              <w:sz w:val="22"/>
+              <w:lang w:eastAsia="fr-CH"/>
             </w:rPr>
           </w:pPr>
-          <w:hyperlink w:anchor="_Toc33428835" w:history="1">
+          <w:hyperlink w:anchor="_Toc33453981" w:history="1">
             <w:r>
               <w:rPr>
                 <w:rStyle w:val="Lienhypertexte"/>
@@ -872,7 +961,7 @@
                 <w:noProof/>
                 <w:webHidden/>
               </w:rPr>
-              <w:instrText xml:space="preserve"> PAGEREF _Toc33428835 \h </w:instrText>
+              <w:instrText xml:space="preserve"> PAGEREF _Toc33453981 \h </w:instrText>
             </w:r>
             <w:r>
               <w:rPr>
@@ -892,7 +981,7 @@
                 <w:noProof/>
                 <w:webHidden/>
               </w:rPr>
-              <w:t>3</w:t>
+              <w:t>4</w:t>
             </w:r>
             <w:r>
               <w:rPr>
@@ -910,10 +999,13 @@
               <w:tab w:val="right" w:leader="dot" w:pos="9062"/>
             </w:tabs>
             <w:rPr>
+              <w:rFonts w:asciiTheme="minorHAnsi" w:eastAsiaTheme="minorEastAsia" w:hAnsiTheme="minorHAnsi"/>
               <w:noProof/>
+              <w:sz w:val="22"/>
+              <w:lang w:eastAsia="fr-CH"/>
             </w:rPr>
           </w:pPr>
-          <w:hyperlink w:anchor="_Toc33428836" w:history="1">
+          <w:hyperlink w:anchor="_Toc33453982" w:history="1">
             <w:r>
               <w:rPr>
                 <w:rStyle w:val="Lienhypertexte"/>
@@ -940,7 +1032,7 @@
                 <w:noProof/>
                 <w:webHidden/>
               </w:rPr>
-              <w:instrText xml:space="preserve"> PAGEREF _Toc33428836 \h </w:instrText>
+              <w:instrText xml:space="preserve"> PAGEREF _Toc33453982 \h </w:instrText>
             </w:r>
             <w:r>
               <w:rPr>
@@ -960,7 +1052,7 @@
                 <w:noProof/>
                 <w:webHidden/>
               </w:rPr>
-              <w:t>3</w:t>
+              <w:t>4</w:t>
             </w:r>
             <w:r>
               <w:rPr>
@@ -978,10 +1070,13 @@
               <w:tab w:val="right" w:leader="dot" w:pos="9062"/>
             </w:tabs>
             <w:rPr>
+              <w:rFonts w:asciiTheme="minorHAnsi" w:eastAsiaTheme="minorEastAsia" w:hAnsiTheme="minorHAnsi"/>
               <w:noProof/>
+              <w:sz w:val="22"/>
+              <w:lang w:eastAsia="fr-CH"/>
             </w:rPr>
           </w:pPr>
-          <w:hyperlink w:anchor="_Toc33428837" w:history="1">
+          <w:hyperlink w:anchor="_Toc33453983" w:history="1">
             <w:r>
               <w:rPr>
                 <w:rStyle w:val="Lienhypertexte"/>
@@ -1008,7 +1103,7 @@
                 <w:noProof/>
                 <w:webHidden/>
               </w:rPr>
-              <w:instrText xml:space="preserve"> PAGEREF _Toc33428837 \h </w:instrText>
+              <w:instrText xml:space="preserve"> PAGEREF _Toc33453983 \h </w:instrText>
             </w:r>
             <w:r>
               <w:rPr>
@@ -1028,7 +1123,7 @@
                 <w:noProof/>
                 <w:webHidden/>
               </w:rPr>
-              <w:t>4</w:t>
+              <w:t>5</w:t>
             </w:r>
             <w:r>
               <w:rPr>
@@ -1046,10 +1141,13 @@
               <w:tab w:val="right" w:leader="dot" w:pos="9062"/>
             </w:tabs>
             <w:rPr>
+              <w:rFonts w:asciiTheme="minorHAnsi" w:eastAsiaTheme="minorEastAsia" w:hAnsiTheme="minorHAnsi"/>
               <w:noProof/>
+              <w:sz w:val="22"/>
+              <w:lang w:eastAsia="fr-CH"/>
             </w:rPr>
           </w:pPr>
-          <w:hyperlink w:anchor="_Toc33428838" w:history="1">
+          <w:hyperlink w:anchor="_Toc33453984" w:history="1">
             <w:r>
               <w:rPr>
                 <w:rStyle w:val="Lienhypertexte"/>
@@ -1078,7 +1176,7 @@
                 <w:noProof/>
                 <w:webHidden/>
               </w:rPr>
-              <w:instrText xml:space="preserve"> PAGEREF _Toc33428838 \h </w:instrText>
+              <w:instrText xml:space="preserve"> PAGEREF _Toc33453984 \h </w:instrText>
             </w:r>
             <w:r>
               <w:rPr>
@@ -1098,7 +1196,7 @@
                 <w:noProof/>
                 <w:webHidden/>
               </w:rPr>
-              <w:t>4</w:t>
+              <w:t>5</w:t>
             </w:r>
             <w:r>
               <w:rPr>
@@ -1131,7 +1229,6 @@
           <w:lang w:eastAsia="fr-CH"/>
         </w:rPr>
       </w:pPr>
-      <w:bookmarkStart w:id="0" w:name="_Toc33428829"/>
       <w:r>
         <w:br w:type="page"/>
       </w:r>
@@ -1140,6 +1237,7 @@
       <w:pPr>
         <w:pStyle w:val="Titre1"/>
       </w:pPr>
+      <w:bookmarkStart w:id="0" w:name="_Toc33453974"/>
       <w:r>
         <w:lastRenderedPageBreak/>
         <w:t>Introduction</w:t>
@@ -1263,7 +1361,7 @@
       <w:pPr>
         <w:pStyle w:val="Titre1"/>
       </w:pPr>
-      <w:bookmarkStart w:id="1" w:name="_Toc33428830"/>
+      <w:bookmarkStart w:id="1" w:name="_Toc33453975"/>
       <w:r>
         <w:t>Contexte</w:t>
       </w:r>
@@ -1566,7 +1664,7 @@
                     <pic:cNvPicPr/>
                   </pic:nvPicPr>
                   <pic:blipFill>
-                    <a:blip r:embed="rId7" cstate="print">
+                    <a:blip r:embed="rId8" cstate="print">
                       <a:extLst>
                         <a:ext uri="{28A0092B-C50C-407E-A947-70E740481C1C}">
                           <a14:useLocalDpi xmlns:a14="http://schemas.microsoft.com/office/drawing/2010/main" val="0"/>
@@ -1809,7 +1907,7 @@
       <w:pPr>
         <w:pStyle w:val="Titre1"/>
       </w:pPr>
-      <w:bookmarkStart w:id="2" w:name="_Toc33428831"/>
+      <w:bookmarkStart w:id="2" w:name="_Toc33453976"/>
       <w:r>
         <w:t>Problématique</w:t>
       </w:r>
@@ -1820,101 +1918,13 @@
     </w:p>
     <w:p>
       <w:pPr>
-        <w:spacing w:line="360" w:lineRule="auto"/>
-        <w:rPr>
-          <w:rFonts w:cstheme="minorHAnsi"/>
-          <w:szCs w:val="20"/>
-        </w:rPr>
-      </w:pPr>
-    </w:p>
-    <w:p>
-      <w:pPr>
-        <w:pStyle w:val="Titre1"/>
-      </w:pPr>
-      <w:bookmarkStart w:id="3" w:name="_Toc33428832"/>
-      <w:r>
-        <w:t>Travail à effectuer</w:t>
+        <w:pStyle w:val="Titre2"/>
+      </w:pPr>
+      <w:bookmarkStart w:id="3" w:name="_Toc33453977"/>
+      <w:r>
+        <w:t>Critères d’analyse</w:t>
       </w:r>
       <w:bookmarkEnd w:id="3"/>
-    </w:p>
-    <w:p>
-      <w:pPr>
-        <w:spacing w:line="360" w:lineRule="auto"/>
-        <w:rPr>
-          <w:rFonts w:cstheme="minorHAnsi"/>
-          <w:szCs w:val="20"/>
-        </w:rPr>
-      </w:pPr>
-    </w:p>
-    <w:p>
-      <w:pPr>
-        <w:pStyle w:val="Titre1"/>
-      </w:pPr>
-      <w:bookmarkStart w:id="4" w:name="_Toc33428833"/>
-      <w:r>
-        <w:t>Planification</w:t>
-      </w:r>
-      <w:bookmarkEnd w:id="4"/>
-      <w:r>
-        <w:t xml:space="preserve"> </w:t>
-      </w:r>
-    </w:p>
-    <w:p>
-      <w:pPr>
-        <w:spacing w:line="360" w:lineRule="auto"/>
-        <w:rPr>
-          <w:rFonts w:cstheme="minorHAnsi"/>
-          <w:szCs w:val="20"/>
-        </w:rPr>
-      </w:pPr>
-    </w:p>
-    <w:p>
-      <w:pPr>
-        <w:pStyle w:val="Titre1"/>
-      </w:pPr>
-      <w:bookmarkStart w:id="5" w:name="_Toc33428834"/>
-      <w:r>
-        <w:t>Echéancier</w:t>
-      </w:r>
-      <w:bookmarkEnd w:id="5"/>
-    </w:p>
-    <w:p>
-      <w:pPr>
-        <w:spacing w:line="360" w:lineRule="auto"/>
-        <w:rPr>
-          <w:rFonts w:cstheme="minorHAnsi"/>
-          <w:szCs w:val="20"/>
-        </w:rPr>
-      </w:pPr>
-    </w:p>
-    <w:p>
-      <w:pPr>
-        <w:pStyle w:val="Titre1"/>
-      </w:pPr>
-      <w:bookmarkStart w:id="6" w:name="_Toc33428835"/>
-      <w:r>
-        <w:t>Rendus</w:t>
-      </w:r>
-      <w:bookmarkEnd w:id="6"/>
-    </w:p>
-    <w:p>
-      <w:pPr>
-        <w:spacing w:line="360" w:lineRule="auto"/>
-        <w:rPr>
-          <w:rFonts w:cstheme="minorHAnsi"/>
-          <w:szCs w:val="20"/>
-        </w:rPr>
-      </w:pPr>
-    </w:p>
-    <w:p>
-      <w:pPr>
-        <w:pStyle w:val="Titre1"/>
-      </w:pPr>
-      <w:bookmarkStart w:id="7" w:name="_Toc33428836"/>
-      <w:r>
-        <w:t>Conclusion</w:t>
-      </w:r>
-      <w:bookmarkEnd w:id="7"/>
     </w:p>
     <w:p>
       <w:pPr>
@@ -1930,6 +1940,435 @@
           <w:rFonts w:cstheme="minorHAnsi"/>
           <w:szCs w:val="20"/>
         </w:rPr>
+        <w:t xml:space="preserve">Afin de déterminer </w:t>
+      </w:r>
+      <w:r>
+        <w:rPr>
+          <w:rFonts w:cstheme="minorHAnsi"/>
+          <w:szCs w:val="20"/>
+        </w:rPr>
+        <w:t>quels articles</w:t>
+      </w:r>
+      <w:r>
+        <w:rPr>
+          <w:rFonts w:cstheme="minorHAnsi"/>
+          <w:szCs w:val="20"/>
+        </w:rPr>
+        <w:t xml:space="preserve"> répondent aux critères d’un contenu journalistique de qualité, il faut établir les conditions d’obtention du label. </w:t>
+      </w:r>
+      <w:r>
+        <w:rPr>
+          <w:rFonts w:cstheme="minorHAnsi"/>
+          <w:szCs w:val="20"/>
+        </w:rPr>
+        <w:t xml:space="preserve">Lors des focus groupe menés par l’institut informatique de gestion, nous avons relevé que plusieurs éléments contribuent à la perception de la qualité d’un article : </w:t>
+      </w:r>
+    </w:p>
+    <w:p>
+      <w:pPr>
+        <w:pStyle w:val="Paragraphedeliste"/>
+        <w:numPr>
+          <w:ilvl w:val="0"/>
+          <w:numId w:val="2"/>
+        </w:numPr>
+        <w:spacing w:line="360" w:lineRule="auto"/>
+        <w:jc w:val="both"/>
+        <w:rPr>
+          <w:rFonts w:cstheme="minorHAnsi"/>
+          <w:szCs w:val="20"/>
+        </w:rPr>
+      </w:pPr>
+      <w:r>
+        <w:rPr>
+          <w:rFonts w:cstheme="minorHAnsi"/>
+          <w:szCs w:val="20"/>
+        </w:rPr>
+        <w:t xml:space="preserve">Présence des sources </w:t>
+      </w:r>
+    </w:p>
+    <w:p>
+      <w:pPr>
+        <w:pStyle w:val="Paragraphedeliste"/>
+        <w:numPr>
+          <w:ilvl w:val="0"/>
+          <w:numId w:val="2"/>
+        </w:numPr>
+        <w:spacing w:line="360" w:lineRule="auto"/>
+        <w:jc w:val="both"/>
+        <w:rPr>
+          <w:rFonts w:cstheme="minorHAnsi"/>
+          <w:szCs w:val="20"/>
+        </w:rPr>
+      </w:pPr>
+      <w:r>
+        <w:rPr>
+          <w:rFonts w:cstheme="minorHAnsi"/>
+          <w:szCs w:val="20"/>
+        </w:rPr>
+        <w:t xml:space="preserve">Présence d’un chapô, d’un titre et d’une image </w:t>
+      </w:r>
+    </w:p>
+    <w:p>
+      <w:pPr>
+        <w:pStyle w:val="Paragraphedeliste"/>
+        <w:numPr>
+          <w:ilvl w:val="0"/>
+          <w:numId w:val="2"/>
+        </w:numPr>
+        <w:spacing w:line="360" w:lineRule="auto"/>
+        <w:jc w:val="both"/>
+        <w:rPr>
+          <w:rFonts w:cstheme="minorHAnsi"/>
+          <w:szCs w:val="20"/>
+        </w:rPr>
+      </w:pPr>
+      <w:r>
+        <w:rPr>
+          <w:rFonts w:cstheme="minorHAnsi"/>
+          <w:szCs w:val="20"/>
+        </w:rPr>
+        <w:t>Respect des droits d’auteur</w:t>
+      </w:r>
+    </w:p>
+    <w:p>
+      <w:pPr>
+        <w:pStyle w:val="Paragraphedeliste"/>
+        <w:numPr>
+          <w:ilvl w:val="0"/>
+          <w:numId w:val="2"/>
+        </w:numPr>
+        <w:spacing w:line="360" w:lineRule="auto"/>
+        <w:jc w:val="both"/>
+        <w:rPr>
+          <w:rFonts w:cstheme="minorHAnsi"/>
+          <w:szCs w:val="20"/>
+        </w:rPr>
+      </w:pPr>
+      <w:r>
+        <w:rPr>
+          <w:rFonts w:cstheme="minorHAnsi"/>
+          <w:szCs w:val="20"/>
+        </w:rPr>
+        <w:t>Mention d’un organisme étatique</w:t>
+      </w:r>
+    </w:p>
+    <w:p>
+      <w:pPr>
+        <w:pStyle w:val="Paragraphedeliste"/>
+        <w:numPr>
+          <w:ilvl w:val="0"/>
+          <w:numId w:val="2"/>
+        </w:numPr>
+        <w:spacing w:line="360" w:lineRule="auto"/>
+        <w:jc w:val="both"/>
+        <w:rPr>
+          <w:rFonts w:cstheme="minorHAnsi"/>
+          <w:szCs w:val="20"/>
+        </w:rPr>
+      </w:pPr>
+      <w:r>
+        <w:rPr>
+          <w:rFonts w:cstheme="minorHAnsi"/>
+          <w:szCs w:val="20"/>
+        </w:rPr>
+        <w:t>Originalité du contenu</w:t>
+      </w:r>
+    </w:p>
+    <w:p>
+      <w:pPr>
+        <w:pStyle w:val="Paragraphedeliste"/>
+        <w:numPr>
+          <w:ilvl w:val="0"/>
+          <w:numId w:val="2"/>
+        </w:numPr>
+        <w:spacing w:line="360" w:lineRule="auto"/>
+        <w:jc w:val="both"/>
+        <w:rPr>
+          <w:rFonts w:cstheme="minorHAnsi"/>
+          <w:szCs w:val="20"/>
+        </w:rPr>
+      </w:pPr>
+      <w:r>
+        <w:rPr>
+          <w:rFonts w:cstheme="minorHAnsi"/>
+          <w:szCs w:val="20"/>
+        </w:rPr>
+        <w:t>Réputation de l’auteur</w:t>
+      </w:r>
+    </w:p>
+    <w:p>
+      <w:pPr>
+        <w:pStyle w:val="Paragraphedeliste"/>
+        <w:numPr>
+          <w:ilvl w:val="0"/>
+          <w:numId w:val="2"/>
+        </w:numPr>
+        <w:spacing w:line="360" w:lineRule="auto"/>
+        <w:jc w:val="both"/>
+        <w:rPr>
+          <w:rFonts w:cstheme="minorHAnsi"/>
+          <w:szCs w:val="20"/>
+        </w:rPr>
+      </w:pPr>
+      <w:r>
+        <w:rPr>
+          <w:rFonts w:cstheme="minorHAnsi"/>
+          <w:szCs w:val="20"/>
+        </w:rPr>
+        <w:t>Etc…</w:t>
+      </w:r>
+    </w:p>
+    <w:p>
+      <w:pPr>
+        <w:spacing w:line="360" w:lineRule="auto"/>
+        <w:jc w:val="both"/>
+        <w:rPr>
+          <w:rFonts w:cstheme="minorHAnsi"/>
+          <w:szCs w:val="20"/>
+        </w:rPr>
+      </w:pPr>
+      <w:r>
+        <w:rPr>
+          <w:rFonts w:cstheme="minorHAnsi"/>
+          <w:szCs w:val="20"/>
+        </w:rPr>
+        <w:t xml:space="preserve">L’originalité du contenu peut être déterminé avec des outils de détection de plagiat. Or, certains de ces outils ne sont pas gratuits ce qui peut empêcher des journalistes de proactivement chercher la labellisation. De plus, avant de choisir un outil de détection de plagiat, il faut analyser la qualité de cet outil et son objectivité. Finalement, nous devons décider du seuil de plagiat que nous autorisons pour la labellisation. Si un journal mensuel décide de parler d’un événement déjà publié dans un quotidien, il est possible que </w:t>
+      </w:r>
+      <w:r>
+        <w:rPr>
+          <w:rFonts w:cstheme="minorHAnsi"/>
+          <w:szCs w:val="20"/>
+        </w:rPr>
+        <w:t xml:space="preserve">son score de plagiat soit élevé car certains mots clés se répéteront. </w:t>
+      </w:r>
+    </w:p>
+    <w:p>
+      <w:pPr>
+        <w:spacing w:line="360" w:lineRule="auto"/>
+        <w:jc w:val="both"/>
+        <w:rPr>
+          <w:rFonts w:cstheme="minorHAnsi"/>
+          <w:szCs w:val="20"/>
+        </w:rPr>
+      </w:pPr>
+      <w:r>
+        <w:rPr>
+          <w:rFonts w:cstheme="minorHAnsi"/>
+          <w:szCs w:val="20"/>
+        </w:rPr>
+        <w:t xml:space="preserve">La difficulté de ce travail consistera </w:t>
+      </w:r>
+      <w:r>
+        <w:rPr>
+          <w:rFonts w:cstheme="minorHAnsi"/>
+          <w:szCs w:val="20"/>
+        </w:rPr>
+        <w:t xml:space="preserve">également </w:t>
+      </w:r>
+      <w:r>
+        <w:rPr>
+          <w:rFonts w:cstheme="minorHAnsi"/>
+          <w:szCs w:val="20"/>
+        </w:rPr>
+        <w:t xml:space="preserve">à sélectionner </w:t>
+      </w:r>
+      <w:r>
+        <w:rPr>
+          <w:rFonts w:cstheme="minorHAnsi"/>
+          <w:szCs w:val="20"/>
+        </w:rPr>
+        <w:t>d’autres</w:t>
+      </w:r>
+      <w:r>
+        <w:rPr>
+          <w:rFonts w:cstheme="minorHAnsi"/>
+          <w:szCs w:val="20"/>
+        </w:rPr>
+        <w:t xml:space="preserve"> critères d’analyse et leur donner un degré de pondération objectif et facilement quantifiable. Cela sera problématique par exemple pour la réputation d’un auteur. Nous pouvons imaginer lier un score de confiance à un auteur si celui-ci possède déjà plusieurs articles labellisés, mais cela empêcherait les nouveaux auteurs d’obtenir la certification ce qui peut être un frein au déploiement de cet outil. </w:t>
+      </w:r>
+    </w:p>
+    <w:p>
+      <w:pPr>
+        <w:spacing w:line="360" w:lineRule="auto"/>
+        <w:jc w:val="both"/>
+        <w:rPr>
+          <w:rFonts w:cstheme="minorHAnsi"/>
+          <w:szCs w:val="20"/>
+        </w:rPr>
+      </w:pPr>
+      <w:r>
+        <w:rPr>
+          <w:rFonts w:cstheme="minorHAnsi"/>
+          <w:szCs w:val="20"/>
+        </w:rPr>
+        <w:t xml:space="preserve">De plus, la pondération des critères doit être étudiée. Si nous sélectionnons plusieurs critères, il est vital de déterminer lesquels sont essentiels à l’obtention du label. Nous pouvons </w:t>
+      </w:r>
+      <w:r>
+        <w:rPr>
+          <w:rFonts w:cstheme="minorHAnsi"/>
+          <w:szCs w:val="20"/>
+        </w:rPr>
+        <w:t>décider</w:t>
+      </w:r>
+      <w:r>
+        <w:rPr>
+          <w:rFonts w:cstheme="minorHAnsi"/>
+          <w:szCs w:val="20"/>
+        </w:rPr>
+        <w:t xml:space="preserve"> par exemple que l’originalité du contenu est plus importante que la présence d’un chapô dans l’article. </w:t>
+      </w:r>
+      <w:bookmarkStart w:id="4" w:name="_GoBack"/>
+      <w:bookmarkEnd w:id="4"/>
+    </w:p>
+    <w:p>
+      <w:pPr>
+        <w:spacing w:line="360" w:lineRule="auto"/>
+        <w:jc w:val="both"/>
+        <w:rPr>
+          <w:rFonts w:cstheme="minorHAnsi"/>
+          <w:szCs w:val="20"/>
+        </w:rPr>
+      </w:pPr>
+      <w:r>
+        <w:rPr>
+          <w:rFonts w:cstheme="minorHAnsi"/>
+          <w:szCs w:val="20"/>
+        </w:rPr>
+        <w:lastRenderedPageBreak/>
+        <w:t>C</w:t>
+      </w:r>
+      <w:r>
+        <w:rPr>
+          <w:rFonts w:cstheme="minorHAnsi"/>
+          <w:szCs w:val="20"/>
+        </w:rPr>
+        <w:t>es critères doivent être étudiés et décidés en partenariat avec différents partenaires issus du milieu des médias et des universités journalistiques et cela afin de mettre en place un système qui fonctionne pour tous les articles</w:t>
+      </w:r>
+      <w:r>
+        <w:rPr>
+          <w:rFonts w:cstheme="minorHAnsi"/>
+          <w:szCs w:val="20"/>
+        </w:rPr>
+        <w:t xml:space="preserve">, peu importe la </w:t>
+      </w:r>
+      <w:r>
+        <w:rPr>
+          <w:rFonts w:cstheme="minorHAnsi"/>
+          <w:szCs w:val="20"/>
+        </w:rPr>
+        <w:t>répartition démographique</w:t>
+      </w:r>
+      <w:r>
+        <w:rPr>
+          <w:rFonts w:cstheme="minorHAnsi"/>
+          <w:szCs w:val="20"/>
+        </w:rPr>
+        <w:t xml:space="preserve"> du lectorat.</w:t>
+      </w:r>
+    </w:p>
+    <w:p>
+      <w:pPr>
+        <w:pStyle w:val="Titre1"/>
+      </w:pPr>
+      <w:bookmarkStart w:id="5" w:name="_Toc33453978"/>
+      <w:r>
+        <w:t>Travail à effectuer</w:t>
+      </w:r>
+      <w:bookmarkEnd w:id="5"/>
+    </w:p>
+    <w:p>
+      <w:pPr>
+        <w:spacing w:line="360" w:lineRule="auto"/>
+        <w:rPr>
+          <w:rFonts w:cstheme="minorHAnsi"/>
+          <w:szCs w:val="20"/>
+        </w:rPr>
+      </w:pPr>
+    </w:p>
+    <w:p>
+      <w:pPr>
+        <w:pStyle w:val="Titre1"/>
+      </w:pPr>
+      <w:bookmarkStart w:id="6" w:name="_Toc33453979"/>
+      <w:r>
+        <w:t>Planification</w:t>
+      </w:r>
+      <w:bookmarkEnd w:id="6"/>
+      <w:r>
+        <w:t xml:space="preserve"> </w:t>
+      </w:r>
+    </w:p>
+    <w:p>
+      <w:pPr>
+        <w:spacing w:line="360" w:lineRule="auto"/>
+        <w:rPr>
+          <w:rFonts w:cstheme="minorHAnsi"/>
+          <w:szCs w:val="20"/>
+        </w:rPr>
+      </w:pPr>
+    </w:p>
+    <w:p>
+      <w:pPr>
+        <w:pStyle w:val="Titre1"/>
+      </w:pPr>
+      <w:bookmarkStart w:id="7" w:name="_Toc33453980"/>
+      <w:r>
+        <w:t>Echéancier</w:t>
+      </w:r>
+      <w:bookmarkEnd w:id="7"/>
+    </w:p>
+    <w:p>
+      <w:pPr>
+        <w:spacing w:line="360" w:lineRule="auto"/>
+        <w:rPr>
+          <w:rFonts w:cstheme="minorHAnsi"/>
+          <w:szCs w:val="20"/>
+        </w:rPr>
+      </w:pPr>
+    </w:p>
+    <w:p>
+      <w:pPr>
+        <w:pStyle w:val="Titre1"/>
+      </w:pPr>
+      <w:bookmarkStart w:id="8" w:name="_Toc33453981"/>
+      <w:r>
+        <w:t>Rendus</w:t>
+      </w:r>
+      <w:bookmarkEnd w:id="8"/>
+    </w:p>
+    <w:p>
+      <w:pPr>
+        <w:spacing w:line="360" w:lineRule="auto"/>
+        <w:rPr>
+          <w:rFonts w:cstheme="minorHAnsi"/>
+          <w:szCs w:val="20"/>
+        </w:rPr>
+      </w:pPr>
+    </w:p>
+    <w:p>
+      <w:pPr>
+        <w:pStyle w:val="Titre1"/>
+      </w:pPr>
+      <w:bookmarkStart w:id="9" w:name="_Toc33453982"/>
+      <w:r>
+        <w:t>Conclusion</w:t>
+      </w:r>
+      <w:bookmarkEnd w:id="9"/>
+    </w:p>
+    <w:p>
+      <w:pPr>
+        <w:spacing w:line="360" w:lineRule="auto"/>
+        <w:jc w:val="both"/>
+        <w:rPr>
+          <w:rFonts w:cstheme="minorHAnsi"/>
+          <w:szCs w:val="20"/>
+        </w:rPr>
+      </w:pPr>
+      <w:r>
+        <w:rPr>
+          <w:rFonts w:cstheme="minorHAnsi"/>
+          <w:szCs w:val="20"/>
+        </w:rPr>
         <w:t xml:space="preserve">Il est difficile de prédire avec exactitude le déroulement d’un projet de cette envergure. La durée de chaque sprint a été déterminée de manière approximative, en prenant en compte la durée limite de 360 heures fixée par le contexte académique du travail de </w:t>
       </w:r>
       <w:proofErr w:type="spellStart"/>
@@ -1953,7 +2392,21 @@
           <w:rFonts w:cstheme="minorHAnsi"/>
           <w:szCs w:val="20"/>
         </w:rPr>
-        <w:t xml:space="preserve">Puisqu’il est important de pouvoir délivrer un POC à la fin du travail, l’étape de développement est considérée comme la phase la plus importante du travail et donc celle nécessitant le plus d’heures de travail. Nous nous permettons néanmoins d’augmenter ou réduire la durée de certaines tâches en fonction de l’avancée du projet. </w:t>
+        <w:t xml:space="preserve">Puisqu’il est important de pouvoir délivrer un POC à la fin du travail, l’étape de développement est considérée comme la phase la plus importante et donc celle nécessitant le plus d’heures de travail. Nous nous </w:t>
+      </w:r>
+      <w:r>
+        <w:rPr>
+          <w:rFonts w:cstheme="minorHAnsi"/>
+          <w:szCs w:val="20"/>
+        </w:rPr>
+        <w:t>permettrons</w:t>
+      </w:r>
+      <w:r>
+        <w:rPr>
+          <w:rFonts w:cstheme="minorHAnsi"/>
+          <w:szCs w:val="20"/>
+        </w:rPr>
+        <w:t xml:space="preserve"> néanmoins d’augmenter ou réduire la durée de certaines tâches en fonction de l’avancée du projet. </w:t>
       </w:r>
     </w:p>
     <w:p>
@@ -1982,20 +2435,18 @@
           <w:szCs w:val="20"/>
         </w:rPr>
       </w:pPr>
-      <w:bookmarkStart w:id="8" w:name="_GoBack"/>
-      <w:bookmarkEnd w:id="8"/>
     </w:p>
     <w:p>
       <w:pPr>
         <w:pStyle w:val="Titre1"/>
       </w:pPr>
-      <w:bookmarkStart w:id="9" w:name="_Toc33428837"/>
+      <w:bookmarkStart w:id="10" w:name="_Toc33453983"/>
       <w:r>
         <w:t>Sources</w:t>
       </w:r>
-      <w:bookmarkEnd w:id="9"/>
-    </w:p>
-    <w:bookmarkStart w:id="10" w:name="_Toc33428838" w:displacedByCustomXml="next"/>
+      <w:bookmarkEnd w:id="10"/>
+    </w:p>
+    <w:bookmarkStart w:id="11" w:name="_Toc33453984" w:displacedByCustomXml="next"/>
     <w:sdt>
       <w:sdtPr>
         <w:rPr>
@@ -2037,7 +2488,7 @@
             </w:rPr>
             <w:t>Travaux cités</w:t>
           </w:r>
-          <w:bookmarkEnd w:id="10"/>
+          <w:bookmarkEnd w:id="11"/>
         </w:p>
         <w:p>
           <w:pPr>
@@ -2229,10 +2680,10 @@
       </w:pPr>
     </w:p>
     <w:sectPr>
-      <w:headerReference w:type="default" r:id="rId8"/>
-      <w:footerReference w:type="default" r:id="rId9"/>
-      <w:headerReference w:type="first" r:id="rId10"/>
-      <w:footerReference w:type="first" r:id="rId11"/>
+      <w:headerReference w:type="default" r:id="rId9"/>
+      <w:footerReference w:type="default" r:id="rId10"/>
+      <w:headerReference w:type="first" r:id="rId11"/>
+      <w:footerReference w:type="first" r:id="rId12"/>
       <w:pgSz w:w="11906" w:h="16838"/>
       <w:pgMar w:top="1417" w:right="1417" w:bottom="1417" w:left="1417" w:header="708" w:footer="708" w:gutter="0"/>
       <w:cols w:space="708"/>
@@ -3148,6 +3599,243 @@
 </w:hdr>
 </file>
 
+<file path=word/numbering.xml><?xml version="1.0" encoding="utf-8"?>
+<w:numbering xmlns:wpc="http://schemas.microsoft.com/office/word/2010/wordprocessingCanvas" xmlns:cx="http://schemas.microsoft.com/office/drawing/2014/chartex" xmlns:cx1="http://schemas.microsoft.com/office/drawing/2015/9/8/chartex" xmlns:cx2="http://schemas.microsoft.com/office/drawing/2015/10/21/chartex" xmlns:cx3="http://schemas.microsoft.com/office/drawing/2016/5/9/chartex" xmlns:cx4="http://schemas.microsoft.com/office/drawing/2016/5/10/chartex" xmlns:cx5="http://schemas.microsoft.com/office/drawing/2016/5/11/chartex" xmlns:cx6="http://schemas.microsoft.com/office/drawing/2016/5/12/chartex" xmlns:cx7="http://schemas.microsoft.com/office/drawing/2016/5/13/chartex" xmlns:cx8="http://schemas.microsoft.com/office/drawing/2016/5/14/chartex" xmlns:mc="http://schemas.openxmlformats.org/markup-compatibility/2006" xmlns:aink="http://schemas.microsoft.com/office/drawing/2016/ink" xmlns:am3d="http://schemas.microsoft.com/office/drawing/2017/model3d" xmlns:o="urn:schemas-microsoft-com:office:office" xmlns:r="http://schemas.openxmlformats.org/officeDocument/2006/relationships" xmlns:m="http://schemas.openxmlformats.org/officeDocument/2006/math" xmlns:v="urn:schemas-microsoft-com:vml" xmlns:wp14="http://schemas.microsoft.com/office/word/2010/wordprocessingDrawing" xmlns:wp="http://schemas.openxmlformats.org/drawingml/2006/wordprocessingDrawing" xmlns:w10="urn:schemas-microsoft-com:office:word" xmlns:w="http://schemas.openxmlformats.org/wordprocessingml/2006/main" xmlns:w14="http://schemas.microsoft.com/office/word/2010/wordml" xmlns:w15="http://schemas.microsoft.com/office/word/2012/wordml" xmlns:w16cid="http://schemas.microsoft.com/office/word/2016/wordml/cid" xmlns:w16se="http://schemas.microsoft.com/office/word/2015/wordml/symex" xmlns:wpg="http://schemas.microsoft.com/office/word/2010/wordprocessingGroup" xmlns:wpi="http://schemas.microsoft.com/office/word/2010/wordprocessingInk" xmlns:wne="http://schemas.microsoft.com/office/word/2006/wordml" xmlns:wps="http://schemas.microsoft.com/office/word/2010/wordprocessingShape" mc:Ignorable="w14 w15 w16se w16cid wp14">
+  <w:abstractNum w:abstractNumId="0" w15:restartNumberingAfterBreak="0">
+    <w:nsid w:val="1AAA2C1B"/>
+    <w:multiLevelType w:val="hybridMultilevel"/>
+    <w:tmpl w:val="80FCE150"/>
+    <w:lvl w:ilvl="0" w:tplc="100C0001">
+      <w:start w:val="1"/>
+      <w:numFmt w:val="bullet"/>
+      <w:lvlText w:val=""/>
+      <w:lvlJc w:val="left"/>
+      <w:pPr>
+        <w:ind w:left="1004" w:hanging="360"/>
+      </w:pPr>
+      <w:rPr>
+        <w:rFonts w:ascii="Symbol" w:hAnsi="Symbol" w:hint="default"/>
+      </w:rPr>
+    </w:lvl>
+    <w:lvl w:ilvl="1" w:tplc="100C0003" w:tentative="1">
+      <w:start w:val="1"/>
+      <w:numFmt w:val="bullet"/>
+      <w:lvlText w:val="o"/>
+      <w:lvlJc w:val="left"/>
+      <w:pPr>
+        <w:ind w:left="1724" w:hanging="360"/>
+      </w:pPr>
+      <w:rPr>
+        <w:rFonts w:ascii="Courier New" w:hAnsi="Courier New" w:cs="Courier New" w:hint="default"/>
+      </w:rPr>
+    </w:lvl>
+    <w:lvl w:ilvl="2" w:tplc="100C0005" w:tentative="1">
+      <w:start w:val="1"/>
+      <w:numFmt w:val="bullet"/>
+      <w:lvlText w:val=""/>
+      <w:lvlJc w:val="left"/>
+      <w:pPr>
+        <w:ind w:left="2444" w:hanging="360"/>
+      </w:pPr>
+      <w:rPr>
+        <w:rFonts w:ascii="Wingdings" w:hAnsi="Wingdings" w:hint="default"/>
+      </w:rPr>
+    </w:lvl>
+    <w:lvl w:ilvl="3" w:tplc="100C0001" w:tentative="1">
+      <w:start w:val="1"/>
+      <w:numFmt w:val="bullet"/>
+      <w:lvlText w:val=""/>
+      <w:lvlJc w:val="left"/>
+      <w:pPr>
+        <w:ind w:left="3164" w:hanging="360"/>
+      </w:pPr>
+      <w:rPr>
+        <w:rFonts w:ascii="Symbol" w:hAnsi="Symbol" w:hint="default"/>
+      </w:rPr>
+    </w:lvl>
+    <w:lvl w:ilvl="4" w:tplc="100C0003" w:tentative="1">
+      <w:start w:val="1"/>
+      <w:numFmt w:val="bullet"/>
+      <w:lvlText w:val="o"/>
+      <w:lvlJc w:val="left"/>
+      <w:pPr>
+        <w:ind w:left="3884" w:hanging="360"/>
+      </w:pPr>
+      <w:rPr>
+        <w:rFonts w:ascii="Courier New" w:hAnsi="Courier New" w:cs="Courier New" w:hint="default"/>
+      </w:rPr>
+    </w:lvl>
+    <w:lvl w:ilvl="5" w:tplc="100C0005" w:tentative="1">
+      <w:start w:val="1"/>
+      <w:numFmt w:val="bullet"/>
+      <w:lvlText w:val=""/>
+      <w:lvlJc w:val="left"/>
+      <w:pPr>
+        <w:ind w:left="4604" w:hanging="360"/>
+      </w:pPr>
+      <w:rPr>
+        <w:rFonts w:ascii="Wingdings" w:hAnsi="Wingdings" w:hint="default"/>
+      </w:rPr>
+    </w:lvl>
+    <w:lvl w:ilvl="6" w:tplc="100C0001" w:tentative="1">
+      <w:start w:val="1"/>
+      <w:numFmt w:val="bullet"/>
+      <w:lvlText w:val=""/>
+      <w:lvlJc w:val="left"/>
+      <w:pPr>
+        <w:ind w:left="5324" w:hanging="360"/>
+      </w:pPr>
+      <w:rPr>
+        <w:rFonts w:ascii="Symbol" w:hAnsi="Symbol" w:hint="default"/>
+      </w:rPr>
+    </w:lvl>
+    <w:lvl w:ilvl="7" w:tplc="100C0003" w:tentative="1">
+      <w:start w:val="1"/>
+      <w:numFmt w:val="bullet"/>
+      <w:lvlText w:val="o"/>
+      <w:lvlJc w:val="left"/>
+      <w:pPr>
+        <w:ind w:left="6044" w:hanging="360"/>
+      </w:pPr>
+      <w:rPr>
+        <w:rFonts w:ascii="Courier New" w:hAnsi="Courier New" w:cs="Courier New" w:hint="default"/>
+      </w:rPr>
+    </w:lvl>
+    <w:lvl w:ilvl="8" w:tplc="100C0005" w:tentative="1">
+      <w:start w:val="1"/>
+      <w:numFmt w:val="bullet"/>
+      <w:lvlText w:val=""/>
+      <w:lvlJc w:val="left"/>
+      <w:pPr>
+        <w:ind w:left="6764" w:hanging="360"/>
+      </w:pPr>
+      <w:rPr>
+        <w:rFonts w:ascii="Wingdings" w:hAnsi="Wingdings" w:hint="default"/>
+      </w:rPr>
+    </w:lvl>
+  </w:abstractNum>
+  <w:abstractNum w:abstractNumId="1" w15:restartNumberingAfterBreak="0">
+    <w:nsid w:val="33337046"/>
+    <w:multiLevelType w:val="hybridMultilevel"/>
+    <w:tmpl w:val="0E80C872"/>
+    <w:lvl w:ilvl="0" w:tplc="100C0001">
+      <w:start w:val="1"/>
+      <w:numFmt w:val="bullet"/>
+      <w:lvlText w:val=""/>
+      <w:lvlJc w:val="left"/>
+      <w:pPr>
+        <w:ind w:left="1058" w:hanging="360"/>
+      </w:pPr>
+      <w:rPr>
+        <w:rFonts w:ascii="Symbol" w:hAnsi="Symbol" w:hint="default"/>
+      </w:rPr>
+    </w:lvl>
+    <w:lvl w:ilvl="1" w:tplc="100C0003" w:tentative="1">
+      <w:start w:val="1"/>
+      <w:numFmt w:val="bullet"/>
+      <w:lvlText w:val="o"/>
+      <w:lvlJc w:val="left"/>
+      <w:pPr>
+        <w:ind w:left="1778" w:hanging="360"/>
+      </w:pPr>
+      <w:rPr>
+        <w:rFonts w:ascii="Courier New" w:hAnsi="Courier New" w:cs="Courier New" w:hint="default"/>
+      </w:rPr>
+    </w:lvl>
+    <w:lvl w:ilvl="2" w:tplc="100C0005" w:tentative="1">
+      <w:start w:val="1"/>
+      <w:numFmt w:val="bullet"/>
+      <w:lvlText w:val=""/>
+      <w:lvlJc w:val="left"/>
+      <w:pPr>
+        <w:ind w:left="2498" w:hanging="360"/>
+      </w:pPr>
+      <w:rPr>
+        <w:rFonts w:ascii="Wingdings" w:hAnsi="Wingdings" w:hint="default"/>
+      </w:rPr>
+    </w:lvl>
+    <w:lvl w:ilvl="3" w:tplc="100C0001" w:tentative="1">
+      <w:start w:val="1"/>
+      <w:numFmt w:val="bullet"/>
+      <w:lvlText w:val=""/>
+      <w:lvlJc w:val="left"/>
+      <w:pPr>
+        <w:ind w:left="3218" w:hanging="360"/>
+      </w:pPr>
+      <w:rPr>
+        <w:rFonts w:ascii="Symbol" w:hAnsi="Symbol" w:hint="default"/>
+      </w:rPr>
+    </w:lvl>
+    <w:lvl w:ilvl="4" w:tplc="100C0003" w:tentative="1">
+      <w:start w:val="1"/>
+      <w:numFmt w:val="bullet"/>
+      <w:lvlText w:val="o"/>
+      <w:lvlJc w:val="left"/>
+      <w:pPr>
+        <w:ind w:left="3938" w:hanging="360"/>
+      </w:pPr>
+      <w:rPr>
+        <w:rFonts w:ascii="Courier New" w:hAnsi="Courier New" w:cs="Courier New" w:hint="default"/>
+      </w:rPr>
+    </w:lvl>
+    <w:lvl w:ilvl="5" w:tplc="100C0005" w:tentative="1">
+      <w:start w:val="1"/>
+      <w:numFmt w:val="bullet"/>
+      <w:lvlText w:val=""/>
+      <w:lvlJc w:val="left"/>
+      <w:pPr>
+        <w:ind w:left="4658" w:hanging="360"/>
+      </w:pPr>
+      <w:rPr>
+        <w:rFonts w:ascii="Wingdings" w:hAnsi="Wingdings" w:hint="default"/>
+      </w:rPr>
+    </w:lvl>
+    <w:lvl w:ilvl="6" w:tplc="100C0001" w:tentative="1">
+      <w:start w:val="1"/>
+      <w:numFmt w:val="bullet"/>
+      <w:lvlText w:val=""/>
+      <w:lvlJc w:val="left"/>
+      <w:pPr>
+        <w:ind w:left="5378" w:hanging="360"/>
+      </w:pPr>
+      <w:rPr>
+        <w:rFonts w:ascii="Symbol" w:hAnsi="Symbol" w:hint="default"/>
+      </w:rPr>
+    </w:lvl>
+    <w:lvl w:ilvl="7" w:tplc="100C0003" w:tentative="1">
+      <w:start w:val="1"/>
+      <w:numFmt w:val="bullet"/>
+      <w:lvlText w:val="o"/>
+      <w:lvlJc w:val="left"/>
+      <w:pPr>
+        <w:ind w:left="6098" w:hanging="360"/>
+      </w:pPr>
+      <w:rPr>
+        <w:rFonts w:ascii="Courier New" w:hAnsi="Courier New" w:cs="Courier New" w:hint="default"/>
+      </w:rPr>
+    </w:lvl>
+    <w:lvl w:ilvl="8" w:tplc="100C0005" w:tentative="1">
+      <w:start w:val="1"/>
+      <w:numFmt w:val="bullet"/>
+      <w:lvlText w:val=""/>
+      <w:lvlJc w:val="left"/>
+      <w:pPr>
+        <w:ind w:left="6818" w:hanging="360"/>
+      </w:pPr>
+      <w:rPr>
+        <w:rFonts w:ascii="Wingdings" w:hAnsi="Wingdings" w:hint="default"/>
+      </w:rPr>
+    </w:lvl>
+  </w:abstractNum>
+  <w:num w:numId="1">
+    <w:abstractNumId w:val="1"/>
+  </w:num>
+  <w:num w:numId="2">
+    <w:abstractNumId w:val="0"/>
+  </w:num>
+</w:numbering>
+</file>
+
 <file path=word/styles.xml><?xml version="1.0" encoding="utf-8"?>
 <w:styles xmlns:mc="http://schemas.openxmlformats.org/markup-compatibility/2006" xmlns:r="http://schemas.openxmlformats.org/officeDocument/2006/relationships" xmlns:w="http://schemas.openxmlformats.org/wordprocessingml/2006/main" xmlns:w14="http://schemas.microsoft.com/office/word/2010/wordml" xmlns:w15="http://schemas.microsoft.com/office/word/2012/wordml" xmlns:w16cid="http://schemas.microsoft.com/office/word/2016/wordml/cid" xmlns:w16se="http://schemas.microsoft.com/office/word/2015/wordml/symex" mc:Ignorable="w14 w15 w16se w16cid">
   <w:docDefaults>
@@ -3580,6 +4268,29 @@
       <w:lang w:eastAsia="fr-CH"/>
     </w:rPr>
   </w:style>
+  <w:style w:type="paragraph" w:styleId="Titre2">
+    <w:name w:val="heading 2"/>
+    <w:basedOn w:val="Normal"/>
+    <w:next w:val="Normal"/>
+    <w:link w:val="Titre2Car"/>
+    <w:uiPriority w:val="9"/>
+    <w:unhideWhenUsed/>
+    <w:qFormat/>
+    <w:rsid w:val="00860228"/>
+    <w:pPr>
+      <w:keepNext/>
+      <w:keepLines/>
+      <w:spacing w:before="40"/>
+      <w:ind w:firstLine="0"/>
+      <w:outlineLvl w:val="1"/>
+    </w:pPr>
+    <w:rPr>
+      <w:rFonts w:eastAsiaTheme="majorEastAsia" w:cstheme="majorBidi"/>
+      <w:b/>
+      <w:sz w:val="24"/>
+      <w:szCs w:val="26"/>
+    </w:rPr>
+  </w:style>
   <w:style w:type="character" w:default="1" w:styleId="Policepardfaut">
     <w:name w:val="Default Paragraph Font"/>
     <w:uiPriority w:val="1"/>
@@ -3752,6 +4463,43 @@
       <w:color w:val="605E5C"/>
       <w:shd w:val="clear" w:color="auto" w:fill="E1DFDD"/>
     </w:rPr>
+  </w:style>
+  <w:style w:type="character" w:customStyle="1" w:styleId="Titre2Car">
+    <w:name w:val="Titre 2 Car"/>
+    <w:basedOn w:val="Policepardfaut"/>
+    <w:link w:val="Titre2"/>
+    <w:uiPriority w:val="9"/>
+    <w:rsid w:val="00860228"/>
+    <w:rPr>
+      <w:rFonts w:ascii="Trebuchet MS" w:eastAsiaTheme="majorEastAsia" w:hAnsi="Trebuchet MS" w:cstheme="majorBidi"/>
+      <w:b/>
+      <w:sz w:val="24"/>
+      <w:szCs w:val="26"/>
+    </w:rPr>
+  </w:style>
+  <w:style w:type="paragraph" w:styleId="TM2">
+    <w:name w:val="toc 2"/>
+    <w:basedOn w:val="Normal"/>
+    <w:next w:val="Normal"/>
+    <w:autoRedefine/>
+    <w:uiPriority w:val="39"/>
+    <w:unhideWhenUsed/>
+    <w:rsid w:val="00BA5E47"/>
+    <w:pPr>
+      <w:spacing w:after="100"/>
+      <w:ind w:left="200"/>
+    </w:pPr>
+  </w:style>
+  <w:style w:type="paragraph" w:styleId="Paragraphedeliste">
+    <w:name w:val="List Paragraph"/>
+    <w:basedOn w:val="Normal"/>
+    <w:uiPriority w:val="34"/>
+    <w:qFormat/>
+    <w:rsid w:val="009D2E21"/>
+    <w:pPr>
+      <w:ind w:left="720"/>
+      <w:contextualSpacing/>
+    </w:pPr>
   </w:style>
 </w:styles>
 </file>
@@ -4139,7 +4887,7 @@
 </file>
 
 <file path=customXml/itemProps1.xml><?xml version="1.0" encoding="utf-8"?>
-<ds:datastoreItem xmlns:ds="http://schemas.openxmlformats.org/officeDocument/2006/customXml" ds:itemID="{995A777E-1C25-4786-99E8-14997632FB1B}">
+<ds:datastoreItem xmlns:ds="http://schemas.openxmlformats.org/officeDocument/2006/customXml" ds:itemID="{9DD071C5-3B7C-41A3-96CB-9732C3A73224}">
   <ds:schemaRefs>
     <ds:schemaRef ds:uri="http://schemas.openxmlformats.org/officeDocument/2006/bibliography"/>
   </ds:schemaRefs>

</xml_diff>

<commit_message>
Cahier des charges - problématiques - sécurité
</commit_message>
<xml_diff>
--- a/Sprint 0/Cahier des charges.docx
+++ b/Sprint 0/Cahier des charges.docx
@@ -316,7 +316,21 @@
           <w:rFonts w:cstheme="minorHAnsi"/>
           <w:szCs w:val="20"/>
         </w:rPr>
-        <w:t xml:space="preserve">Professeur : </w:t>
+        <w:t>Professeur</w:t>
+      </w:r>
+      <w:r>
+        <w:rPr>
+          <w:rFonts w:cstheme="minorHAnsi"/>
+          <w:szCs w:val="20"/>
+        </w:rPr>
+        <w:t>e</w:t>
+      </w:r>
+      <w:r>
+        <w:rPr>
+          <w:rFonts w:cstheme="minorHAnsi"/>
+          <w:szCs w:val="20"/>
+        </w:rPr>
+        <w:t xml:space="preserve"> : </w:t>
       </w:r>
       <w:r>
         <w:rPr>
@@ -440,7 +454,7 @@
           <w:r>
             <w:fldChar w:fldCharType="separate"/>
           </w:r>
-          <w:hyperlink w:anchor="_Toc33453974" w:history="1">
+          <w:hyperlink w:anchor="_Toc33455675" w:history="1">
             <w:r>
               <w:rPr>
                 <w:rStyle w:val="Lienhypertexte"/>
@@ -467,7 +481,7 @@
                 <w:noProof/>
                 <w:webHidden/>
               </w:rPr>
-              <w:instrText xml:space="preserve"> PAGEREF _Toc33453974 \h </w:instrText>
+              <w:instrText xml:space="preserve"> PAGEREF _Toc33455675 \h </w:instrText>
             </w:r>
             <w:r>
               <w:rPr>
@@ -511,7 +525,7 @@
               <w:lang w:eastAsia="fr-CH"/>
             </w:rPr>
           </w:pPr>
-          <w:hyperlink w:anchor="_Toc33453975" w:history="1">
+          <w:hyperlink w:anchor="_Toc33455676" w:history="1">
             <w:r>
               <w:rPr>
                 <w:rStyle w:val="Lienhypertexte"/>
@@ -538,7 +552,7 @@
                 <w:noProof/>
                 <w:webHidden/>
               </w:rPr>
-              <w:instrText xml:space="preserve"> PAGEREF _Toc33453975 \h </w:instrText>
+              <w:instrText xml:space="preserve"> PAGEREF _Toc33455676 \h </w:instrText>
             </w:r>
             <w:r>
               <w:rPr>
@@ -582,7 +596,7 @@
               <w:lang w:eastAsia="fr-CH"/>
             </w:rPr>
           </w:pPr>
-          <w:hyperlink w:anchor="_Toc33453976" w:history="1">
+          <w:hyperlink w:anchor="_Toc33455677" w:history="1">
             <w:r>
               <w:rPr>
                 <w:rStyle w:val="Lienhypertexte"/>
@@ -609,7 +623,7 @@
                 <w:noProof/>
                 <w:webHidden/>
               </w:rPr>
-              <w:instrText xml:space="preserve"> PAGEREF _Toc33453976 \h </w:instrText>
+              <w:instrText xml:space="preserve"> PAGEREF _Toc33455677 \h </w:instrText>
             </w:r>
             <w:r>
               <w:rPr>
@@ -647,10 +661,13 @@
               <w:tab w:val="right" w:leader="dot" w:pos="9062"/>
             </w:tabs>
             <w:rPr>
+              <w:rFonts w:asciiTheme="minorHAnsi" w:eastAsiaTheme="minorEastAsia" w:hAnsiTheme="minorHAnsi"/>
               <w:noProof/>
+              <w:sz w:val="22"/>
+              <w:lang w:eastAsia="fr-CH"/>
             </w:rPr>
           </w:pPr>
-          <w:hyperlink w:anchor="_Toc33453977" w:history="1">
+          <w:hyperlink w:anchor="_Toc33455678" w:history="1">
             <w:r>
               <w:rPr>
                 <w:rStyle w:val="Lienhypertexte"/>
@@ -677,7 +694,7 @@
                 <w:noProof/>
                 <w:webHidden/>
               </w:rPr>
-              <w:instrText xml:space="preserve"> PAGEREF _Toc33453977 \h </w:instrText>
+              <w:instrText xml:space="preserve"> PAGEREF _Toc33455678 \h </w:instrText>
             </w:r>
             <w:r>
               <w:rPr>
@@ -698,6 +715,77 @@
                 <w:webHidden/>
               </w:rPr>
               <w:t>4</w:t>
+            </w:r>
+            <w:r>
+              <w:rPr>
+                <w:noProof/>
+                <w:webHidden/>
+              </w:rPr>
+              <w:fldChar w:fldCharType="end"/>
+            </w:r>
+          </w:hyperlink>
+        </w:p>
+        <w:p>
+          <w:pPr>
+            <w:pStyle w:val="TM2"/>
+            <w:tabs>
+              <w:tab w:val="right" w:leader="dot" w:pos="9062"/>
+            </w:tabs>
+            <w:rPr>
+              <w:rFonts w:asciiTheme="minorHAnsi" w:eastAsiaTheme="minorEastAsia" w:hAnsiTheme="minorHAnsi"/>
+              <w:noProof/>
+              <w:sz w:val="22"/>
+              <w:lang w:eastAsia="fr-CH"/>
+            </w:rPr>
+          </w:pPr>
+          <w:hyperlink w:anchor="_Toc33455679" w:history="1">
+            <w:r>
+              <w:rPr>
+                <w:rStyle w:val="Lienhypertexte"/>
+                <w:noProof/>
+              </w:rPr>
+              <w:t>Sécurité</w:t>
+            </w:r>
+            <w:r>
+              <w:rPr>
+                <w:noProof/>
+                <w:webHidden/>
+              </w:rPr>
+              <w:tab/>
+            </w:r>
+            <w:r>
+              <w:rPr>
+                <w:noProof/>
+                <w:webHidden/>
+              </w:rPr>
+              <w:fldChar w:fldCharType="begin"/>
+            </w:r>
+            <w:r>
+              <w:rPr>
+                <w:noProof/>
+                <w:webHidden/>
+              </w:rPr>
+              <w:instrText xml:space="preserve"> PAGEREF _Toc33455679 \h </w:instrText>
+            </w:r>
+            <w:r>
+              <w:rPr>
+                <w:noProof/>
+                <w:webHidden/>
+              </w:rPr>
+            </w:r>
+            <w:r>
+              <w:rPr>
+                <w:noProof/>
+                <w:webHidden/>
+              </w:rPr>
+              <w:fldChar w:fldCharType="separate"/>
+            </w:r>
+            <w:r>
+              <w:rPr>
+                <w:noProof/>
+                <w:webHidden/>
+              </w:rPr>
+              <w:t>5</w:t>
             </w:r>
             <w:r>
               <w:rPr>
@@ -721,7 +809,7 @@
               <w:lang w:eastAsia="fr-CH"/>
             </w:rPr>
           </w:pPr>
-          <w:hyperlink w:anchor="_Toc33453978" w:history="1">
+          <w:hyperlink w:anchor="_Toc33455680" w:history="1">
             <w:r>
               <w:rPr>
                 <w:rStyle w:val="Lienhypertexte"/>
@@ -748,7 +836,7 @@
                 <w:noProof/>
                 <w:webHidden/>
               </w:rPr>
-              <w:instrText xml:space="preserve"> PAGEREF _Toc33453978 \h </w:instrText>
+              <w:instrText xml:space="preserve"> PAGEREF _Toc33455680 \h </w:instrText>
             </w:r>
             <w:r>
               <w:rPr>
@@ -768,7 +856,7 @@
                 <w:noProof/>
                 <w:webHidden/>
               </w:rPr>
-              <w:t>4</w:t>
+              <w:t>5</w:t>
             </w:r>
             <w:r>
               <w:rPr>
@@ -792,7 +880,7 @@
               <w:lang w:eastAsia="fr-CH"/>
             </w:rPr>
           </w:pPr>
-          <w:hyperlink w:anchor="_Toc33453979" w:history="1">
+          <w:hyperlink w:anchor="_Toc33455681" w:history="1">
             <w:r>
               <w:rPr>
                 <w:rStyle w:val="Lienhypertexte"/>
@@ -819,7 +907,7 @@
                 <w:noProof/>
                 <w:webHidden/>
               </w:rPr>
-              <w:instrText xml:space="preserve"> PAGEREF _Toc33453979 \h </w:instrText>
+              <w:instrText xml:space="preserve"> PAGEREF _Toc33455681 \h </w:instrText>
             </w:r>
             <w:r>
               <w:rPr>
@@ -839,7 +927,7 @@
                 <w:noProof/>
                 <w:webHidden/>
               </w:rPr>
-              <w:t>4</w:t>
+              <w:t>5</w:t>
             </w:r>
             <w:r>
               <w:rPr>
@@ -863,7 +951,7 @@
               <w:lang w:eastAsia="fr-CH"/>
             </w:rPr>
           </w:pPr>
-          <w:hyperlink w:anchor="_Toc33453980" w:history="1">
+          <w:hyperlink w:anchor="_Toc33455682" w:history="1">
             <w:r>
               <w:rPr>
                 <w:rStyle w:val="Lienhypertexte"/>
@@ -890,7 +978,7 @@
                 <w:noProof/>
                 <w:webHidden/>
               </w:rPr>
-              <w:instrText xml:space="preserve"> PAGEREF _Toc33453980 \h </w:instrText>
+              <w:instrText xml:space="preserve"> PAGEREF _Toc33455682 \h </w:instrText>
             </w:r>
             <w:r>
               <w:rPr>
@@ -910,7 +998,7 @@
                 <w:noProof/>
                 <w:webHidden/>
               </w:rPr>
-              <w:t>4</w:t>
+              <w:t>5</w:t>
             </w:r>
             <w:r>
               <w:rPr>
@@ -934,7 +1022,7 @@
               <w:lang w:eastAsia="fr-CH"/>
             </w:rPr>
           </w:pPr>
-          <w:hyperlink w:anchor="_Toc33453981" w:history="1">
+          <w:hyperlink w:anchor="_Toc33455683" w:history="1">
             <w:r>
               <w:rPr>
                 <w:rStyle w:val="Lienhypertexte"/>
@@ -961,7 +1049,7 @@
                 <w:noProof/>
                 <w:webHidden/>
               </w:rPr>
-              <w:instrText xml:space="preserve"> PAGEREF _Toc33453981 \h </w:instrText>
+              <w:instrText xml:space="preserve"> PAGEREF _Toc33455683 \h </w:instrText>
             </w:r>
             <w:r>
               <w:rPr>
@@ -981,7 +1069,7 @@
                 <w:noProof/>
                 <w:webHidden/>
               </w:rPr>
-              <w:t>4</w:t>
+              <w:t>5</w:t>
             </w:r>
             <w:r>
               <w:rPr>
@@ -1005,7 +1093,7 @@
               <w:lang w:eastAsia="fr-CH"/>
             </w:rPr>
           </w:pPr>
-          <w:hyperlink w:anchor="_Toc33453982" w:history="1">
+          <w:hyperlink w:anchor="_Toc33455684" w:history="1">
             <w:r>
               <w:rPr>
                 <w:rStyle w:val="Lienhypertexte"/>
@@ -1032,7 +1120,7 @@
                 <w:noProof/>
                 <w:webHidden/>
               </w:rPr>
-              <w:instrText xml:space="preserve"> PAGEREF _Toc33453982 \h </w:instrText>
+              <w:instrText xml:space="preserve"> PAGEREF _Toc33455684 \h </w:instrText>
             </w:r>
             <w:r>
               <w:rPr>
@@ -1052,7 +1140,7 @@
                 <w:noProof/>
                 <w:webHidden/>
               </w:rPr>
-              <w:t>4</w:t>
+              <w:t>5</w:t>
             </w:r>
             <w:r>
               <w:rPr>
@@ -1076,7 +1164,7 @@
               <w:lang w:eastAsia="fr-CH"/>
             </w:rPr>
           </w:pPr>
-          <w:hyperlink w:anchor="_Toc33453983" w:history="1">
+          <w:hyperlink w:anchor="_Toc33455685" w:history="1">
             <w:r>
               <w:rPr>
                 <w:rStyle w:val="Lienhypertexte"/>
@@ -1103,7 +1191,7 @@
                 <w:noProof/>
                 <w:webHidden/>
               </w:rPr>
-              <w:instrText xml:space="preserve"> PAGEREF _Toc33453983 \h </w:instrText>
+              <w:instrText xml:space="preserve"> PAGEREF _Toc33455685 \h </w:instrText>
             </w:r>
             <w:r>
               <w:rPr>
@@ -1123,7 +1211,7 @@
                 <w:noProof/>
                 <w:webHidden/>
               </w:rPr>
-              <w:t>5</w:t>
+              <w:t>6</w:t>
             </w:r>
             <w:r>
               <w:rPr>
@@ -1147,7 +1235,7 @@
               <w:lang w:eastAsia="fr-CH"/>
             </w:rPr>
           </w:pPr>
-          <w:hyperlink w:anchor="_Toc33453984" w:history="1">
+          <w:hyperlink w:anchor="_Toc33455686" w:history="1">
             <w:r>
               <w:rPr>
                 <w:rStyle w:val="Lienhypertexte"/>
@@ -1176,7 +1264,7 @@
                 <w:noProof/>
                 <w:webHidden/>
               </w:rPr>
-              <w:instrText xml:space="preserve"> PAGEREF _Toc33453984 \h </w:instrText>
+              <w:instrText xml:space="preserve"> PAGEREF _Toc33455686 \h </w:instrText>
             </w:r>
             <w:r>
               <w:rPr>
@@ -1196,7 +1284,7 @@
                 <w:noProof/>
                 <w:webHidden/>
               </w:rPr>
-              <w:t>5</w:t>
+              <w:t>6</w:t>
             </w:r>
             <w:r>
               <w:rPr>
@@ -1237,7 +1325,7 @@
       <w:pPr>
         <w:pStyle w:val="Titre1"/>
       </w:pPr>
-      <w:bookmarkStart w:id="0" w:name="_Toc33453974"/>
+      <w:bookmarkStart w:id="0" w:name="_Toc33455675"/>
       <w:r>
         <w:lastRenderedPageBreak/>
         <w:t>Introduction</w:t>
@@ -1361,7 +1449,7 @@
       <w:pPr>
         <w:pStyle w:val="Titre1"/>
       </w:pPr>
-      <w:bookmarkStart w:id="1" w:name="_Toc33453975"/>
+      <w:bookmarkStart w:id="1" w:name="_Toc33455676"/>
       <w:r>
         <w:t>Contexte</w:t>
       </w:r>
@@ -1907,7 +1995,7 @@
       <w:pPr>
         <w:pStyle w:val="Titre1"/>
       </w:pPr>
-      <w:bookmarkStart w:id="2" w:name="_Toc33453976"/>
+      <w:bookmarkStart w:id="2" w:name="_Toc33455677"/>
       <w:r>
         <w:t>Problématique</w:t>
       </w:r>
@@ -1920,7 +2008,7 @@
       <w:pPr>
         <w:pStyle w:val="Titre2"/>
       </w:pPr>
-      <w:bookmarkStart w:id="3" w:name="_Toc33453977"/>
+      <w:bookmarkStart w:id="3" w:name="_Toc33455678"/>
       <w:r>
         <w:t>Critères d’analyse</w:t>
       </w:r>
@@ -2217,8 +2305,6 @@
         </w:rPr>
         <w:t xml:space="preserve"> par exemple que l’originalité du contenu est plus importante que la présence d’un chapô dans l’article. </w:t>
       </w:r>
-      <w:bookmarkStart w:id="4" w:name="_GoBack"/>
-      <w:bookmarkEnd w:id="4"/>
     </w:p>
     <w:p>
       <w:pPr>
@@ -2268,92 +2354,13 @@
     </w:p>
     <w:p>
       <w:pPr>
-        <w:pStyle w:val="Titre1"/>
-      </w:pPr>
-      <w:bookmarkStart w:id="5" w:name="_Toc33453978"/>
-      <w:r>
-        <w:t>Travail à effectuer</w:t>
-      </w:r>
-      <w:bookmarkEnd w:id="5"/>
-    </w:p>
-    <w:p>
-      <w:pPr>
-        <w:spacing w:line="360" w:lineRule="auto"/>
-        <w:rPr>
-          <w:rFonts w:cstheme="minorHAnsi"/>
-          <w:szCs w:val="20"/>
-        </w:rPr>
-      </w:pPr>
-    </w:p>
-    <w:p>
-      <w:pPr>
-        <w:pStyle w:val="Titre1"/>
-      </w:pPr>
-      <w:bookmarkStart w:id="6" w:name="_Toc33453979"/>
-      <w:r>
-        <w:t>Planification</w:t>
-      </w:r>
-      <w:bookmarkEnd w:id="6"/>
-      <w:r>
-        <w:t xml:space="preserve"> </w:t>
-      </w:r>
-    </w:p>
-    <w:p>
-      <w:pPr>
-        <w:spacing w:line="360" w:lineRule="auto"/>
-        <w:rPr>
-          <w:rFonts w:cstheme="minorHAnsi"/>
-          <w:szCs w:val="20"/>
-        </w:rPr>
-      </w:pPr>
-    </w:p>
-    <w:p>
-      <w:pPr>
-        <w:pStyle w:val="Titre1"/>
-      </w:pPr>
-      <w:bookmarkStart w:id="7" w:name="_Toc33453980"/>
-      <w:r>
-        <w:t>Echéancier</w:t>
-      </w:r>
-      <w:bookmarkEnd w:id="7"/>
-    </w:p>
-    <w:p>
-      <w:pPr>
-        <w:spacing w:line="360" w:lineRule="auto"/>
-        <w:rPr>
-          <w:rFonts w:cstheme="minorHAnsi"/>
-          <w:szCs w:val="20"/>
-        </w:rPr>
-      </w:pPr>
-    </w:p>
-    <w:p>
-      <w:pPr>
-        <w:pStyle w:val="Titre1"/>
-      </w:pPr>
-      <w:bookmarkStart w:id="8" w:name="_Toc33453981"/>
-      <w:r>
-        <w:t>Rendus</w:t>
-      </w:r>
-      <w:bookmarkEnd w:id="8"/>
-    </w:p>
-    <w:p>
-      <w:pPr>
-        <w:spacing w:line="360" w:lineRule="auto"/>
-        <w:rPr>
-          <w:rFonts w:cstheme="minorHAnsi"/>
-          <w:szCs w:val="20"/>
-        </w:rPr>
-      </w:pPr>
-    </w:p>
-    <w:p>
-      <w:pPr>
-        <w:pStyle w:val="Titre1"/>
-      </w:pPr>
-      <w:bookmarkStart w:id="9" w:name="_Toc33453982"/>
-      <w:r>
-        <w:t>Conclusion</w:t>
-      </w:r>
-      <w:bookmarkEnd w:id="9"/>
+        <w:pStyle w:val="Titre2"/>
+      </w:pPr>
+      <w:bookmarkStart w:id="4" w:name="_Toc33455679"/>
+      <w:r>
+        <w:t>Sécurité</w:t>
+      </w:r>
+      <w:bookmarkEnd w:id="4"/>
     </w:p>
     <w:p>
       <w:pPr>
@@ -2369,6 +2376,274 @@
           <w:rFonts w:cstheme="minorHAnsi"/>
           <w:szCs w:val="20"/>
         </w:rPr>
+        <w:t>Le but principal de ce projet est d’offrir un outil permettant d’améliorer la confiance du lectorat. Nous devons donc mettre en place un outil qui lui aussi est digne de confiance. Ainsi, le besoin de sécuriser chaque étape de la labellisation est nécessaire afin d’empêcher une utilisation frauduleuse de la certification. Nous pouvons déterminer quelques risques potentiels :</w:t>
+      </w:r>
+    </w:p>
+    <w:p>
+      <w:pPr>
+        <w:pStyle w:val="Paragraphedeliste"/>
+        <w:numPr>
+          <w:ilvl w:val="0"/>
+          <w:numId w:val="3"/>
+        </w:numPr>
+        <w:spacing w:line="360" w:lineRule="auto"/>
+        <w:jc w:val="both"/>
+        <w:rPr>
+          <w:rFonts w:cstheme="minorHAnsi"/>
+          <w:szCs w:val="20"/>
+        </w:rPr>
+      </w:pPr>
+      <w:r>
+        <w:rPr>
+          <w:rFonts w:cstheme="minorHAnsi"/>
+          <w:szCs w:val="20"/>
+        </w:rPr>
+        <w:t xml:space="preserve">Risque d’accès à la base de données : En ayant accès à la base de données contenant les clés de certification des articles, n’importe quelle personne pourrait émettre des labels. Cela éroderait la confiance du lectorat. </w:t>
+      </w:r>
+    </w:p>
+    <w:p>
+      <w:pPr>
+        <w:pStyle w:val="Paragraphedeliste"/>
+        <w:numPr>
+          <w:ilvl w:val="0"/>
+          <w:numId w:val="3"/>
+        </w:numPr>
+        <w:spacing w:line="360" w:lineRule="auto"/>
+        <w:jc w:val="both"/>
+        <w:rPr>
+          <w:rFonts w:cstheme="minorHAnsi"/>
+          <w:szCs w:val="20"/>
+        </w:rPr>
+      </w:pPr>
+      <w:r>
+        <w:rPr>
+          <w:rFonts w:cstheme="minorHAnsi"/>
+          <w:szCs w:val="20"/>
+        </w:rPr>
+        <w:t xml:space="preserve">Risque de réutilisation de l’image du label : Pour montrer au lectorat qu’un article est labellisé, nous allons utiliser une image. Or, cette image peut être facilement téléchargée est réutilisée dans un article non-certifiée. Afin de lutter contre ce risque, il est important de lier une image à une clé de chiffrement. Nous pouvons par exemple générer une image avec une clé unique à la fin du processus de chiffrement et offrir au lectorat la possibilité d’introduire l’URL de l’article pour déterminer si ce dernier est bien certifié. </w:t>
+      </w:r>
+    </w:p>
+    <w:p>
+      <w:pPr>
+        <w:pStyle w:val="Paragraphedeliste"/>
+        <w:numPr>
+          <w:ilvl w:val="0"/>
+          <w:numId w:val="3"/>
+        </w:numPr>
+        <w:spacing w:line="360" w:lineRule="auto"/>
+        <w:jc w:val="both"/>
+        <w:rPr>
+          <w:rFonts w:cstheme="minorHAnsi"/>
+          <w:szCs w:val="20"/>
+        </w:rPr>
+      </w:pPr>
+      <w:r>
+        <w:rPr>
+          <w:rFonts w:cstheme="minorHAnsi"/>
+          <w:szCs w:val="20"/>
+        </w:rPr>
+        <w:t xml:space="preserve">Risque de génération d’une clé d’identification : Accompagner l’image du label avec une clé d’identification nous exposera à un nouveau risque. En effet, si on connaît la longueur de la clé de chiffrement et son contenu, il est aisé de générer une nouvelle clé même si celle-ci ne se retrouvera pas dans la base de données. </w:t>
+      </w:r>
+    </w:p>
+    <w:p>
+      <w:pPr>
+        <w:pStyle w:val="Paragraphedeliste"/>
+        <w:numPr>
+          <w:ilvl w:val="0"/>
+          <w:numId w:val="3"/>
+        </w:numPr>
+        <w:spacing w:line="360" w:lineRule="auto"/>
+        <w:jc w:val="both"/>
+        <w:rPr>
+          <w:rFonts w:cstheme="minorHAnsi"/>
+          <w:szCs w:val="20"/>
+        </w:rPr>
+      </w:pPr>
+      <w:r>
+        <w:rPr>
+          <w:rFonts w:cstheme="minorHAnsi"/>
+          <w:szCs w:val="20"/>
+        </w:rPr>
+        <w:t xml:space="preserve">Risque de modification forcée de la réputation : Si nous décidons d’utiliser la réputation d’un auteur comme critère de labellisation, nous nous exposons à un risque de compétitivité malhonnête. Car, il est envisageable que des tiers exploitent notre algorithme afin de faire chuter le score de réputation d’un journal tier, l’empêchant ainsi d’obtenir la certification. Nous devons donc faire attention à la mise place de nos critères d’analyse. </w:t>
+      </w:r>
+    </w:p>
+    <w:p>
+      <w:pPr>
+        <w:pStyle w:val="Paragraphedeliste"/>
+        <w:numPr>
+          <w:ilvl w:val="0"/>
+          <w:numId w:val="3"/>
+        </w:numPr>
+        <w:spacing w:line="360" w:lineRule="auto"/>
+        <w:jc w:val="both"/>
+        <w:rPr>
+          <w:rFonts w:cstheme="minorHAnsi"/>
+          <w:szCs w:val="20"/>
+        </w:rPr>
+      </w:pPr>
+      <w:r>
+        <w:rPr>
+          <w:rFonts w:cstheme="minorHAnsi"/>
+          <w:szCs w:val="20"/>
+        </w:rPr>
+        <w:t xml:space="preserve">Risque de modification d’un article : Il est fréquent que les médias éditent leurs articles déjà publiés. </w:t>
+      </w:r>
+      <w:r>
+        <w:rPr>
+          <w:rFonts w:cstheme="minorHAnsi"/>
+          <w:szCs w:val="20"/>
+        </w:rPr>
+        <w:t xml:space="preserve">Il est important de traquer ces modifications afin de déterminer si l’article mis à jour mérite toujours la labellisation. Nous pouvons par exemple autoriser les petites modifications, comme pour l’édition de fautes d’orthographes ou de coquilles. Or, l’insertion de nouveaux paragraphes par exemple devrait nécessiter une nouvelle labellisation. </w:t>
+      </w:r>
+    </w:p>
+    <w:p>
+      <w:pPr>
+        <w:spacing w:line="360" w:lineRule="auto"/>
+        <w:jc w:val="both"/>
+        <w:rPr>
+          <w:rFonts w:cstheme="minorHAnsi"/>
+          <w:szCs w:val="20"/>
+        </w:rPr>
+      </w:pPr>
+      <w:r>
+        <w:rPr>
+          <w:rFonts w:cstheme="minorHAnsi"/>
+          <w:szCs w:val="20"/>
+        </w:rPr>
+        <w:t xml:space="preserve">La sécurité de ce projet est un aspect primordial qui devra être au cœur de la réflexion afin de développer un outil de qualité. </w:t>
+      </w:r>
+    </w:p>
+    <w:p>
+      <w:pPr>
+        <w:pStyle w:val="Titre2"/>
+      </w:pPr>
+      <w:r>
+        <w:lastRenderedPageBreak/>
+        <w:t>Base de données</w:t>
+      </w:r>
+    </w:p>
+    <w:p>
+      <w:pPr>
+        <w:spacing w:line="360" w:lineRule="auto"/>
+        <w:jc w:val="both"/>
+        <w:rPr>
+          <w:rFonts w:cstheme="minorHAnsi"/>
+          <w:szCs w:val="20"/>
+        </w:rPr>
+      </w:pPr>
+      <w:r>
+        <w:rPr>
+          <w:rFonts w:cstheme="minorHAnsi"/>
+          <w:szCs w:val="20"/>
+        </w:rPr>
+        <w:t xml:space="preserve">L’outil de labellisation </w:t>
+      </w:r>
+      <w:bookmarkStart w:id="5" w:name="_GoBack"/>
+      <w:bookmarkEnd w:id="5"/>
+    </w:p>
+    <w:p>
+      <w:pPr>
+        <w:pStyle w:val="Titre1"/>
+      </w:pPr>
+      <w:bookmarkStart w:id="6" w:name="_Toc33455680"/>
+      <w:r>
+        <w:t>Travail à effectuer</w:t>
+      </w:r>
+      <w:bookmarkEnd w:id="6"/>
+    </w:p>
+    <w:p>
+      <w:pPr>
+        <w:spacing w:line="360" w:lineRule="auto"/>
+        <w:rPr>
+          <w:rFonts w:cstheme="minorHAnsi"/>
+          <w:szCs w:val="20"/>
+        </w:rPr>
+      </w:pPr>
+    </w:p>
+    <w:p>
+      <w:pPr>
+        <w:pStyle w:val="Titre1"/>
+      </w:pPr>
+      <w:bookmarkStart w:id="7" w:name="_Toc33455681"/>
+      <w:r>
+        <w:t>Planification</w:t>
+      </w:r>
+      <w:bookmarkEnd w:id="7"/>
+      <w:r>
+        <w:t xml:space="preserve"> </w:t>
+      </w:r>
+    </w:p>
+    <w:p>
+      <w:pPr>
+        <w:spacing w:line="360" w:lineRule="auto"/>
+        <w:rPr>
+          <w:rFonts w:cstheme="minorHAnsi"/>
+          <w:szCs w:val="20"/>
+        </w:rPr>
+      </w:pPr>
+    </w:p>
+    <w:p>
+      <w:pPr>
+        <w:pStyle w:val="Titre1"/>
+      </w:pPr>
+      <w:bookmarkStart w:id="8" w:name="_Toc33455682"/>
+      <w:r>
+        <w:t>Echéancier</w:t>
+      </w:r>
+      <w:bookmarkEnd w:id="8"/>
+    </w:p>
+    <w:p>
+      <w:pPr>
+        <w:spacing w:line="360" w:lineRule="auto"/>
+        <w:rPr>
+          <w:rFonts w:cstheme="minorHAnsi"/>
+          <w:szCs w:val="20"/>
+        </w:rPr>
+      </w:pPr>
+    </w:p>
+    <w:p>
+      <w:pPr>
+        <w:pStyle w:val="Titre1"/>
+      </w:pPr>
+      <w:bookmarkStart w:id="9" w:name="_Toc33455683"/>
+      <w:r>
+        <w:t>Rendus</w:t>
+      </w:r>
+      <w:bookmarkEnd w:id="9"/>
+    </w:p>
+    <w:p>
+      <w:pPr>
+        <w:spacing w:line="360" w:lineRule="auto"/>
+        <w:rPr>
+          <w:rFonts w:cstheme="minorHAnsi"/>
+          <w:szCs w:val="20"/>
+        </w:rPr>
+      </w:pPr>
+    </w:p>
+    <w:p>
+      <w:pPr>
+        <w:pStyle w:val="Titre1"/>
+      </w:pPr>
+      <w:bookmarkStart w:id="10" w:name="_Toc33455684"/>
+      <w:r>
+        <w:t>Conclusion</w:t>
+      </w:r>
+      <w:bookmarkEnd w:id="10"/>
+    </w:p>
+    <w:p>
+      <w:pPr>
+        <w:spacing w:line="360" w:lineRule="auto"/>
+        <w:jc w:val="both"/>
+        <w:rPr>
+          <w:rFonts w:cstheme="minorHAnsi"/>
+          <w:szCs w:val="20"/>
+        </w:rPr>
+      </w:pPr>
+      <w:r>
+        <w:rPr>
+          <w:rFonts w:cstheme="minorHAnsi"/>
+          <w:szCs w:val="20"/>
+        </w:rPr>
         <w:t xml:space="preserve">Il est difficile de prédire avec exactitude le déroulement d’un projet de cette envergure. La durée de chaque sprint a été déterminée de manière approximative, en prenant en compte la durée limite de 360 heures fixée par le contexte académique du travail de </w:t>
       </w:r>
       <w:proofErr w:type="spellStart"/>
@@ -2440,13 +2715,13 @@
       <w:pPr>
         <w:pStyle w:val="Titre1"/>
       </w:pPr>
-      <w:bookmarkStart w:id="10" w:name="_Toc33453983"/>
+      <w:bookmarkStart w:id="11" w:name="_Toc33455685"/>
       <w:r>
         <w:t>Sources</w:t>
       </w:r>
-      <w:bookmarkEnd w:id="10"/>
-    </w:p>
-    <w:bookmarkStart w:id="11" w:name="_Toc33453984" w:displacedByCustomXml="next"/>
+      <w:bookmarkEnd w:id="11"/>
+    </w:p>
+    <w:bookmarkStart w:id="12" w:name="_Toc33455686" w:displacedByCustomXml="next"/>
     <w:sdt>
       <w:sdtPr>
         <w:rPr>
@@ -2488,7 +2763,7 @@
             </w:rPr>
             <w:t>Travaux cités</w:t>
           </w:r>
-          <w:bookmarkEnd w:id="11"/>
+          <w:bookmarkEnd w:id="12"/>
         </w:p>
         <w:p>
           <w:pPr>
@@ -3827,11 +4102,127 @@
       </w:rPr>
     </w:lvl>
   </w:abstractNum>
+  <w:abstractNum w:abstractNumId="2" w15:restartNumberingAfterBreak="0">
+    <w:nsid w:val="4A40326F"/>
+    <w:multiLevelType w:val="hybridMultilevel"/>
+    <w:tmpl w:val="1D164FF6"/>
+    <w:lvl w:ilvl="0" w:tplc="100C0001">
+      <w:start w:val="1"/>
+      <w:numFmt w:val="bullet"/>
+      <w:lvlText w:val=""/>
+      <w:lvlJc w:val="left"/>
+      <w:pPr>
+        <w:ind w:left="1004" w:hanging="360"/>
+      </w:pPr>
+      <w:rPr>
+        <w:rFonts w:ascii="Symbol" w:hAnsi="Symbol" w:hint="default"/>
+      </w:rPr>
+    </w:lvl>
+    <w:lvl w:ilvl="1" w:tplc="100C0003" w:tentative="1">
+      <w:start w:val="1"/>
+      <w:numFmt w:val="bullet"/>
+      <w:lvlText w:val="o"/>
+      <w:lvlJc w:val="left"/>
+      <w:pPr>
+        <w:ind w:left="1724" w:hanging="360"/>
+      </w:pPr>
+      <w:rPr>
+        <w:rFonts w:ascii="Courier New" w:hAnsi="Courier New" w:cs="Courier New" w:hint="default"/>
+      </w:rPr>
+    </w:lvl>
+    <w:lvl w:ilvl="2" w:tplc="100C0005" w:tentative="1">
+      <w:start w:val="1"/>
+      <w:numFmt w:val="bullet"/>
+      <w:lvlText w:val=""/>
+      <w:lvlJc w:val="left"/>
+      <w:pPr>
+        <w:ind w:left="2444" w:hanging="360"/>
+      </w:pPr>
+      <w:rPr>
+        <w:rFonts w:ascii="Wingdings" w:hAnsi="Wingdings" w:hint="default"/>
+      </w:rPr>
+    </w:lvl>
+    <w:lvl w:ilvl="3" w:tplc="100C0001" w:tentative="1">
+      <w:start w:val="1"/>
+      <w:numFmt w:val="bullet"/>
+      <w:lvlText w:val=""/>
+      <w:lvlJc w:val="left"/>
+      <w:pPr>
+        <w:ind w:left="3164" w:hanging="360"/>
+      </w:pPr>
+      <w:rPr>
+        <w:rFonts w:ascii="Symbol" w:hAnsi="Symbol" w:hint="default"/>
+      </w:rPr>
+    </w:lvl>
+    <w:lvl w:ilvl="4" w:tplc="100C0003" w:tentative="1">
+      <w:start w:val="1"/>
+      <w:numFmt w:val="bullet"/>
+      <w:lvlText w:val="o"/>
+      <w:lvlJc w:val="left"/>
+      <w:pPr>
+        <w:ind w:left="3884" w:hanging="360"/>
+      </w:pPr>
+      <w:rPr>
+        <w:rFonts w:ascii="Courier New" w:hAnsi="Courier New" w:cs="Courier New" w:hint="default"/>
+      </w:rPr>
+    </w:lvl>
+    <w:lvl w:ilvl="5" w:tplc="100C0005" w:tentative="1">
+      <w:start w:val="1"/>
+      <w:numFmt w:val="bullet"/>
+      <w:lvlText w:val=""/>
+      <w:lvlJc w:val="left"/>
+      <w:pPr>
+        <w:ind w:left="4604" w:hanging="360"/>
+      </w:pPr>
+      <w:rPr>
+        <w:rFonts w:ascii="Wingdings" w:hAnsi="Wingdings" w:hint="default"/>
+      </w:rPr>
+    </w:lvl>
+    <w:lvl w:ilvl="6" w:tplc="100C0001" w:tentative="1">
+      <w:start w:val="1"/>
+      <w:numFmt w:val="bullet"/>
+      <w:lvlText w:val=""/>
+      <w:lvlJc w:val="left"/>
+      <w:pPr>
+        <w:ind w:left="5324" w:hanging="360"/>
+      </w:pPr>
+      <w:rPr>
+        <w:rFonts w:ascii="Symbol" w:hAnsi="Symbol" w:hint="default"/>
+      </w:rPr>
+    </w:lvl>
+    <w:lvl w:ilvl="7" w:tplc="100C0003" w:tentative="1">
+      <w:start w:val="1"/>
+      <w:numFmt w:val="bullet"/>
+      <w:lvlText w:val="o"/>
+      <w:lvlJc w:val="left"/>
+      <w:pPr>
+        <w:ind w:left="6044" w:hanging="360"/>
+      </w:pPr>
+      <w:rPr>
+        <w:rFonts w:ascii="Courier New" w:hAnsi="Courier New" w:cs="Courier New" w:hint="default"/>
+      </w:rPr>
+    </w:lvl>
+    <w:lvl w:ilvl="8" w:tplc="100C0005" w:tentative="1">
+      <w:start w:val="1"/>
+      <w:numFmt w:val="bullet"/>
+      <w:lvlText w:val=""/>
+      <w:lvlJc w:val="left"/>
+      <w:pPr>
+        <w:ind w:left="6764" w:hanging="360"/>
+      </w:pPr>
+      <w:rPr>
+        <w:rFonts w:ascii="Wingdings" w:hAnsi="Wingdings" w:hint="default"/>
+      </w:rPr>
+    </w:lvl>
+  </w:abstractNum>
   <w:num w:numId="1">
     <w:abstractNumId w:val="1"/>
   </w:num>
   <w:num w:numId="2">
     <w:abstractNumId w:val="0"/>
+  </w:num>
+  <w:num w:numId="3">
+    <w:abstractNumId w:val="2"/>
   </w:num>
 </w:numbering>
 </file>
@@ -4887,7 +5278,7 @@
 </file>
 
 <file path=customXml/itemProps1.xml><?xml version="1.0" encoding="utf-8"?>
-<ds:datastoreItem xmlns:ds="http://schemas.openxmlformats.org/officeDocument/2006/customXml" ds:itemID="{9DD071C5-3B7C-41A3-96CB-9732C3A73224}">
+<ds:datastoreItem xmlns:ds="http://schemas.openxmlformats.org/officeDocument/2006/customXml" ds:itemID="{E0D5A5E7-680C-4202-B78B-6E9E897700BB}">
   <ds:schemaRefs>
     <ds:schemaRef ds:uri="http://schemas.openxmlformats.org/officeDocument/2006/bibliography"/>
   </ds:schemaRefs>

</xml_diff>

<commit_message>
Cahier des charges - problématiques - base de données
</commit_message>
<xml_diff>
--- a/Sprint 0/Cahier des charges.docx
+++ b/Sprint 0/Cahier des charges.docx
@@ -2220,7 +2220,21 @@
           <w:rFonts w:cstheme="minorHAnsi"/>
           <w:szCs w:val="20"/>
         </w:rPr>
-        <w:t xml:space="preserve">L’originalité du contenu peut être déterminé avec des outils de détection de plagiat. Or, certains de ces outils ne sont pas gratuits ce qui peut empêcher des journalistes de proactivement chercher la labellisation. De plus, avant de choisir un outil de détection de plagiat, il faut analyser la qualité de cet outil et son objectivité. Finalement, nous devons décider du seuil de plagiat que nous autorisons pour la labellisation. Si un journal mensuel décide de parler d’un événement déjà publié dans un quotidien, il est possible que </w:t>
+        <w:t xml:space="preserve">L’originalité du contenu peut être déterminé avec des outils de détection de plagiat. Or, certains de ces outils ne sont pas gratuits ce qui peut empêcher des journalistes de proactivement chercher la labellisation. De plus, avant de choisir un outil de détection de plagiat, il faut analyser la qualité de cet outil et son objectivité. </w:t>
+      </w:r>
+      <w:r>
+        <w:rPr>
+          <w:rFonts w:cstheme="minorHAnsi"/>
+          <w:szCs w:val="20"/>
+        </w:rPr>
+        <w:t xml:space="preserve">Nous devons également considérer qu’un texte d’une langue étrangère peut être plagié et traduit. </w:t>
+      </w:r>
+      <w:r>
+        <w:rPr>
+          <w:rFonts w:cstheme="minorHAnsi"/>
+          <w:szCs w:val="20"/>
+        </w:rPr>
+        <w:t xml:space="preserve">Finalement, nous devons décider du seuil de plagiat que nous autorisons pour la labellisation. Si un journal mensuel décide de parler d’un événement déjà publié dans un quotidien, il est possible que </w:t>
       </w:r>
       <w:r>
         <w:rPr>
@@ -2498,6 +2512,11 @@
     </w:p>
     <w:p>
       <w:pPr>
+        <w:pStyle w:val="Paragraphedeliste"/>
+        <w:numPr>
+          <w:ilvl w:val="0"/>
+          <w:numId w:val="3"/>
+        </w:numPr>
         <w:spacing w:line="360" w:lineRule="auto"/>
         <w:jc w:val="both"/>
         <w:rPr>
@@ -2510,6 +2529,38 @@
           <w:rFonts w:cstheme="minorHAnsi"/>
           <w:szCs w:val="20"/>
         </w:rPr>
+        <w:t xml:space="preserve">Risque de vol d’identité : Le fait qu’une société de presse reconnue rédige un article améliore la confiance du lectorat. Ainsi, l’auteur du texte sera un élément nécessaire dans notre outil d’analyse. Nous devons donc offrir une accréditation et une authentification sûres afin </w:t>
+      </w:r>
+      <w:r>
+        <w:rPr>
+          <w:rFonts w:cstheme="minorHAnsi"/>
+          <w:szCs w:val="20"/>
+        </w:rPr>
+        <w:t>d’empêcher</w:t>
+      </w:r>
+      <w:r>
+        <w:rPr>
+          <w:rFonts w:cstheme="minorHAnsi"/>
+          <w:szCs w:val="20"/>
+        </w:rPr>
+        <w:t xml:space="preserve"> des personnes malveillantes de certifier des articles sous le nom d’un tier. </w:t>
+      </w:r>
+    </w:p>
+    <w:p>
+      <w:pPr>
+        <w:spacing w:line="360" w:lineRule="auto"/>
+        <w:jc w:val="both"/>
+        <w:rPr>
+          <w:rFonts w:cstheme="minorHAnsi"/>
+          <w:szCs w:val="20"/>
+        </w:rPr>
+      </w:pPr>
+      <w:r>
+        <w:rPr>
+          <w:rFonts w:cstheme="minorHAnsi"/>
+          <w:szCs w:val="20"/>
+        </w:rPr>
+        <w:lastRenderedPageBreak/>
         <w:t xml:space="preserve">La sécurité de ce projet est un aspect primordial qui devra être au cœur de la réflexion afin de développer un outil de qualité. </w:t>
       </w:r>
     </w:p>
@@ -2518,7 +2569,6 @@
         <w:pStyle w:val="Titre2"/>
       </w:pPr>
       <w:r>
-        <w:lastRenderedPageBreak/>
         <w:t>Base de données</w:t>
       </w:r>
     </w:p>
@@ -2537,6 +2587,139 @@
           <w:szCs w:val="20"/>
         </w:rPr>
         <w:t xml:space="preserve">L’outil de labellisation </w:t>
+      </w:r>
+      <w:r>
+        <w:rPr>
+          <w:rFonts w:cstheme="minorHAnsi"/>
+          <w:szCs w:val="20"/>
+        </w:rPr>
+        <w:t xml:space="preserve">sera développé sous la forme d’une plateforme web. Afin de stocker les informations des articles certifiés, les clés d’identification et les métadonnées nécessaires, nous devons mettre en place une base de données. </w:t>
+      </w:r>
+      <w:r>
+        <w:rPr>
+          <w:rFonts w:cstheme="minorHAnsi"/>
+          <w:szCs w:val="20"/>
+        </w:rPr>
+        <w:t>La mise en place de celle-ci présente plusieurs questions :</w:t>
+      </w:r>
+    </w:p>
+    <w:p>
+      <w:pPr>
+        <w:pStyle w:val="Paragraphedeliste"/>
+        <w:numPr>
+          <w:ilvl w:val="0"/>
+          <w:numId w:val="4"/>
+        </w:numPr>
+        <w:spacing w:line="360" w:lineRule="auto"/>
+        <w:jc w:val="both"/>
+        <w:rPr>
+          <w:rFonts w:cstheme="minorHAnsi"/>
+          <w:szCs w:val="20"/>
+        </w:rPr>
+      </w:pPr>
+      <w:r>
+        <w:rPr>
+          <w:rFonts w:cstheme="minorHAnsi"/>
+          <w:szCs w:val="20"/>
+        </w:rPr>
+        <w:t xml:space="preserve">Contenu de la base de données : Devons-nous sauvegarder la totalité du texte de l’article ? Cela peut s’avérer complexe pour des travaux de recherche comportant plusieurs pages. </w:t>
+      </w:r>
+    </w:p>
+    <w:p>
+      <w:pPr>
+        <w:pStyle w:val="Paragraphedeliste"/>
+        <w:numPr>
+          <w:ilvl w:val="0"/>
+          <w:numId w:val="4"/>
+        </w:numPr>
+        <w:spacing w:line="360" w:lineRule="auto"/>
+        <w:jc w:val="both"/>
+        <w:rPr>
+          <w:rFonts w:cstheme="minorHAnsi"/>
+          <w:szCs w:val="20"/>
+        </w:rPr>
+      </w:pPr>
+      <w:r>
+        <w:rPr>
+          <w:rFonts w:cstheme="minorHAnsi"/>
+          <w:szCs w:val="20"/>
+        </w:rPr>
+        <w:t xml:space="preserve">Accès multiples : Comment gérer une demande de labellisation simultanée de 2 articles identiques ? </w:t>
+      </w:r>
+    </w:p>
+    <w:p>
+      <w:pPr>
+        <w:pStyle w:val="Paragraphedeliste"/>
+        <w:numPr>
+          <w:ilvl w:val="0"/>
+          <w:numId w:val="4"/>
+        </w:numPr>
+        <w:spacing w:line="360" w:lineRule="auto"/>
+        <w:jc w:val="both"/>
+        <w:rPr>
+          <w:rFonts w:cstheme="minorHAnsi"/>
+          <w:szCs w:val="20"/>
+        </w:rPr>
+      </w:pPr>
+      <w:r>
+        <w:rPr>
+          <w:rFonts w:cstheme="minorHAnsi"/>
+          <w:szCs w:val="20"/>
+        </w:rPr>
+        <w:t xml:space="preserve">Sauvegarde : Nous devons garantir la sauvegarde régulière de la base de données afin d’empêcher la perte de données. </w:t>
+      </w:r>
+    </w:p>
+    <w:p>
+      <w:pPr>
+        <w:pStyle w:val="Paragraphedeliste"/>
+        <w:numPr>
+          <w:ilvl w:val="0"/>
+          <w:numId w:val="4"/>
+        </w:numPr>
+        <w:spacing w:line="360" w:lineRule="auto"/>
+        <w:jc w:val="both"/>
+        <w:rPr>
+          <w:rFonts w:cstheme="minorHAnsi"/>
+          <w:szCs w:val="20"/>
+        </w:rPr>
+      </w:pPr>
+      <w:r>
+        <w:rPr>
+          <w:rFonts w:cstheme="minorHAnsi"/>
+          <w:szCs w:val="20"/>
+        </w:rPr>
+        <w:t xml:space="preserve">Nouveaux médias : Un critère important d’un article </w:t>
+      </w:r>
+      <w:r>
+        <w:rPr>
+          <w:rFonts w:cstheme="minorHAnsi"/>
+          <w:szCs w:val="20"/>
+        </w:rPr>
+        <w:t xml:space="preserve">est son auteur. Comme cité précédemment dans ce cahier des charges, nous devons permettre aux auteurs et aux sociétés de presse de s’identifier afin de leur permettre de certifier leurs articles. </w:t>
+      </w:r>
+      <w:r>
+        <w:rPr>
+          <w:rFonts w:cstheme="minorHAnsi"/>
+          <w:szCs w:val="20"/>
+        </w:rPr>
+        <w:t xml:space="preserve">Nous devons également étudier la possibilité d’offrir à des utilisateurs non-inscrits de labelliser leur texte, où alors développer une procédure de validation d’inscription afin d’insérer de nouveaux médias dans notre base de données. </w:t>
+      </w:r>
+    </w:p>
+    <w:p>
+      <w:pPr>
+        <w:spacing w:line="360" w:lineRule="auto"/>
+        <w:jc w:val="both"/>
+        <w:rPr>
+          <w:rFonts w:cstheme="minorHAnsi"/>
+          <w:szCs w:val="20"/>
+        </w:rPr>
+      </w:pPr>
+      <w:r>
+        <w:rPr>
+          <w:rFonts w:cstheme="minorHAnsi"/>
+          <w:szCs w:val="20"/>
+        </w:rPr>
+        <w:t xml:space="preserve">En plus des points énumérés ci-dessus, nous devons également choisir un outil de base de données nous permettant de travailler efficacement sur un outil web, comme par exemple MySQL. Le choix de base de données sera déterminé en fonction du langage de programmation de l’interface web. </w:t>
       </w:r>
       <w:bookmarkStart w:id="5" w:name="_GoBack"/>
       <w:bookmarkEnd w:id="5"/>
@@ -2626,6 +2809,7 @@
       </w:pPr>
       <w:bookmarkStart w:id="10" w:name="_Toc33455684"/>
       <w:r>
+        <w:lastRenderedPageBreak/>
         <w:t>Conclusion</w:t>
       </w:r>
       <w:bookmarkEnd w:id="10"/>
@@ -4103,6 +4287,119 @@
     </w:lvl>
   </w:abstractNum>
   <w:abstractNum w:abstractNumId="2" w15:restartNumberingAfterBreak="0">
+    <w:nsid w:val="3F81010D"/>
+    <w:multiLevelType w:val="hybridMultilevel"/>
+    <w:tmpl w:val="D9AA0E24"/>
+    <w:lvl w:ilvl="0" w:tplc="100C0001">
+      <w:start w:val="1"/>
+      <w:numFmt w:val="bullet"/>
+      <w:lvlText w:val=""/>
+      <w:lvlJc w:val="left"/>
+      <w:pPr>
+        <w:ind w:left="1004" w:hanging="360"/>
+      </w:pPr>
+      <w:rPr>
+        <w:rFonts w:ascii="Symbol" w:hAnsi="Symbol" w:hint="default"/>
+      </w:rPr>
+    </w:lvl>
+    <w:lvl w:ilvl="1" w:tplc="100C0003" w:tentative="1">
+      <w:start w:val="1"/>
+      <w:numFmt w:val="bullet"/>
+      <w:lvlText w:val="o"/>
+      <w:lvlJc w:val="left"/>
+      <w:pPr>
+        <w:ind w:left="1724" w:hanging="360"/>
+      </w:pPr>
+      <w:rPr>
+        <w:rFonts w:ascii="Courier New" w:hAnsi="Courier New" w:cs="Courier New" w:hint="default"/>
+      </w:rPr>
+    </w:lvl>
+    <w:lvl w:ilvl="2" w:tplc="100C0005" w:tentative="1">
+      <w:start w:val="1"/>
+      <w:numFmt w:val="bullet"/>
+      <w:lvlText w:val=""/>
+      <w:lvlJc w:val="left"/>
+      <w:pPr>
+        <w:ind w:left="2444" w:hanging="360"/>
+      </w:pPr>
+      <w:rPr>
+        <w:rFonts w:ascii="Wingdings" w:hAnsi="Wingdings" w:hint="default"/>
+      </w:rPr>
+    </w:lvl>
+    <w:lvl w:ilvl="3" w:tplc="100C0001" w:tentative="1">
+      <w:start w:val="1"/>
+      <w:numFmt w:val="bullet"/>
+      <w:lvlText w:val=""/>
+      <w:lvlJc w:val="left"/>
+      <w:pPr>
+        <w:ind w:left="3164" w:hanging="360"/>
+      </w:pPr>
+      <w:rPr>
+        <w:rFonts w:ascii="Symbol" w:hAnsi="Symbol" w:hint="default"/>
+      </w:rPr>
+    </w:lvl>
+    <w:lvl w:ilvl="4" w:tplc="100C0003" w:tentative="1">
+      <w:start w:val="1"/>
+      <w:numFmt w:val="bullet"/>
+      <w:lvlText w:val="o"/>
+      <w:lvlJc w:val="left"/>
+      <w:pPr>
+        <w:ind w:left="3884" w:hanging="360"/>
+      </w:pPr>
+      <w:rPr>
+        <w:rFonts w:ascii="Courier New" w:hAnsi="Courier New" w:cs="Courier New" w:hint="default"/>
+      </w:rPr>
+    </w:lvl>
+    <w:lvl w:ilvl="5" w:tplc="100C0005" w:tentative="1">
+      <w:start w:val="1"/>
+      <w:numFmt w:val="bullet"/>
+      <w:lvlText w:val=""/>
+      <w:lvlJc w:val="left"/>
+      <w:pPr>
+        <w:ind w:left="4604" w:hanging="360"/>
+      </w:pPr>
+      <w:rPr>
+        <w:rFonts w:ascii="Wingdings" w:hAnsi="Wingdings" w:hint="default"/>
+      </w:rPr>
+    </w:lvl>
+    <w:lvl w:ilvl="6" w:tplc="100C0001" w:tentative="1">
+      <w:start w:val="1"/>
+      <w:numFmt w:val="bullet"/>
+      <w:lvlText w:val=""/>
+      <w:lvlJc w:val="left"/>
+      <w:pPr>
+        <w:ind w:left="5324" w:hanging="360"/>
+      </w:pPr>
+      <w:rPr>
+        <w:rFonts w:ascii="Symbol" w:hAnsi="Symbol" w:hint="default"/>
+      </w:rPr>
+    </w:lvl>
+    <w:lvl w:ilvl="7" w:tplc="100C0003" w:tentative="1">
+      <w:start w:val="1"/>
+      <w:numFmt w:val="bullet"/>
+      <w:lvlText w:val="o"/>
+      <w:lvlJc w:val="left"/>
+      <w:pPr>
+        <w:ind w:left="6044" w:hanging="360"/>
+      </w:pPr>
+      <w:rPr>
+        <w:rFonts w:ascii="Courier New" w:hAnsi="Courier New" w:cs="Courier New" w:hint="default"/>
+      </w:rPr>
+    </w:lvl>
+    <w:lvl w:ilvl="8" w:tplc="100C0005" w:tentative="1">
+      <w:start w:val="1"/>
+      <w:numFmt w:val="bullet"/>
+      <w:lvlText w:val=""/>
+      <w:lvlJc w:val="left"/>
+      <w:pPr>
+        <w:ind w:left="6764" w:hanging="360"/>
+      </w:pPr>
+      <w:rPr>
+        <w:rFonts w:ascii="Wingdings" w:hAnsi="Wingdings" w:hint="default"/>
+      </w:rPr>
+    </w:lvl>
+  </w:abstractNum>
+  <w:abstractNum w:abstractNumId="3" w15:restartNumberingAfterBreak="0">
     <w:nsid w:val="4A40326F"/>
     <w:multiLevelType w:val="hybridMultilevel"/>
     <w:tmpl w:val="1D164FF6"/>
@@ -4222,6 +4519,9 @@
     <w:abstractNumId w:val="0"/>
   </w:num>
   <w:num w:numId="3">
+    <w:abstractNumId w:val="3"/>
+  </w:num>
+  <w:num w:numId="4">
     <w:abstractNumId w:val="2"/>
   </w:num>
 </w:numbering>
@@ -5278,7 +5578,7 @@
 </file>
 
 <file path=customXml/itemProps1.xml><?xml version="1.0" encoding="utf-8"?>
-<ds:datastoreItem xmlns:ds="http://schemas.openxmlformats.org/officeDocument/2006/customXml" ds:itemID="{E0D5A5E7-680C-4202-B78B-6E9E897700BB}">
+<ds:datastoreItem xmlns:ds="http://schemas.openxmlformats.org/officeDocument/2006/customXml" ds:itemID="{78F98723-9418-4A9A-84D7-7CDAFB61F486}">
   <ds:schemaRefs>
     <ds:schemaRef ds:uri="http://schemas.openxmlformats.org/officeDocument/2006/bibliography"/>
   </ds:schemaRefs>

</xml_diff>

<commit_message>
Cahier des charges - problématiques - interface web
</commit_message>
<xml_diff>
--- a/Sprint 0/Cahier des charges.docx
+++ b/Sprint 0/Cahier des charges.docx
@@ -2721,6 +2721,31 @@
         </w:rPr>
         <w:t xml:space="preserve">En plus des points énumérés ci-dessus, nous devons également choisir un outil de base de données nous permettant de travailler efficacement sur un outil web, comme par exemple MySQL. Le choix de base de données sera déterminé en fonction du langage de programmation de l’interface web. </w:t>
       </w:r>
+    </w:p>
+    <w:p>
+      <w:pPr>
+        <w:pStyle w:val="Titre2"/>
+      </w:pPr>
+      <w:r>
+        <w:t>Interface web</w:t>
+      </w:r>
+    </w:p>
+    <w:p>
+      <w:pPr>
+        <w:spacing w:line="360" w:lineRule="auto"/>
+        <w:jc w:val="both"/>
+        <w:rPr>
+          <w:rFonts w:cstheme="minorHAnsi"/>
+          <w:szCs w:val="20"/>
+        </w:rPr>
+      </w:pPr>
+      <w:r>
+        <w:rPr>
+          <w:rFonts w:cstheme="minorHAnsi"/>
+          <w:szCs w:val="20"/>
+        </w:rPr>
+        <w:t xml:space="preserve">La nature du métier de journaliste est stressante. Les délais sont courts et les nouvelles méthodes de consommation font que le lectorat a besoin de l’information le plus rapidement possible. Ainsi, ajouter une étape supplémentaire au travail des journalistes n’est pas chose aisée. Afin d’encourager les journalistes à utiliser le système de labellisation, ce dernier doit être attrayant, simple d’utilisation et surtout rapide. L’expérience de l’utilisateur, la simplicité de l’interface et la rapidité de certification seront donc des éléments centraux lors du développement de l’outil. Nous réaliserons cet outil en partenariat avec des personnes du métier afin de l’adapter en fonction de leurs besoins. </w:t>
+      </w:r>
       <w:bookmarkStart w:id="5" w:name="_GoBack"/>
       <w:bookmarkEnd w:id="5"/>
     </w:p>
@@ -2771,6 +2796,7 @@
       </w:pPr>
       <w:bookmarkStart w:id="8" w:name="_Toc33455682"/>
       <w:r>
+        <w:lastRenderedPageBreak/>
         <w:t>Echéancier</w:t>
       </w:r>
       <w:bookmarkEnd w:id="8"/>
@@ -2809,7 +2835,6 @@
       </w:pPr>
       <w:bookmarkStart w:id="10" w:name="_Toc33455684"/>
       <w:r>
-        <w:lastRenderedPageBreak/>
         <w:t>Conclusion</w:t>
       </w:r>
       <w:bookmarkEnd w:id="10"/>
@@ -5578,7 +5603,7 @@
 </file>
 
 <file path=customXml/itemProps1.xml><?xml version="1.0" encoding="utf-8"?>
-<ds:datastoreItem xmlns:ds="http://schemas.openxmlformats.org/officeDocument/2006/customXml" ds:itemID="{78F98723-9418-4A9A-84D7-7CDAFB61F486}">
+<ds:datastoreItem xmlns:ds="http://schemas.openxmlformats.org/officeDocument/2006/customXml" ds:itemID="{14C62F33-36A0-47A1-A7BF-FBC18C9E304F}">
   <ds:schemaRefs>
     <ds:schemaRef ds:uri="http://schemas.openxmlformats.org/officeDocument/2006/bibliography"/>
   </ds:schemaRefs>

</xml_diff>

<commit_message>
Cahier des charges - Travail à effectuer
Cahier des charges - Travail à effectuer
Mise à jour planification
</commit_message>
<xml_diff>
--- a/Sprint 0/Cahier des charges.docx
+++ b/Sprint 0/Cahier des charges.docx
@@ -454,7 +454,7 @@
           <w:r>
             <w:fldChar w:fldCharType="separate"/>
           </w:r>
-          <w:hyperlink w:anchor="_Toc33455675" w:history="1">
+          <w:hyperlink w:anchor="_Toc33460861" w:history="1">
             <w:r>
               <w:rPr>
                 <w:rStyle w:val="Lienhypertexte"/>
@@ -481,7 +481,7 @@
                 <w:noProof/>
                 <w:webHidden/>
               </w:rPr>
-              <w:instrText xml:space="preserve"> PAGEREF _Toc33455675 \h </w:instrText>
+              <w:instrText xml:space="preserve"> PAGEREF _Toc33460861 \h </w:instrText>
             </w:r>
             <w:r>
               <w:rPr>
@@ -525,7 +525,7 @@
               <w:lang w:eastAsia="fr-CH"/>
             </w:rPr>
           </w:pPr>
-          <w:hyperlink w:anchor="_Toc33455676" w:history="1">
+          <w:hyperlink w:anchor="_Toc33460862" w:history="1">
             <w:r>
               <w:rPr>
                 <w:rStyle w:val="Lienhypertexte"/>
@@ -552,7 +552,7 @@
                 <w:noProof/>
                 <w:webHidden/>
               </w:rPr>
-              <w:instrText xml:space="preserve"> PAGEREF _Toc33455676 \h </w:instrText>
+              <w:instrText xml:space="preserve"> PAGEREF _Toc33460862 \h </w:instrText>
             </w:r>
             <w:r>
               <w:rPr>
@@ -596,7 +596,7 @@
               <w:lang w:eastAsia="fr-CH"/>
             </w:rPr>
           </w:pPr>
-          <w:hyperlink w:anchor="_Toc33455677" w:history="1">
+          <w:hyperlink w:anchor="_Toc33460863" w:history="1">
             <w:r>
               <w:rPr>
                 <w:rStyle w:val="Lienhypertexte"/>
@@ -623,7 +623,7 @@
                 <w:noProof/>
                 <w:webHidden/>
               </w:rPr>
-              <w:instrText xml:space="preserve"> PAGEREF _Toc33455677 \h </w:instrText>
+              <w:instrText xml:space="preserve"> PAGEREF _Toc33460863 \h </w:instrText>
             </w:r>
             <w:r>
               <w:rPr>
@@ -667,7 +667,7 @@
               <w:lang w:eastAsia="fr-CH"/>
             </w:rPr>
           </w:pPr>
-          <w:hyperlink w:anchor="_Toc33455678" w:history="1">
+          <w:hyperlink w:anchor="_Toc33460864" w:history="1">
             <w:r>
               <w:rPr>
                 <w:rStyle w:val="Lienhypertexte"/>
@@ -694,7 +694,7 @@
                 <w:noProof/>
                 <w:webHidden/>
               </w:rPr>
-              <w:instrText xml:space="preserve"> PAGEREF _Toc33455678 \h </w:instrText>
+              <w:instrText xml:space="preserve"> PAGEREF _Toc33460864 \h </w:instrText>
             </w:r>
             <w:r>
               <w:rPr>
@@ -738,7 +738,7 @@
               <w:lang w:eastAsia="fr-CH"/>
             </w:rPr>
           </w:pPr>
-          <w:hyperlink w:anchor="_Toc33455679" w:history="1">
+          <w:hyperlink w:anchor="_Toc33460865" w:history="1">
             <w:r>
               <w:rPr>
                 <w:rStyle w:val="Lienhypertexte"/>
@@ -765,7 +765,7 @@
                 <w:noProof/>
                 <w:webHidden/>
               </w:rPr>
-              <w:instrText xml:space="preserve"> PAGEREF _Toc33455679 \h </w:instrText>
+              <w:instrText xml:space="preserve"> PAGEREF _Toc33460865 \h </w:instrText>
             </w:r>
             <w:r>
               <w:rPr>
@@ -786,6 +786,148 @@
                 <w:webHidden/>
               </w:rPr>
               <w:t>5</w:t>
+            </w:r>
+            <w:r>
+              <w:rPr>
+                <w:noProof/>
+                <w:webHidden/>
+              </w:rPr>
+              <w:fldChar w:fldCharType="end"/>
+            </w:r>
+          </w:hyperlink>
+        </w:p>
+        <w:p>
+          <w:pPr>
+            <w:pStyle w:val="TM2"/>
+            <w:tabs>
+              <w:tab w:val="right" w:leader="dot" w:pos="9062"/>
+            </w:tabs>
+            <w:rPr>
+              <w:rFonts w:asciiTheme="minorHAnsi" w:eastAsiaTheme="minorEastAsia" w:hAnsiTheme="minorHAnsi"/>
+              <w:noProof/>
+              <w:sz w:val="22"/>
+              <w:lang w:eastAsia="fr-CH"/>
+            </w:rPr>
+          </w:pPr>
+          <w:hyperlink w:anchor="_Toc33460866" w:history="1">
+            <w:r>
+              <w:rPr>
+                <w:rStyle w:val="Lienhypertexte"/>
+                <w:noProof/>
+              </w:rPr>
+              <w:t>Base de données</w:t>
+            </w:r>
+            <w:r>
+              <w:rPr>
+                <w:noProof/>
+                <w:webHidden/>
+              </w:rPr>
+              <w:tab/>
+            </w:r>
+            <w:r>
+              <w:rPr>
+                <w:noProof/>
+                <w:webHidden/>
+              </w:rPr>
+              <w:fldChar w:fldCharType="begin"/>
+            </w:r>
+            <w:r>
+              <w:rPr>
+                <w:noProof/>
+                <w:webHidden/>
+              </w:rPr>
+              <w:instrText xml:space="preserve"> PAGEREF _Toc33460866 \h </w:instrText>
+            </w:r>
+            <w:r>
+              <w:rPr>
+                <w:noProof/>
+                <w:webHidden/>
+              </w:rPr>
+            </w:r>
+            <w:r>
+              <w:rPr>
+                <w:noProof/>
+                <w:webHidden/>
+              </w:rPr>
+              <w:fldChar w:fldCharType="separate"/>
+            </w:r>
+            <w:r>
+              <w:rPr>
+                <w:noProof/>
+                <w:webHidden/>
+              </w:rPr>
+              <w:t>6</w:t>
+            </w:r>
+            <w:r>
+              <w:rPr>
+                <w:noProof/>
+                <w:webHidden/>
+              </w:rPr>
+              <w:fldChar w:fldCharType="end"/>
+            </w:r>
+          </w:hyperlink>
+        </w:p>
+        <w:p>
+          <w:pPr>
+            <w:pStyle w:val="TM2"/>
+            <w:tabs>
+              <w:tab w:val="right" w:leader="dot" w:pos="9062"/>
+            </w:tabs>
+            <w:rPr>
+              <w:rFonts w:asciiTheme="minorHAnsi" w:eastAsiaTheme="minorEastAsia" w:hAnsiTheme="minorHAnsi"/>
+              <w:noProof/>
+              <w:sz w:val="22"/>
+              <w:lang w:eastAsia="fr-CH"/>
+            </w:rPr>
+          </w:pPr>
+          <w:hyperlink w:anchor="_Toc33460867" w:history="1">
+            <w:r>
+              <w:rPr>
+                <w:rStyle w:val="Lienhypertexte"/>
+                <w:noProof/>
+              </w:rPr>
+              <w:t>Interface web</w:t>
+            </w:r>
+            <w:r>
+              <w:rPr>
+                <w:noProof/>
+                <w:webHidden/>
+              </w:rPr>
+              <w:tab/>
+            </w:r>
+            <w:r>
+              <w:rPr>
+                <w:noProof/>
+                <w:webHidden/>
+              </w:rPr>
+              <w:fldChar w:fldCharType="begin"/>
+            </w:r>
+            <w:r>
+              <w:rPr>
+                <w:noProof/>
+                <w:webHidden/>
+              </w:rPr>
+              <w:instrText xml:space="preserve"> PAGEREF _Toc33460867 \h </w:instrText>
+            </w:r>
+            <w:r>
+              <w:rPr>
+                <w:noProof/>
+                <w:webHidden/>
+              </w:rPr>
+            </w:r>
+            <w:r>
+              <w:rPr>
+                <w:noProof/>
+                <w:webHidden/>
+              </w:rPr>
+              <w:fldChar w:fldCharType="separate"/>
+            </w:r>
+            <w:r>
+              <w:rPr>
+                <w:noProof/>
+                <w:webHidden/>
+              </w:rPr>
+              <w:t>6</w:t>
             </w:r>
             <w:r>
               <w:rPr>
@@ -809,7 +951,7 @@
               <w:lang w:eastAsia="fr-CH"/>
             </w:rPr>
           </w:pPr>
-          <w:hyperlink w:anchor="_Toc33455680" w:history="1">
+          <w:hyperlink w:anchor="_Toc33460868" w:history="1">
             <w:r>
               <w:rPr>
                 <w:rStyle w:val="Lienhypertexte"/>
@@ -836,7 +978,7 @@
                 <w:noProof/>
                 <w:webHidden/>
               </w:rPr>
-              <w:instrText xml:space="preserve"> PAGEREF _Toc33455680 \h </w:instrText>
+              <w:instrText xml:space="preserve"> PAGEREF _Toc33460868 \h </w:instrText>
             </w:r>
             <w:r>
               <w:rPr>
@@ -856,7 +998,291 @@
                 <w:noProof/>
                 <w:webHidden/>
               </w:rPr>
-              <w:t>5</w:t>
+              <w:t>6</w:t>
+            </w:r>
+            <w:r>
+              <w:rPr>
+                <w:noProof/>
+                <w:webHidden/>
+              </w:rPr>
+              <w:fldChar w:fldCharType="end"/>
+            </w:r>
+          </w:hyperlink>
+        </w:p>
+        <w:p>
+          <w:pPr>
+            <w:pStyle w:val="TM2"/>
+            <w:tabs>
+              <w:tab w:val="right" w:leader="dot" w:pos="9062"/>
+            </w:tabs>
+            <w:rPr>
+              <w:rFonts w:asciiTheme="minorHAnsi" w:eastAsiaTheme="minorEastAsia" w:hAnsiTheme="minorHAnsi"/>
+              <w:noProof/>
+              <w:sz w:val="22"/>
+              <w:lang w:eastAsia="fr-CH"/>
+            </w:rPr>
+          </w:pPr>
+          <w:hyperlink w:anchor="_Toc33460869" w:history="1">
+            <w:r>
+              <w:rPr>
+                <w:rStyle w:val="Lienhypertexte"/>
+                <w:noProof/>
+              </w:rPr>
+              <w:t>Etape 1</w:t>
+            </w:r>
+            <w:r>
+              <w:rPr>
+                <w:noProof/>
+                <w:webHidden/>
+              </w:rPr>
+              <w:tab/>
+            </w:r>
+            <w:r>
+              <w:rPr>
+                <w:noProof/>
+                <w:webHidden/>
+              </w:rPr>
+              <w:fldChar w:fldCharType="begin"/>
+            </w:r>
+            <w:r>
+              <w:rPr>
+                <w:noProof/>
+                <w:webHidden/>
+              </w:rPr>
+              <w:instrText xml:space="preserve"> PAGEREF _Toc33460869 \h </w:instrText>
+            </w:r>
+            <w:r>
+              <w:rPr>
+                <w:noProof/>
+                <w:webHidden/>
+              </w:rPr>
+            </w:r>
+            <w:r>
+              <w:rPr>
+                <w:noProof/>
+                <w:webHidden/>
+              </w:rPr>
+              <w:fldChar w:fldCharType="separate"/>
+            </w:r>
+            <w:r>
+              <w:rPr>
+                <w:noProof/>
+                <w:webHidden/>
+              </w:rPr>
+              <w:t>7</w:t>
+            </w:r>
+            <w:r>
+              <w:rPr>
+                <w:noProof/>
+                <w:webHidden/>
+              </w:rPr>
+              <w:fldChar w:fldCharType="end"/>
+            </w:r>
+          </w:hyperlink>
+        </w:p>
+        <w:p>
+          <w:pPr>
+            <w:pStyle w:val="TM2"/>
+            <w:tabs>
+              <w:tab w:val="right" w:leader="dot" w:pos="9062"/>
+            </w:tabs>
+            <w:rPr>
+              <w:rFonts w:asciiTheme="minorHAnsi" w:eastAsiaTheme="minorEastAsia" w:hAnsiTheme="minorHAnsi"/>
+              <w:noProof/>
+              <w:sz w:val="22"/>
+              <w:lang w:eastAsia="fr-CH"/>
+            </w:rPr>
+          </w:pPr>
+          <w:hyperlink w:anchor="_Toc33460870" w:history="1">
+            <w:r>
+              <w:rPr>
+                <w:rStyle w:val="Lienhypertexte"/>
+                <w:noProof/>
+              </w:rPr>
+              <w:t>Etape 2</w:t>
+            </w:r>
+            <w:r>
+              <w:rPr>
+                <w:noProof/>
+                <w:webHidden/>
+              </w:rPr>
+              <w:tab/>
+            </w:r>
+            <w:r>
+              <w:rPr>
+                <w:noProof/>
+                <w:webHidden/>
+              </w:rPr>
+              <w:fldChar w:fldCharType="begin"/>
+            </w:r>
+            <w:r>
+              <w:rPr>
+                <w:noProof/>
+                <w:webHidden/>
+              </w:rPr>
+              <w:instrText xml:space="preserve"> PAGEREF _Toc33460870 \h </w:instrText>
+            </w:r>
+            <w:r>
+              <w:rPr>
+                <w:noProof/>
+                <w:webHidden/>
+              </w:rPr>
+            </w:r>
+            <w:r>
+              <w:rPr>
+                <w:noProof/>
+                <w:webHidden/>
+              </w:rPr>
+              <w:fldChar w:fldCharType="separate"/>
+            </w:r>
+            <w:r>
+              <w:rPr>
+                <w:noProof/>
+                <w:webHidden/>
+              </w:rPr>
+              <w:t>7</w:t>
+            </w:r>
+            <w:r>
+              <w:rPr>
+                <w:noProof/>
+                <w:webHidden/>
+              </w:rPr>
+              <w:fldChar w:fldCharType="end"/>
+            </w:r>
+          </w:hyperlink>
+        </w:p>
+        <w:p>
+          <w:pPr>
+            <w:pStyle w:val="TM2"/>
+            <w:tabs>
+              <w:tab w:val="right" w:leader="dot" w:pos="9062"/>
+            </w:tabs>
+            <w:rPr>
+              <w:rFonts w:asciiTheme="minorHAnsi" w:eastAsiaTheme="minorEastAsia" w:hAnsiTheme="minorHAnsi"/>
+              <w:noProof/>
+              <w:sz w:val="22"/>
+              <w:lang w:eastAsia="fr-CH"/>
+            </w:rPr>
+          </w:pPr>
+          <w:hyperlink w:anchor="_Toc33460871" w:history="1">
+            <w:r>
+              <w:rPr>
+                <w:rStyle w:val="Lienhypertexte"/>
+                <w:noProof/>
+              </w:rPr>
+              <w:t>Etape 3</w:t>
+            </w:r>
+            <w:r>
+              <w:rPr>
+                <w:noProof/>
+                <w:webHidden/>
+              </w:rPr>
+              <w:tab/>
+            </w:r>
+            <w:r>
+              <w:rPr>
+                <w:noProof/>
+                <w:webHidden/>
+              </w:rPr>
+              <w:fldChar w:fldCharType="begin"/>
+            </w:r>
+            <w:r>
+              <w:rPr>
+                <w:noProof/>
+                <w:webHidden/>
+              </w:rPr>
+              <w:instrText xml:space="preserve"> PAGEREF _Toc33460871 \h </w:instrText>
+            </w:r>
+            <w:r>
+              <w:rPr>
+                <w:noProof/>
+                <w:webHidden/>
+              </w:rPr>
+            </w:r>
+            <w:r>
+              <w:rPr>
+                <w:noProof/>
+                <w:webHidden/>
+              </w:rPr>
+              <w:fldChar w:fldCharType="separate"/>
+            </w:r>
+            <w:r>
+              <w:rPr>
+                <w:noProof/>
+                <w:webHidden/>
+              </w:rPr>
+              <w:t>7</w:t>
+            </w:r>
+            <w:r>
+              <w:rPr>
+                <w:noProof/>
+                <w:webHidden/>
+              </w:rPr>
+              <w:fldChar w:fldCharType="end"/>
+            </w:r>
+          </w:hyperlink>
+        </w:p>
+        <w:p>
+          <w:pPr>
+            <w:pStyle w:val="TM2"/>
+            <w:tabs>
+              <w:tab w:val="right" w:leader="dot" w:pos="9062"/>
+            </w:tabs>
+            <w:rPr>
+              <w:rFonts w:asciiTheme="minorHAnsi" w:eastAsiaTheme="minorEastAsia" w:hAnsiTheme="minorHAnsi"/>
+              <w:noProof/>
+              <w:sz w:val="22"/>
+              <w:lang w:eastAsia="fr-CH"/>
+            </w:rPr>
+          </w:pPr>
+          <w:hyperlink w:anchor="_Toc33460872" w:history="1">
+            <w:r>
+              <w:rPr>
+                <w:rStyle w:val="Lienhypertexte"/>
+                <w:noProof/>
+              </w:rPr>
+              <w:t>Etape 4</w:t>
+            </w:r>
+            <w:r>
+              <w:rPr>
+                <w:noProof/>
+                <w:webHidden/>
+              </w:rPr>
+              <w:tab/>
+            </w:r>
+            <w:r>
+              <w:rPr>
+                <w:noProof/>
+                <w:webHidden/>
+              </w:rPr>
+              <w:fldChar w:fldCharType="begin"/>
+            </w:r>
+            <w:r>
+              <w:rPr>
+                <w:noProof/>
+                <w:webHidden/>
+              </w:rPr>
+              <w:instrText xml:space="preserve"> PAGEREF _Toc33460872 \h </w:instrText>
+            </w:r>
+            <w:r>
+              <w:rPr>
+                <w:noProof/>
+                <w:webHidden/>
+              </w:rPr>
+            </w:r>
+            <w:r>
+              <w:rPr>
+                <w:noProof/>
+                <w:webHidden/>
+              </w:rPr>
+              <w:fldChar w:fldCharType="separate"/>
+            </w:r>
+            <w:r>
+              <w:rPr>
+                <w:noProof/>
+                <w:webHidden/>
+              </w:rPr>
+              <w:t>8</w:t>
             </w:r>
             <w:r>
               <w:rPr>
@@ -880,7 +1306,7 @@
               <w:lang w:eastAsia="fr-CH"/>
             </w:rPr>
           </w:pPr>
-          <w:hyperlink w:anchor="_Toc33455681" w:history="1">
+          <w:hyperlink w:anchor="_Toc33460873" w:history="1">
             <w:r>
               <w:rPr>
                 <w:rStyle w:val="Lienhypertexte"/>
@@ -907,7 +1333,7 @@
                 <w:noProof/>
                 <w:webHidden/>
               </w:rPr>
-              <w:instrText xml:space="preserve"> PAGEREF _Toc33455681 \h </w:instrText>
+              <w:instrText xml:space="preserve"> PAGEREF _Toc33460873 \h </w:instrText>
             </w:r>
             <w:r>
               <w:rPr>
@@ -927,7 +1353,7 @@
                 <w:noProof/>
                 <w:webHidden/>
               </w:rPr>
-              <w:t>5</w:t>
+              <w:t>8</w:t>
             </w:r>
             <w:r>
               <w:rPr>
@@ -951,7 +1377,7 @@
               <w:lang w:eastAsia="fr-CH"/>
             </w:rPr>
           </w:pPr>
-          <w:hyperlink w:anchor="_Toc33455682" w:history="1">
+          <w:hyperlink w:anchor="_Toc33460874" w:history="1">
             <w:r>
               <w:rPr>
                 <w:rStyle w:val="Lienhypertexte"/>
@@ -978,7 +1404,7 @@
                 <w:noProof/>
                 <w:webHidden/>
               </w:rPr>
-              <w:instrText xml:space="preserve"> PAGEREF _Toc33455682 \h </w:instrText>
+              <w:instrText xml:space="preserve"> PAGEREF _Toc33460874 \h </w:instrText>
             </w:r>
             <w:r>
               <w:rPr>
@@ -998,7 +1424,7 @@
                 <w:noProof/>
                 <w:webHidden/>
               </w:rPr>
-              <w:t>5</w:t>
+              <w:t>8</w:t>
             </w:r>
             <w:r>
               <w:rPr>
@@ -1022,7 +1448,7 @@
               <w:lang w:eastAsia="fr-CH"/>
             </w:rPr>
           </w:pPr>
-          <w:hyperlink w:anchor="_Toc33455683" w:history="1">
+          <w:hyperlink w:anchor="_Toc33460875" w:history="1">
             <w:r>
               <w:rPr>
                 <w:rStyle w:val="Lienhypertexte"/>
@@ -1049,7 +1475,7 @@
                 <w:noProof/>
                 <w:webHidden/>
               </w:rPr>
-              <w:instrText xml:space="preserve"> PAGEREF _Toc33455683 \h </w:instrText>
+              <w:instrText xml:space="preserve"> PAGEREF _Toc33460875 \h </w:instrText>
             </w:r>
             <w:r>
               <w:rPr>
@@ -1069,7 +1495,7 @@
                 <w:noProof/>
                 <w:webHidden/>
               </w:rPr>
-              <w:t>5</w:t>
+              <w:t>8</w:t>
             </w:r>
             <w:r>
               <w:rPr>
@@ -1093,7 +1519,7 @@
               <w:lang w:eastAsia="fr-CH"/>
             </w:rPr>
           </w:pPr>
-          <w:hyperlink w:anchor="_Toc33455684" w:history="1">
+          <w:hyperlink w:anchor="_Toc33460876" w:history="1">
             <w:r>
               <w:rPr>
                 <w:rStyle w:val="Lienhypertexte"/>
@@ -1120,7 +1546,7 @@
                 <w:noProof/>
                 <w:webHidden/>
               </w:rPr>
-              <w:instrText xml:space="preserve"> PAGEREF _Toc33455684 \h </w:instrText>
+              <w:instrText xml:space="preserve"> PAGEREF _Toc33460876 \h </w:instrText>
             </w:r>
             <w:r>
               <w:rPr>
@@ -1140,7 +1566,7 @@
                 <w:noProof/>
                 <w:webHidden/>
               </w:rPr>
-              <w:t>5</w:t>
+              <w:t>8</w:t>
             </w:r>
             <w:r>
               <w:rPr>
@@ -1164,7 +1590,7 @@
               <w:lang w:eastAsia="fr-CH"/>
             </w:rPr>
           </w:pPr>
-          <w:hyperlink w:anchor="_Toc33455685" w:history="1">
+          <w:hyperlink w:anchor="_Toc33460877" w:history="1">
             <w:r>
               <w:rPr>
                 <w:rStyle w:val="Lienhypertexte"/>
@@ -1191,7 +1617,7 @@
                 <w:noProof/>
                 <w:webHidden/>
               </w:rPr>
-              <w:instrText xml:space="preserve"> PAGEREF _Toc33455685 \h </w:instrText>
+              <w:instrText xml:space="preserve"> PAGEREF _Toc33460877 \h </w:instrText>
             </w:r>
             <w:r>
               <w:rPr>
@@ -1211,7 +1637,7 @@
                 <w:noProof/>
                 <w:webHidden/>
               </w:rPr>
-              <w:t>6</w:t>
+              <w:t>9</w:t>
             </w:r>
             <w:r>
               <w:rPr>
@@ -1235,7 +1661,7 @@
               <w:lang w:eastAsia="fr-CH"/>
             </w:rPr>
           </w:pPr>
-          <w:hyperlink w:anchor="_Toc33455686" w:history="1">
+          <w:hyperlink w:anchor="_Toc33460878" w:history="1">
             <w:r>
               <w:rPr>
                 <w:rStyle w:val="Lienhypertexte"/>
@@ -1264,7 +1690,7 @@
                 <w:noProof/>
                 <w:webHidden/>
               </w:rPr>
-              <w:instrText xml:space="preserve"> PAGEREF _Toc33455686 \h </w:instrText>
+              <w:instrText xml:space="preserve"> PAGEREF _Toc33460878 \h </w:instrText>
             </w:r>
             <w:r>
               <w:rPr>
@@ -1284,7 +1710,7 @@
                 <w:noProof/>
                 <w:webHidden/>
               </w:rPr>
-              <w:t>6</w:t>
+              <w:t>9</w:t>
             </w:r>
             <w:r>
               <w:rPr>
@@ -1320,17 +1746,19 @@
       <w:r>
         <w:br w:type="page"/>
       </w:r>
+      <w:bookmarkStart w:id="0" w:name="_GoBack"/>
+      <w:bookmarkEnd w:id="0"/>
     </w:p>
     <w:p>
       <w:pPr>
         <w:pStyle w:val="Titre1"/>
       </w:pPr>
-      <w:bookmarkStart w:id="0" w:name="_Toc33455675"/>
+      <w:bookmarkStart w:id="1" w:name="_Toc33460861"/>
       <w:r>
         <w:lastRenderedPageBreak/>
         <w:t>Introduction</w:t>
       </w:r>
-      <w:bookmarkEnd w:id="0"/>
+      <w:bookmarkEnd w:id="1"/>
     </w:p>
     <w:p>
       <w:pPr>
@@ -1449,11 +1877,11 @@
       <w:pPr>
         <w:pStyle w:val="Titre1"/>
       </w:pPr>
-      <w:bookmarkStart w:id="1" w:name="_Toc33455676"/>
+      <w:bookmarkStart w:id="2" w:name="_Toc33460862"/>
       <w:r>
         <w:t>Contexte</w:t>
       </w:r>
-      <w:bookmarkEnd w:id="1"/>
+      <w:bookmarkEnd w:id="2"/>
     </w:p>
     <w:p>
       <w:pPr>
@@ -1995,24 +2423,24 @@
       <w:pPr>
         <w:pStyle w:val="Titre1"/>
       </w:pPr>
-      <w:bookmarkStart w:id="2" w:name="_Toc33455677"/>
+      <w:bookmarkStart w:id="3" w:name="_Toc33460863"/>
       <w:r>
         <w:t>Problématique</w:t>
       </w:r>
       <w:r>
         <w:t>s</w:t>
       </w:r>
-      <w:bookmarkEnd w:id="2"/>
+      <w:bookmarkEnd w:id="3"/>
     </w:p>
     <w:p>
       <w:pPr>
         <w:pStyle w:val="Titre2"/>
       </w:pPr>
-      <w:bookmarkStart w:id="3" w:name="_Toc33455678"/>
+      <w:bookmarkStart w:id="4" w:name="_Toc33460864"/>
       <w:r>
         <w:t>Critères d’analyse</w:t>
       </w:r>
-      <w:bookmarkEnd w:id="3"/>
+      <w:bookmarkEnd w:id="4"/>
     </w:p>
     <w:p>
       <w:pPr>
@@ -2370,11 +2798,11 @@
       <w:pPr>
         <w:pStyle w:val="Titre2"/>
       </w:pPr>
-      <w:bookmarkStart w:id="4" w:name="_Toc33455679"/>
+      <w:bookmarkStart w:id="5" w:name="_Toc33460865"/>
       <w:r>
         <w:t>Sécurité</w:t>
       </w:r>
-      <w:bookmarkEnd w:id="4"/>
+      <w:bookmarkEnd w:id="5"/>
     </w:p>
     <w:p>
       <w:pPr>
@@ -2568,9 +2996,11 @@
       <w:pPr>
         <w:pStyle w:val="Titre2"/>
       </w:pPr>
+      <w:bookmarkStart w:id="6" w:name="_Toc33460866"/>
       <w:r>
         <w:t>Base de données</w:t>
       </w:r>
+      <w:bookmarkEnd w:id="6"/>
     </w:p>
     <w:p>
       <w:pPr>
@@ -2726,9 +3156,11 @@
       <w:pPr>
         <w:pStyle w:val="Titre2"/>
       </w:pPr>
+      <w:bookmarkStart w:id="7" w:name="_Toc33460867"/>
       <w:r>
         <w:t>Interface web</w:t>
       </w:r>
+      <w:bookmarkEnd w:id="7"/>
     </w:p>
     <w:p>
       <w:pPr>
@@ -2746,18 +3178,16 @@
         </w:rPr>
         <w:t xml:space="preserve">La nature du métier de journaliste est stressante. Les délais sont courts et les nouvelles méthodes de consommation font que le lectorat a besoin de l’information le plus rapidement possible. Ainsi, ajouter une étape supplémentaire au travail des journalistes n’est pas chose aisée. Afin d’encourager les journalistes à utiliser le système de labellisation, ce dernier doit être attrayant, simple d’utilisation et surtout rapide. L’expérience de l’utilisateur, la simplicité de l’interface et la rapidité de certification seront donc des éléments centraux lors du développement de l’outil. Nous réaliserons cet outil en partenariat avec des personnes du métier afin de l’adapter en fonction de leurs besoins. </w:t>
       </w:r>
-      <w:bookmarkStart w:id="5" w:name="_GoBack"/>
-      <w:bookmarkEnd w:id="5"/>
     </w:p>
     <w:p>
       <w:pPr>
         <w:pStyle w:val="Titre1"/>
       </w:pPr>
-      <w:bookmarkStart w:id="6" w:name="_Toc33455680"/>
+      <w:bookmarkStart w:id="8" w:name="_Toc33460868"/>
       <w:r>
         <w:t>Travail à effectuer</w:t>
       </w:r>
-      <w:bookmarkEnd w:id="6"/>
+      <w:bookmarkEnd w:id="8"/>
     </w:p>
     <w:p>
       <w:pPr>
@@ -2767,16 +3197,415 @@
           <w:szCs w:val="20"/>
         </w:rPr>
       </w:pPr>
+      <w:r>
+        <w:rPr>
+          <w:rFonts w:cstheme="minorHAnsi"/>
+          <w:szCs w:val="20"/>
+        </w:rPr>
+        <w:t xml:space="preserve">Les 5 étapes clés à réaliser ont été reprises depuis les données du travail de </w:t>
+      </w:r>
+      <w:proofErr w:type="spellStart"/>
+      <w:r>
+        <w:rPr>
+          <w:rFonts w:cstheme="minorHAnsi"/>
+          <w:szCs w:val="20"/>
+        </w:rPr>
+        <w:t>Bachelor</w:t>
+      </w:r>
+      <w:proofErr w:type="spellEnd"/>
+      <w:r>
+        <w:rPr>
+          <w:rFonts w:cstheme="minorHAnsi"/>
+          <w:szCs w:val="20"/>
+        </w:rPr>
+        <w:t xml:space="preserve">, reçues le 13 février 2020. </w:t>
+      </w:r>
+    </w:p>
+    <w:p>
+      <w:pPr>
+        <w:spacing w:line="360" w:lineRule="auto"/>
+        <w:rPr>
+          <w:rFonts w:cstheme="minorHAnsi"/>
+          <w:szCs w:val="20"/>
+        </w:rPr>
+      </w:pPr>
+    </w:p>
+    <w:p>
+      <w:pPr>
+        <w:pStyle w:val="Titre2"/>
+      </w:pPr>
+      <w:bookmarkStart w:id="9" w:name="_Toc33460869"/>
+      <w:r>
+        <w:lastRenderedPageBreak/>
+        <w:t>Etape 1</w:t>
+      </w:r>
+      <w:bookmarkEnd w:id="9"/>
+    </w:p>
+    <w:p>
+      <w:pPr>
+        <w:jc w:val="center"/>
+        <w:rPr>
+          <w:i/>
+          <w:iCs/>
+        </w:rPr>
+      </w:pPr>
+      <w:r>
+        <w:rPr>
+          <w:i/>
+          <w:iCs/>
+        </w:rPr>
+        <w:t>« </w:t>
+      </w:r>
+      <w:r>
+        <w:rPr>
+          <w:i/>
+          <w:iCs/>
+        </w:rPr>
+        <w:t>Identifier les facteurs de différenciation entre du contenu original et non-original</w:t>
+      </w:r>
+      <w:r>
+        <w:rPr>
+          <w:i/>
+          <w:iCs/>
+        </w:rPr>
+        <w:t> »</w:t>
+      </w:r>
+    </w:p>
+    <w:p>
+      <w:pPr>
+        <w:jc w:val="center"/>
+        <w:rPr>
+          <w:i/>
+          <w:iCs/>
+        </w:rPr>
+      </w:pPr>
+      <w:proofErr w:type="gramStart"/>
+      <w:r>
+        <w:rPr>
+          <w:i/>
+          <w:iCs/>
+        </w:rPr>
+        <w:t>et</w:t>
+      </w:r>
+      <w:proofErr w:type="gramEnd"/>
+    </w:p>
+    <w:p>
+      <w:pPr>
+        <w:jc w:val="center"/>
+        <w:rPr>
+          <w:i/>
+          <w:iCs/>
+        </w:rPr>
+      </w:pPr>
+      <w:r>
+        <w:rPr>
+          <w:i/>
+          <w:iCs/>
+        </w:rPr>
+        <w:t>« </w:t>
+      </w:r>
+      <w:r>
+        <w:rPr>
+          <w:i/>
+          <w:iCs/>
+        </w:rPr>
+        <w:t>Analyser les indicateurs et les règles professionnelles journalistiques pour définir les critères de la vérification de l’originalité du contenu</w:t>
+      </w:r>
+      <w:r>
+        <w:rPr>
+          <w:i/>
+          <w:iCs/>
+        </w:rPr>
+        <w:t> »</w:t>
+      </w:r>
+    </w:p>
+    <w:p>
+      <w:pPr>
+        <w:jc w:val="both"/>
+      </w:pPr>
+      <w:r>
+        <w:t xml:space="preserve">La première étape regroupe deux étapes proposées par les données du travail de </w:t>
+      </w:r>
+      <w:proofErr w:type="spellStart"/>
+      <w:r>
+        <w:t>Bachelor</w:t>
+      </w:r>
+      <w:proofErr w:type="spellEnd"/>
+      <w:r>
+        <w:t xml:space="preserve">. Nous estimons que la différenciation du contenu original et non-original correspond à un critère de vérification d’originalité du contenu. Ainsi, nous allons étudier tous les critères en partenariat avec la presse et différentes universités afin de pouvoir mesurer efficacement la qualité d’un article. Nous allons également décider du degré de pondération de ces différents éléments. </w:t>
+      </w:r>
+    </w:p>
+    <w:p>
+      <w:pPr>
+        <w:pStyle w:val="Titre2"/>
+      </w:pPr>
+      <w:bookmarkStart w:id="10" w:name="_Toc33460870"/>
+      <w:r>
+        <w:t xml:space="preserve">Etape </w:t>
+      </w:r>
+      <w:r>
+        <w:t>2</w:t>
+      </w:r>
+      <w:bookmarkEnd w:id="10"/>
+    </w:p>
+    <w:p>
+      <w:pPr>
+        <w:jc w:val="center"/>
+        <w:rPr>
+          <w:i/>
+          <w:iCs/>
+        </w:rPr>
+      </w:pPr>
+      <w:r>
+        <w:rPr>
+          <w:i/>
+          <w:iCs/>
+        </w:rPr>
+        <w:t>« </w:t>
+      </w:r>
+      <w:r>
+        <w:rPr>
+          <w:i/>
+          <w:iCs/>
+        </w:rPr>
+        <w:t>Dresser un état de l’art relatif aux outils de détection du contenu original en Français et en Allemand</w:t>
+      </w:r>
+      <w:r>
+        <w:rPr>
+          <w:i/>
+          <w:iCs/>
+        </w:rPr>
+        <w:t> »</w:t>
+      </w:r>
+    </w:p>
+    <w:p>
+      <w:pPr>
+        <w:jc w:val="center"/>
+        <w:rPr>
+          <w:i/>
+          <w:iCs/>
+        </w:rPr>
+      </w:pPr>
+      <w:proofErr w:type="gramStart"/>
+      <w:r>
+        <w:rPr>
+          <w:i/>
+          <w:iCs/>
+        </w:rPr>
+        <w:t>et</w:t>
+      </w:r>
+      <w:proofErr w:type="gramEnd"/>
+    </w:p>
+    <w:p>
+      <w:pPr>
+        <w:jc w:val="center"/>
+        <w:rPr>
+          <w:i/>
+          <w:iCs/>
+        </w:rPr>
+      </w:pPr>
+      <w:r>
+        <w:rPr>
+          <w:i/>
+          <w:iCs/>
+        </w:rPr>
+        <w:t>« Analyser les solutions existantes et élaborer une proposition d’un outil d’évaluation du contenu (éventuellement basé sur des outils ou APIs externes) »</w:t>
+      </w:r>
+    </w:p>
+    <w:p>
+      <w:pPr>
+        <w:jc w:val="both"/>
+      </w:pPr>
+      <w:r>
+        <w:t xml:space="preserve">Cette étape consiste à étudier les différents outils </w:t>
+      </w:r>
+      <w:r>
+        <w:t>d’analyse de contenu</w:t>
+      </w:r>
+      <w:r>
+        <w:t xml:space="preserve"> proposés actuellement en ligne. Afin de choisir </w:t>
+      </w:r>
+      <w:r>
+        <w:t>les outils</w:t>
+      </w:r>
+      <w:r>
+        <w:t xml:space="preserve"> que nous allons implémenter, nous devons décider des critères de qualité de ces </w:t>
+      </w:r>
+      <w:r>
+        <w:t>derniers</w:t>
+      </w:r>
+      <w:r>
+        <w:t>. Ensuite, nous allons les tester avec des échantillons similaires d’articles afin de pouvoir effectuer une comparaison adéquate.</w:t>
+      </w:r>
+      <w:r>
+        <w:t xml:space="preserve"> Lors de la discussion avec la professeure du 18 février 2020, nous avons décidé que la gestion de la langue allemande est secondaire. Elle sera incorporée en fonction du temps restant pour la réalisation de ce travail. </w:t>
+      </w:r>
+    </w:p>
+    <w:p>
+      <w:pPr>
+        <w:jc w:val="both"/>
+      </w:pPr>
+      <w:r>
+        <w:t xml:space="preserve">Nous allons également préparer des </w:t>
+      </w:r>
+      <w:proofErr w:type="spellStart"/>
+      <w:r>
+        <w:t>mockups</w:t>
+      </w:r>
+      <w:proofErr w:type="spellEnd"/>
+      <w:r>
+        <w:t xml:space="preserve"> détaillés</w:t>
+      </w:r>
+      <w:r>
+        <w:t xml:space="preserve"> afin de montrer comment l’interface web fonctionnera. Ceux-ci permettront de comprendre les outils APIs qui seront utilisés, les critères qui seront analysées et le format du label qui sera délivré. </w:t>
+      </w:r>
+      <w:r>
+        <w:t xml:space="preserve">Ces </w:t>
+      </w:r>
+      <w:proofErr w:type="spellStart"/>
+      <w:r>
+        <w:t>mockups</w:t>
+      </w:r>
+      <w:proofErr w:type="spellEnd"/>
+      <w:r>
+        <w:t xml:space="preserve"> seront réalisés en partenariat avec des personnes du métier de la presse. </w:t>
+      </w:r>
+    </w:p>
+    <w:p>
+      <w:pPr>
+        <w:pStyle w:val="Titre2"/>
+      </w:pPr>
+      <w:bookmarkStart w:id="11" w:name="_Toc33460871"/>
+      <w:r>
+        <w:t xml:space="preserve">Etape </w:t>
+      </w:r>
+      <w:r>
+        <w:t>3</w:t>
+      </w:r>
+      <w:bookmarkEnd w:id="11"/>
+    </w:p>
+    <w:p>
+      <w:pPr>
+        <w:jc w:val="center"/>
+        <w:rPr>
+          <w:i/>
+          <w:iCs/>
+        </w:rPr>
+      </w:pPr>
+      <w:r>
+        <w:rPr>
+          <w:i/>
+          <w:iCs/>
+        </w:rPr>
+        <w:t>« </w:t>
+      </w:r>
+      <w:r>
+        <w:rPr>
+          <w:i/>
+          <w:iCs/>
+        </w:rPr>
+        <w:t>Développer la solution dans un démonstrateur Web</w:t>
+      </w:r>
+      <w:r>
+        <w:rPr>
+          <w:i/>
+          <w:iCs/>
+        </w:rPr>
+        <w:t> »</w:t>
+      </w:r>
+    </w:p>
+    <w:p>
+      <w:pPr>
+        <w:jc w:val="both"/>
+      </w:pPr>
+      <w:r>
+        <w:t>Lors de la 3</w:t>
+      </w:r>
+      <w:r>
+        <w:rPr>
+          <w:vertAlign w:val="superscript"/>
+        </w:rPr>
+        <w:t>ème</w:t>
+      </w:r>
+      <w:r>
+        <w:t xml:space="preserve"> étape, nous allons développer l’interface web ainsi que la base de données permettant de stocker les métadonnées des articles labellisés. </w:t>
+      </w:r>
+      <w:r>
+        <w:t xml:space="preserve">Un « Proof of Concept » (POC) étant nécessaire pour démontrer aux partenaires médias l’intérêt de l’outil, cette étape sera celle qui demandera le plus de temps de travail. Un outil de qualité et simple d’utilisation est une carte de visite importante qui contribuera à la pérennité du projet au sein de l’institut d’informatique de gestion. </w:t>
+      </w:r>
+    </w:p>
+    <w:p>
+      <w:pPr>
+        <w:jc w:val="both"/>
+      </w:pPr>
+      <w:r>
+        <w:t xml:space="preserve">Le développement sera effectué en incorporant une philosophie « Agile » : celui du travail par itération basé sur les délivrables. Cette manière de travailler nous permettra de rapidement présenter un outil fonctionnel aux médias intéressés. </w:t>
+      </w:r>
+    </w:p>
+    <w:p>
+      <w:pPr>
+        <w:jc w:val="both"/>
+      </w:pPr>
+      <w:r>
+        <w:t>Tout l’environnement de développement sera mis en place afin de permettre à un développeur tier de facilement reprendre le code (</w:t>
+      </w:r>
+      <w:proofErr w:type="spellStart"/>
+      <w:r>
+        <w:t>UnitTest</w:t>
+      </w:r>
+      <w:proofErr w:type="spellEnd"/>
+      <w:r>
+        <w:t xml:space="preserve">, commentaires, documentation etc…). </w:t>
+      </w:r>
+    </w:p>
+    <w:p/>
+    <w:p>
+      <w:pPr>
+        <w:pStyle w:val="Titre2"/>
+      </w:pPr>
+      <w:bookmarkStart w:id="12" w:name="_Toc33460872"/>
+      <w:r>
+        <w:lastRenderedPageBreak/>
+        <w:t xml:space="preserve">Etape </w:t>
+      </w:r>
+      <w:r>
+        <w:t>4</w:t>
+      </w:r>
+      <w:bookmarkEnd w:id="12"/>
+    </w:p>
+    <w:p>
+      <w:pPr>
+        <w:jc w:val="center"/>
+        <w:rPr>
+          <w:i/>
+          <w:iCs/>
+        </w:rPr>
+      </w:pPr>
+      <w:r>
+        <w:rPr>
+          <w:i/>
+          <w:iCs/>
+        </w:rPr>
+        <w:t>« Tester les fonctionnalités basées sur les données (articles) ouverts et évaluer les résultats avec l’intégration de l’approche du contrôle de la qualité »</w:t>
+      </w:r>
+    </w:p>
+    <w:p>
+      <w:pPr>
+        <w:jc w:val="both"/>
+      </w:pPr>
+      <w:r>
+        <w:t xml:space="preserve">L’étape finale du projet consistera en l’analyse des résultats et de l’efficacité de l’outil mis en place. Cela nous permettra de détecter d’éventuelles failles dans l’interface web afin de proposer des pistes d’amélioration. Cette étape sera également l’opportunité de finaliser toute la documentation du travail afin de livrer le plus de ressources possibles et faciliter la reprise et la modification de l’outil. </w:t>
+      </w:r>
     </w:p>
     <w:p>
       <w:pPr>
         <w:pStyle w:val="Titre1"/>
       </w:pPr>
-      <w:bookmarkStart w:id="7" w:name="_Toc33455681"/>
+      <w:bookmarkStart w:id="13" w:name="_Toc33460873"/>
       <w:r>
         <w:t>Planification</w:t>
       </w:r>
-      <w:bookmarkEnd w:id="7"/>
+      <w:bookmarkEnd w:id="13"/>
       <w:r>
         <w:t xml:space="preserve"> </w:t>
       </w:r>
@@ -2794,12 +3623,11 @@
       <w:pPr>
         <w:pStyle w:val="Titre1"/>
       </w:pPr>
-      <w:bookmarkStart w:id="8" w:name="_Toc33455682"/>
-      <w:r>
-        <w:lastRenderedPageBreak/>
+      <w:bookmarkStart w:id="14" w:name="_Toc33460874"/>
+      <w:r>
         <w:t>Echéancier</w:t>
       </w:r>
-      <w:bookmarkEnd w:id="8"/>
+      <w:bookmarkEnd w:id="14"/>
     </w:p>
     <w:p>
       <w:pPr>
@@ -2814,11 +3642,11 @@
       <w:pPr>
         <w:pStyle w:val="Titre1"/>
       </w:pPr>
-      <w:bookmarkStart w:id="9" w:name="_Toc33455683"/>
+      <w:bookmarkStart w:id="15" w:name="_Toc33460875"/>
       <w:r>
         <w:t>Rendus</w:t>
       </w:r>
-      <w:bookmarkEnd w:id="9"/>
+      <w:bookmarkEnd w:id="15"/>
     </w:p>
     <w:p>
       <w:pPr>
@@ -2833,11 +3661,11 @@
       <w:pPr>
         <w:pStyle w:val="Titre1"/>
       </w:pPr>
-      <w:bookmarkStart w:id="10" w:name="_Toc33455684"/>
+      <w:bookmarkStart w:id="16" w:name="_Toc33460876"/>
       <w:r>
         <w:t>Conclusion</w:t>
       </w:r>
-      <w:bookmarkEnd w:id="10"/>
+      <w:bookmarkEnd w:id="16"/>
     </w:p>
     <w:p>
       <w:pPr>
@@ -2924,13 +3752,13 @@
       <w:pPr>
         <w:pStyle w:val="Titre1"/>
       </w:pPr>
-      <w:bookmarkStart w:id="11" w:name="_Toc33455685"/>
+      <w:bookmarkStart w:id="17" w:name="_Toc33460877"/>
       <w:r>
         <w:t>Sources</w:t>
       </w:r>
-      <w:bookmarkEnd w:id="11"/>
-    </w:p>
-    <w:bookmarkStart w:id="12" w:name="_Toc33455686" w:displacedByCustomXml="next"/>
+      <w:bookmarkEnd w:id="17"/>
+    </w:p>
+    <w:bookmarkStart w:id="18" w:name="_Toc33460878" w:displacedByCustomXml="next"/>
     <w:sdt>
       <w:sdtPr>
         <w:rPr>
@@ -2972,7 +3800,7 @@
             </w:rPr>
             <w:t>Travaux cités</w:t>
           </w:r>
-          <w:bookmarkEnd w:id="12"/>
+          <w:bookmarkEnd w:id="18"/>
         </w:p>
         <w:p>
           <w:pPr>
@@ -5603,7 +6431,7 @@
 </file>
 
 <file path=customXml/itemProps1.xml><?xml version="1.0" encoding="utf-8"?>
-<ds:datastoreItem xmlns:ds="http://schemas.openxmlformats.org/officeDocument/2006/customXml" ds:itemID="{14C62F33-36A0-47A1-A7BF-FBC18C9E304F}">
+<ds:datastoreItem xmlns:ds="http://schemas.openxmlformats.org/officeDocument/2006/customXml" ds:itemID="{22C29C1A-E8F9-4993-A029-6112CD7CF781}">
   <ds:schemaRefs>
     <ds:schemaRef ds:uri="http://schemas.openxmlformats.org/officeDocument/2006/bibliography"/>
   </ds:schemaRefs>

</xml_diff>

<commit_message>
Cahier des charges - planif + travail a effectuer
Cahier des charges - planif + travail a effectuer
Modification de l'échéancier dans le planning (durée des sprints)
Ajout d'information dans le planning
</commit_message>
<xml_diff>
--- a/Sprint 0/Cahier des charges.docx
+++ b/Sprint 0/Cahier des charges.docx
@@ -1746,142 +1746,140 @@
       <w:r>
         <w:br w:type="page"/>
       </w:r>
-      <w:bookmarkStart w:id="0" w:name="_GoBack"/>
-      <w:bookmarkEnd w:id="0"/>
     </w:p>
     <w:p>
       <w:pPr>
         <w:pStyle w:val="Titre1"/>
       </w:pPr>
-      <w:bookmarkStart w:id="1" w:name="_Toc33460861"/>
+      <w:bookmarkStart w:id="0" w:name="_Toc33460861"/>
       <w:r>
         <w:lastRenderedPageBreak/>
         <w:t>Introduction</w:t>
       </w:r>
+      <w:bookmarkEnd w:id="0"/>
+    </w:p>
+    <w:p>
+      <w:pPr>
+        <w:spacing w:line="360" w:lineRule="auto"/>
+        <w:jc w:val="both"/>
+        <w:rPr>
+          <w:rFonts w:cstheme="minorHAnsi"/>
+          <w:szCs w:val="20"/>
+        </w:rPr>
+      </w:pPr>
+      <w:r>
+        <w:rPr>
+          <w:rFonts w:cstheme="minorHAnsi"/>
+          <w:szCs w:val="20"/>
+        </w:rPr>
+        <w:t xml:space="preserve">Ce travail de </w:t>
+      </w:r>
+      <w:proofErr w:type="spellStart"/>
+      <w:r>
+        <w:rPr>
+          <w:rFonts w:cstheme="minorHAnsi"/>
+          <w:szCs w:val="20"/>
+        </w:rPr>
+        <w:t>Bachelor</w:t>
+      </w:r>
+      <w:proofErr w:type="spellEnd"/>
+      <w:r>
+        <w:rPr>
+          <w:rFonts w:cstheme="minorHAnsi"/>
+          <w:szCs w:val="20"/>
+        </w:rPr>
+        <w:t xml:space="preserve"> s’effectue en complément du projet de recherche « Original </w:t>
+      </w:r>
+      <w:proofErr w:type="spellStart"/>
+      <w:r>
+        <w:rPr>
+          <w:rFonts w:cstheme="minorHAnsi"/>
+          <w:szCs w:val="20"/>
+        </w:rPr>
+        <w:t>Journalistic</w:t>
+      </w:r>
+      <w:proofErr w:type="spellEnd"/>
+      <w:r>
+        <w:rPr>
+          <w:rFonts w:cstheme="minorHAnsi"/>
+          <w:szCs w:val="20"/>
+        </w:rPr>
+        <w:t xml:space="preserve"> Information Label and </w:t>
+      </w:r>
+      <w:proofErr w:type="spellStart"/>
+      <w:r>
+        <w:rPr>
+          <w:rFonts w:cstheme="minorHAnsi"/>
+          <w:szCs w:val="20"/>
+        </w:rPr>
+        <w:t>Traceability</w:t>
+      </w:r>
+      <w:proofErr w:type="spellEnd"/>
+      <w:r>
+        <w:rPr>
+          <w:rFonts w:cstheme="minorHAnsi"/>
+          <w:szCs w:val="20"/>
+        </w:rPr>
+        <w:t xml:space="preserve"> » actuellement en étude à l’institut informatique de gestion. Il représente la suite du travail de </w:t>
+      </w:r>
+      <w:proofErr w:type="spellStart"/>
+      <w:r>
+        <w:rPr>
+          <w:rFonts w:cstheme="minorHAnsi"/>
+          <w:szCs w:val="20"/>
+        </w:rPr>
+        <w:t>Bachelor</w:t>
+      </w:r>
+      <w:proofErr w:type="spellEnd"/>
+      <w:r>
+        <w:rPr>
+          <w:rFonts w:cstheme="minorHAnsi"/>
+          <w:szCs w:val="20"/>
+        </w:rPr>
+        <w:t xml:space="preserve"> réalisé en 2019 par Nicolas </w:t>
+      </w:r>
+      <w:proofErr w:type="spellStart"/>
+      <w:r>
+        <w:rPr>
+          <w:rFonts w:cstheme="minorHAnsi"/>
+          <w:szCs w:val="20"/>
+        </w:rPr>
+        <w:t>Piguet</w:t>
+      </w:r>
+      <w:proofErr w:type="spellEnd"/>
+      <w:r>
+        <w:rPr>
+          <w:rFonts w:cstheme="minorHAnsi"/>
+          <w:szCs w:val="20"/>
+        </w:rPr>
+        <w:t xml:space="preserve"> « </w:t>
+      </w:r>
+      <w:proofErr w:type="spellStart"/>
+      <w:r>
+        <w:rPr>
+          <w:rFonts w:cstheme="minorHAnsi"/>
+          <w:szCs w:val="20"/>
+        </w:rPr>
+        <w:t>Vizualising</w:t>
+      </w:r>
+      <w:proofErr w:type="spellEnd"/>
+      <w:r>
+        <w:rPr>
+          <w:rFonts w:cstheme="minorHAnsi"/>
+          <w:szCs w:val="20"/>
+        </w:rPr>
+        <w:t xml:space="preserve"> the spread of Fake News on social media ». </w:t>
+      </w:r>
+    </w:p>
+    <w:p>
+      <w:pPr>
+        <w:pStyle w:val="Titre1"/>
+      </w:pPr>
+      <w:bookmarkStart w:id="1" w:name="_Toc33460862"/>
+      <w:r>
+        <w:t>Contexte</w:t>
+      </w:r>
       <w:bookmarkEnd w:id="1"/>
-    </w:p>
-    <w:p>
-      <w:pPr>
-        <w:spacing w:line="360" w:lineRule="auto"/>
-        <w:jc w:val="both"/>
-        <w:rPr>
-          <w:rFonts w:cstheme="minorHAnsi"/>
-          <w:szCs w:val="20"/>
-        </w:rPr>
-      </w:pPr>
-      <w:r>
-        <w:rPr>
-          <w:rFonts w:cstheme="minorHAnsi"/>
-          <w:szCs w:val="20"/>
-        </w:rPr>
-        <w:t xml:space="preserve">Ce travail de </w:t>
-      </w:r>
-      <w:proofErr w:type="spellStart"/>
-      <w:r>
-        <w:rPr>
-          <w:rFonts w:cstheme="minorHAnsi"/>
-          <w:szCs w:val="20"/>
-        </w:rPr>
-        <w:t>Bachelor</w:t>
-      </w:r>
-      <w:proofErr w:type="spellEnd"/>
-      <w:r>
-        <w:rPr>
-          <w:rFonts w:cstheme="minorHAnsi"/>
-          <w:szCs w:val="20"/>
-        </w:rPr>
-        <w:t xml:space="preserve"> s’effectue en complément du projet de recherche « Original </w:t>
-      </w:r>
-      <w:proofErr w:type="spellStart"/>
-      <w:r>
-        <w:rPr>
-          <w:rFonts w:cstheme="minorHAnsi"/>
-          <w:szCs w:val="20"/>
-        </w:rPr>
-        <w:t>Journalistic</w:t>
-      </w:r>
-      <w:proofErr w:type="spellEnd"/>
-      <w:r>
-        <w:rPr>
-          <w:rFonts w:cstheme="minorHAnsi"/>
-          <w:szCs w:val="20"/>
-        </w:rPr>
-        <w:t xml:space="preserve"> Information Label and </w:t>
-      </w:r>
-      <w:proofErr w:type="spellStart"/>
-      <w:r>
-        <w:rPr>
-          <w:rFonts w:cstheme="minorHAnsi"/>
-          <w:szCs w:val="20"/>
-        </w:rPr>
-        <w:t>Traceability</w:t>
-      </w:r>
-      <w:proofErr w:type="spellEnd"/>
-      <w:r>
-        <w:rPr>
-          <w:rFonts w:cstheme="minorHAnsi"/>
-          <w:szCs w:val="20"/>
-        </w:rPr>
-        <w:t xml:space="preserve"> » actuellement en étude à l’institut informatique de gestion. Il représente la suite du travail de </w:t>
-      </w:r>
-      <w:proofErr w:type="spellStart"/>
-      <w:r>
-        <w:rPr>
-          <w:rFonts w:cstheme="minorHAnsi"/>
-          <w:szCs w:val="20"/>
-        </w:rPr>
-        <w:t>Bachelor</w:t>
-      </w:r>
-      <w:proofErr w:type="spellEnd"/>
-      <w:r>
-        <w:rPr>
-          <w:rFonts w:cstheme="minorHAnsi"/>
-          <w:szCs w:val="20"/>
-        </w:rPr>
-        <w:t xml:space="preserve"> réalisé en 2019 par Nicolas </w:t>
-      </w:r>
-      <w:proofErr w:type="spellStart"/>
-      <w:r>
-        <w:rPr>
-          <w:rFonts w:cstheme="minorHAnsi"/>
-          <w:szCs w:val="20"/>
-        </w:rPr>
-        <w:t>Piguet</w:t>
-      </w:r>
-      <w:proofErr w:type="spellEnd"/>
-      <w:r>
-        <w:rPr>
-          <w:rFonts w:cstheme="minorHAnsi"/>
-          <w:szCs w:val="20"/>
-        </w:rPr>
-        <w:t xml:space="preserve"> « </w:t>
-      </w:r>
-      <w:proofErr w:type="spellStart"/>
-      <w:r>
-        <w:rPr>
-          <w:rFonts w:cstheme="minorHAnsi"/>
-          <w:szCs w:val="20"/>
-        </w:rPr>
-        <w:t>Vizualising</w:t>
-      </w:r>
-      <w:proofErr w:type="spellEnd"/>
-      <w:r>
-        <w:rPr>
-          <w:rFonts w:cstheme="minorHAnsi"/>
-          <w:szCs w:val="20"/>
-        </w:rPr>
-        <w:t xml:space="preserve"> the spread of Fake News on social media ». </w:t>
-      </w:r>
-    </w:p>
-    <w:p>
-      <w:pPr>
-        <w:pStyle w:val="Titre1"/>
-      </w:pPr>
-      <w:bookmarkStart w:id="2" w:name="_Toc33460862"/>
-      <w:r>
-        <w:t>Contexte</w:t>
-      </w:r>
-      <w:bookmarkEnd w:id="2"/>
     </w:p>
     <w:p>
       <w:pPr>
@@ -2164,6 +2162,7 @@
           <w:noProof/>
           <w:szCs w:val="20"/>
         </w:rPr>
+        <w:lastRenderedPageBreak/>
         <w:drawing>
           <wp:inline distT="0" distB="0" distL="0" distR="0">
             <wp:extent cx="4548146" cy="2378852"/>
@@ -2282,7 +2281,6 @@
           <w:rFonts w:cstheme="minorHAnsi"/>
           <w:szCs w:val="20"/>
         </w:rPr>
-        <w:lastRenderedPageBreak/>
         <w:t xml:space="preserve">L’intérêt pour la mise en place d’un tel label a été démontré dans un rapport sur l’avenir des médias partagé par la Commission fédérale des médias </w:t>
       </w:r>
       <w:sdt>
@@ -2423,24 +2421,24 @@
       <w:pPr>
         <w:pStyle w:val="Titre1"/>
       </w:pPr>
-      <w:bookmarkStart w:id="3" w:name="_Toc33460863"/>
+      <w:bookmarkStart w:id="2" w:name="_Toc33460863"/>
       <w:r>
         <w:t>Problématique</w:t>
       </w:r>
       <w:r>
         <w:t>s</w:t>
       </w:r>
+      <w:bookmarkEnd w:id="2"/>
+    </w:p>
+    <w:p>
+      <w:pPr>
+        <w:pStyle w:val="Titre2"/>
+      </w:pPr>
+      <w:bookmarkStart w:id="3" w:name="_Toc33460864"/>
+      <w:r>
+        <w:t>Critères d’analyse</w:t>
+      </w:r>
       <w:bookmarkEnd w:id="3"/>
-    </w:p>
-    <w:p>
-      <w:pPr>
-        <w:pStyle w:val="Titre2"/>
-      </w:pPr>
-      <w:bookmarkStart w:id="4" w:name="_Toc33460864"/>
-      <w:r>
-        <w:t>Critères d’analyse</w:t>
-      </w:r>
-      <w:bookmarkEnd w:id="4"/>
     </w:p>
     <w:p>
       <w:pPr>
@@ -2662,7 +2660,15 @@
           <w:rFonts w:cstheme="minorHAnsi"/>
           <w:szCs w:val="20"/>
         </w:rPr>
-        <w:t xml:space="preserve">Finalement, nous devons décider du seuil de plagiat que nous autorisons pour la labellisation. Si un journal mensuel décide de parler d’un événement déjà publié dans un quotidien, il est possible que </w:t>
+        <w:t xml:space="preserve">Finalement, nous devons décider du seuil de plagiat que nous autorisons </w:t>
+      </w:r>
+      <w:r>
+        <w:rPr>
+          <w:rFonts w:cstheme="minorHAnsi"/>
+          <w:szCs w:val="20"/>
+        </w:rPr>
+        <w:lastRenderedPageBreak/>
+        <w:t xml:space="preserve">pour la labellisation. Si un journal mensuel décide de parler d’un événement déjà publié dans un quotidien, il est possible que </w:t>
       </w:r>
       <w:r>
         <w:rPr>
@@ -2762,7 +2768,6 @@
           <w:rFonts w:cstheme="minorHAnsi"/>
           <w:szCs w:val="20"/>
         </w:rPr>
-        <w:lastRenderedPageBreak/>
         <w:t>C</w:t>
       </w:r>
       <w:r>
@@ -2798,11 +2803,11 @@
       <w:pPr>
         <w:pStyle w:val="Titre2"/>
       </w:pPr>
-      <w:bookmarkStart w:id="5" w:name="_Toc33460865"/>
+      <w:bookmarkStart w:id="4" w:name="_Toc33460865"/>
       <w:r>
         <w:t>Sécurité</w:t>
       </w:r>
-      <w:bookmarkEnd w:id="5"/>
+      <w:bookmarkEnd w:id="4"/>
     </w:p>
     <w:p>
       <w:pPr>
@@ -2906,7 +2911,15 @@
           <w:rFonts w:cstheme="minorHAnsi"/>
           <w:szCs w:val="20"/>
         </w:rPr>
-        <w:t xml:space="preserve">Risque de modification forcée de la réputation : Si nous décidons d’utiliser la réputation d’un auteur comme critère de labellisation, nous nous exposons à un risque de compétitivité malhonnête. Car, il est envisageable que des tiers exploitent notre algorithme afin de faire chuter le score de réputation d’un journal tier, l’empêchant ainsi d’obtenir la certification. Nous devons donc faire attention à la mise place de nos critères d’analyse. </w:t>
+        <w:t xml:space="preserve">Risque de modification forcée de la réputation : Si nous décidons d’utiliser la réputation d’un auteur comme critère de labellisation, nous nous exposons à un risque de compétitivité malhonnête. Car, il est envisageable que des tiers exploitent notre algorithme afin de faire chuter le score de réputation d’un journal tier, l’empêchant ainsi </w:t>
+      </w:r>
+      <w:r>
+        <w:rPr>
+          <w:rFonts w:cstheme="minorHAnsi"/>
+          <w:szCs w:val="20"/>
+        </w:rPr>
+        <w:lastRenderedPageBreak/>
+        <w:t xml:space="preserve">d’obtenir la certification. Nous devons donc faire attention à la mise place de nos critères d’analyse. </w:t>
       </w:r>
     </w:p>
     <w:p>
@@ -2988,7 +3001,6 @@
           <w:rFonts w:cstheme="minorHAnsi"/>
           <w:szCs w:val="20"/>
         </w:rPr>
-        <w:lastRenderedPageBreak/>
         <w:t xml:space="preserve">La sécurité de ce projet est un aspect primordial qui devra être au cœur de la réflexion afin de développer un outil de qualité. </w:t>
       </w:r>
     </w:p>
@@ -2996,11 +3008,11 @@
       <w:pPr>
         <w:pStyle w:val="Titre2"/>
       </w:pPr>
-      <w:bookmarkStart w:id="6" w:name="_Toc33460866"/>
+      <w:bookmarkStart w:id="5" w:name="_Toc33460866"/>
       <w:r>
         <w:t>Base de données</w:t>
       </w:r>
-      <w:bookmarkEnd w:id="6"/>
+      <w:bookmarkEnd w:id="5"/>
     </w:p>
     <w:p>
       <w:pPr>
@@ -3156,90 +3168,85 @@
       <w:pPr>
         <w:pStyle w:val="Titre2"/>
       </w:pPr>
-      <w:bookmarkStart w:id="7" w:name="_Toc33460867"/>
-      <w:r>
+      <w:bookmarkStart w:id="6" w:name="_Toc33460867"/>
+      <w:r>
+        <w:lastRenderedPageBreak/>
         <w:t>Interface web</w:t>
       </w:r>
+      <w:bookmarkEnd w:id="6"/>
+    </w:p>
+    <w:p>
+      <w:pPr>
+        <w:spacing w:line="360" w:lineRule="auto"/>
+        <w:jc w:val="both"/>
+        <w:rPr>
+          <w:rFonts w:cstheme="minorHAnsi"/>
+          <w:szCs w:val="20"/>
+        </w:rPr>
+      </w:pPr>
+      <w:r>
+        <w:rPr>
+          <w:rFonts w:cstheme="minorHAnsi"/>
+          <w:szCs w:val="20"/>
+        </w:rPr>
+        <w:t xml:space="preserve">La nature du métier de journaliste est stressante. Les délais sont courts et les nouvelles méthodes de consommation font que le lectorat a besoin de l’information le plus rapidement possible. Ainsi, ajouter une étape supplémentaire au travail des journalistes n’est pas chose aisée. Afin d’encourager les journalistes à utiliser le système de labellisation, ce dernier doit être attrayant, simple d’utilisation et surtout rapide. L’expérience de l’utilisateur, la simplicité de l’interface et la rapidité de certification seront donc des éléments centraux lors du développement de l’outil. Nous réaliserons cet outil en partenariat avec des personnes du métier afin de l’adapter en fonction de leurs besoins. </w:t>
+      </w:r>
+    </w:p>
+    <w:p>
+      <w:pPr>
+        <w:pStyle w:val="Titre1"/>
+        <w:rPr>
+          <w:rFonts w:cstheme="minorHAnsi"/>
+          <w:szCs w:val="20"/>
+        </w:rPr>
+      </w:pPr>
+      <w:bookmarkStart w:id="7" w:name="_Toc33460868"/>
+      <w:r>
+        <w:t>Travail à effectuer</w:t>
+      </w:r>
       <w:bookmarkEnd w:id="7"/>
     </w:p>
     <w:p>
       <w:pPr>
         <w:spacing w:line="360" w:lineRule="auto"/>
-        <w:jc w:val="both"/>
-        <w:rPr>
-          <w:rFonts w:cstheme="minorHAnsi"/>
-          <w:szCs w:val="20"/>
-        </w:rPr>
-      </w:pPr>
-      <w:r>
-        <w:rPr>
-          <w:rFonts w:cstheme="minorHAnsi"/>
-          <w:szCs w:val="20"/>
-        </w:rPr>
-        <w:t xml:space="preserve">La nature du métier de journaliste est stressante. Les délais sont courts et les nouvelles méthodes de consommation font que le lectorat a besoin de l’information le plus rapidement possible. Ainsi, ajouter une étape supplémentaire au travail des journalistes n’est pas chose aisée. Afin d’encourager les journalistes à utiliser le système de labellisation, ce dernier doit être attrayant, simple d’utilisation et surtout rapide. L’expérience de l’utilisateur, la simplicité de l’interface et la rapidité de certification seront donc des éléments centraux lors du développement de l’outil. Nous réaliserons cet outil en partenariat avec des personnes du métier afin de l’adapter en fonction de leurs besoins. </w:t>
-      </w:r>
-    </w:p>
-    <w:p>
-      <w:pPr>
-        <w:pStyle w:val="Titre1"/>
-      </w:pPr>
-      <w:bookmarkStart w:id="8" w:name="_Toc33460868"/>
-      <w:r>
-        <w:t>Travail à effectuer</w:t>
+        <w:rPr>
+          <w:rFonts w:cstheme="minorHAnsi"/>
+          <w:szCs w:val="20"/>
+        </w:rPr>
+      </w:pPr>
+      <w:r>
+        <w:rPr>
+          <w:rFonts w:cstheme="minorHAnsi"/>
+          <w:szCs w:val="20"/>
+        </w:rPr>
+        <w:t xml:space="preserve">Les 5 étapes clés à réaliser ont été reprises depuis les données du travail de </w:t>
+      </w:r>
+      <w:proofErr w:type="spellStart"/>
+      <w:r>
+        <w:rPr>
+          <w:rFonts w:cstheme="minorHAnsi"/>
+          <w:szCs w:val="20"/>
+        </w:rPr>
+        <w:t>Bachelor</w:t>
+      </w:r>
+      <w:proofErr w:type="spellEnd"/>
+      <w:r>
+        <w:rPr>
+          <w:rFonts w:cstheme="minorHAnsi"/>
+          <w:szCs w:val="20"/>
+        </w:rPr>
+        <w:t xml:space="preserve">, reçues le 13 février 2020. </w:t>
+      </w:r>
+    </w:p>
+    <w:p>
+      <w:pPr>
+        <w:pStyle w:val="Titre2"/>
+      </w:pPr>
+      <w:bookmarkStart w:id="8" w:name="_Toc33460869"/>
+      <w:r>
+        <w:t>Etape 1</w:t>
       </w:r>
       <w:bookmarkEnd w:id="8"/>
-    </w:p>
-    <w:p>
-      <w:pPr>
-        <w:spacing w:line="360" w:lineRule="auto"/>
-        <w:rPr>
-          <w:rFonts w:cstheme="minorHAnsi"/>
-          <w:szCs w:val="20"/>
-        </w:rPr>
-      </w:pPr>
-      <w:r>
-        <w:rPr>
-          <w:rFonts w:cstheme="minorHAnsi"/>
-          <w:szCs w:val="20"/>
-        </w:rPr>
-        <w:t xml:space="preserve">Les 5 étapes clés à réaliser ont été reprises depuis les données du travail de </w:t>
-      </w:r>
-      <w:proofErr w:type="spellStart"/>
-      <w:r>
-        <w:rPr>
-          <w:rFonts w:cstheme="minorHAnsi"/>
-          <w:szCs w:val="20"/>
-        </w:rPr>
-        <w:t>Bachelor</w:t>
-      </w:r>
-      <w:proofErr w:type="spellEnd"/>
-      <w:r>
-        <w:rPr>
-          <w:rFonts w:cstheme="minorHAnsi"/>
-          <w:szCs w:val="20"/>
-        </w:rPr>
-        <w:t xml:space="preserve">, reçues le 13 février 2020. </w:t>
-      </w:r>
-    </w:p>
-    <w:p>
-      <w:pPr>
-        <w:spacing w:line="360" w:lineRule="auto"/>
-        <w:rPr>
-          <w:rFonts w:cstheme="minorHAnsi"/>
-          <w:szCs w:val="20"/>
-        </w:rPr>
-      </w:pPr>
-    </w:p>
-    <w:p>
-      <w:pPr>
-        <w:pStyle w:val="Titre2"/>
-      </w:pPr>
-      <w:bookmarkStart w:id="9" w:name="_Toc33460869"/>
-      <w:r>
-        <w:lastRenderedPageBreak/>
-        <w:t>Etape 1</w:t>
-      </w:r>
-      <w:bookmarkEnd w:id="9"/>
     </w:p>
     <w:p>
       <w:pPr>
@@ -3254,22 +3261,26 @@
           <w:i/>
           <w:iCs/>
         </w:rPr>
-        <w:t>« </w:t>
-      </w:r>
-      <w:r>
+        <w:t>« Identifier les facteurs de différenciation entre du contenu original et non-original »</w:t>
+      </w:r>
+    </w:p>
+    <w:p>
+      <w:pPr>
+        <w:jc w:val="center"/>
         <w:rPr>
           <w:i/>
           <w:iCs/>
         </w:rPr>
-        <w:t>Identifier les facteurs de différenciation entre du contenu original et non-original</w:t>
-      </w:r>
+      </w:pPr>
+      <w:proofErr w:type="gramStart"/>
       <w:r>
         <w:rPr>
           <w:i/>
           <w:iCs/>
         </w:rPr>
-        <w:t> »</w:t>
-      </w:r>
+        <w:t>et</w:t>
+      </w:r>
+      <w:proofErr w:type="gramEnd"/>
     </w:p>
     <w:p>
       <w:pPr>
@@ -3279,104 +3290,105 @@
           <w:iCs/>
         </w:rPr>
       </w:pPr>
-      <w:proofErr w:type="gramStart"/>
       <w:r>
         <w:rPr>
           <w:i/>
           <w:iCs/>
         </w:rPr>
-        <w:t>et</w:t>
-      </w:r>
-      <w:proofErr w:type="gramEnd"/>
-    </w:p>
-    <w:p>
-      <w:pPr>
-        <w:jc w:val="center"/>
+        <w:t>« </w:t>
+      </w:r>
+      <w:r>
         <w:rPr>
           <w:i/>
           <w:iCs/>
         </w:rPr>
-      </w:pPr>
+        <w:t>Analyser les indicateurs et les règles professionnelles journalistiques pour définir les critères de la vérification de l’originalité du contenu</w:t>
+      </w:r>
       <w:r>
         <w:rPr>
           <w:i/>
           <w:iCs/>
         </w:rPr>
-        <w:t>« </w:t>
-      </w:r>
-      <w:r>
+        <w:t> »</w:t>
+      </w:r>
+    </w:p>
+    <w:p>
+      <w:pPr>
+        <w:spacing w:line="360" w:lineRule="auto"/>
+        <w:jc w:val="both"/>
+      </w:pPr>
+      <w:r>
+        <w:t xml:space="preserve">La première étape regroupe deux étapes proposées par les données du travail de </w:t>
+      </w:r>
+      <w:proofErr w:type="spellStart"/>
+      <w:r>
+        <w:t>Bachelor</w:t>
+      </w:r>
+      <w:proofErr w:type="spellEnd"/>
+      <w:r>
+        <w:t xml:space="preserve">. Nous estimons que la différenciation du contenu original et non-original correspond à un critère de vérification d’originalité du contenu. Ainsi, nous allons étudier tous les critères en partenariat avec la presse et différentes universités afin de pouvoir mesurer efficacement la qualité d’un article. Nous allons également décider du degré de pondération de ces différents éléments. </w:t>
+      </w:r>
+    </w:p>
+    <w:p>
+      <w:pPr>
+        <w:pStyle w:val="Titre2"/>
+      </w:pPr>
+      <w:bookmarkStart w:id="9" w:name="_Toc33460870"/>
+      <w:r>
+        <w:t xml:space="preserve">Etape </w:t>
+      </w:r>
+      <w:r>
+        <w:t>2</w:t>
+      </w:r>
+      <w:bookmarkEnd w:id="9"/>
+    </w:p>
+    <w:p>
+      <w:pPr>
+        <w:jc w:val="center"/>
         <w:rPr>
           <w:i/>
           <w:iCs/>
         </w:rPr>
-        <w:t>Analyser les indicateurs et les règles professionnelles journalistiques pour définir les critères de la vérification de l’originalité du contenu</w:t>
-      </w:r>
+      </w:pPr>
       <w:r>
         <w:rPr>
           <w:i/>
           <w:iCs/>
         </w:rPr>
-        <w:t> »</w:t>
-      </w:r>
-    </w:p>
-    <w:p>
-      <w:pPr>
-        <w:jc w:val="both"/>
-      </w:pPr>
-      <w:r>
-        <w:t xml:space="preserve">La première étape regroupe deux étapes proposées par les données du travail de </w:t>
-      </w:r>
-      <w:proofErr w:type="spellStart"/>
-      <w:r>
-        <w:t>Bachelor</w:t>
-      </w:r>
-      <w:proofErr w:type="spellEnd"/>
-      <w:r>
-        <w:t xml:space="preserve">. Nous estimons que la différenciation du contenu original et non-original correspond à un critère de vérification d’originalité du contenu. Ainsi, nous allons étudier tous les critères en partenariat avec la presse et différentes universités afin de pouvoir mesurer efficacement la qualité d’un article. Nous allons également décider du degré de pondération de ces différents éléments. </w:t>
-      </w:r>
-    </w:p>
-    <w:p>
-      <w:pPr>
-        <w:pStyle w:val="Titre2"/>
-      </w:pPr>
-      <w:bookmarkStart w:id="10" w:name="_Toc33460870"/>
-      <w:r>
-        <w:t xml:space="preserve">Etape </w:t>
-      </w:r>
-      <w:r>
-        <w:t>2</w:t>
-      </w:r>
-      <w:bookmarkEnd w:id="10"/>
-    </w:p>
-    <w:p>
-      <w:pPr>
-        <w:jc w:val="center"/>
+        <w:t>« </w:t>
+      </w:r>
+      <w:r>
         <w:rPr>
           <w:i/>
           <w:iCs/>
         </w:rPr>
-      </w:pPr>
+        <w:t>Dresser un état de l’art relatif aux outils de détection du contenu original en Français et en Allemand</w:t>
+      </w:r>
       <w:r>
         <w:rPr>
           <w:i/>
           <w:iCs/>
         </w:rPr>
-        <w:t>« </w:t>
-      </w:r>
-      <w:r>
+        <w:t> »</w:t>
+      </w:r>
+    </w:p>
+    <w:p>
+      <w:pPr>
+        <w:jc w:val="center"/>
         <w:rPr>
           <w:i/>
           <w:iCs/>
         </w:rPr>
-        <w:t>Dresser un état de l’art relatif aux outils de détection du contenu original en Français et en Allemand</w:t>
-      </w:r>
+      </w:pPr>
+      <w:proofErr w:type="gramStart"/>
       <w:r>
         <w:rPr>
           <w:i/>
           <w:iCs/>
         </w:rPr>
-        <w:t> »</w:t>
-      </w:r>
+        <w:t>et</w:t>
+      </w:r>
+      <w:proofErr w:type="gramEnd"/>
     </w:p>
     <w:p>
       <w:pPr>
@@ -3386,15 +3398,88 @@
           <w:iCs/>
         </w:rPr>
       </w:pPr>
-      <w:proofErr w:type="gramStart"/>
       <w:r>
         <w:rPr>
           <w:i/>
           <w:iCs/>
         </w:rPr>
-        <w:t>et</w:t>
-      </w:r>
-      <w:proofErr w:type="gramEnd"/>
+        <w:t>« Analyser les solutions existantes et élaborer une proposition d’un outil d’évaluation du contenu (éventuellement basé sur des outils ou APIs externes) »</w:t>
+      </w:r>
+    </w:p>
+    <w:p>
+      <w:pPr>
+        <w:spacing w:line="360" w:lineRule="auto"/>
+        <w:jc w:val="both"/>
+      </w:pPr>
+      <w:r>
+        <w:t xml:space="preserve">Cette étape consiste à étudier les différents outils </w:t>
+      </w:r>
+      <w:r>
+        <w:t>d’analyse de contenu</w:t>
+      </w:r>
+      <w:r>
+        <w:t xml:space="preserve"> proposés actuellement en ligne. Afin de choisir </w:t>
+      </w:r>
+      <w:r>
+        <w:t>les outils</w:t>
+      </w:r>
+      <w:r>
+        <w:t xml:space="preserve"> que nous allons implémenter, nous devons décider des critères de qualité de ces </w:t>
+      </w:r>
+      <w:r>
+        <w:t>derniers</w:t>
+      </w:r>
+      <w:r>
+        <w:t>. Ensuite, nous allons les tester avec des échantillons similaires d’articles afin de pouvoir effectuer une comparaison adéquate.</w:t>
+      </w:r>
+      <w:r>
+        <w:t xml:space="preserve"> Lors de la discussion avec la professeure du 18 février 2020, nous avons décidé que la gestion de la langue allemande est secondaire. Elle sera incorporée en fonction du temps restant pour la réalisation de ce travail. </w:t>
+      </w:r>
+    </w:p>
+    <w:p>
+      <w:pPr>
+        <w:spacing w:line="360" w:lineRule="auto"/>
+        <w:jc w:val="both"/>
+      </w:pPr>
+      <w:r>
+        <w:lastRenderedPageBreak/>
+        <w:t xml:space="preserve">Nous allons également préparer des </w:t>
+      </w:r>
+      <w:proofErr w:type="spellStart"/>
+      <w:r>
+        <w:t>mockups</w:t>
+      </w:r>
+      <w:proofErr w:type="spellEnd"/>
+      <w:r>
+        <w:t xml:space="preserve"> détaillés</w:t>
+      </w:r>
+      <w:r>
+        <w:t xml:space="preserve"> afin de montrer comment l’interface web fonctionnera. Ceux-ci permettront de comprendre les outils APIs qui seront utilisés, les critères qui seront analysées et le format du label qui sera délivré. </w:t>
+      </w:r>
+      <w:r>
+        <w:t xml:space="preserve">Ces </w:t>
+      </w:r>
+      <w:proofErr w:type="spellStart"/>
+      <w:r>
+        <w:t>mockups</w:t>
+      </w:r>
+      <w:proofErr w:type="spellEnd"/>
+      <w:r>
+        <w:t xml:space="preserve"> seront réalisés en partenariat avec des personnes du métier de la presse. </w:t>
+      </w:r>
+    </w:p>
+    <w:p>
+      <w:pPr>
+        <w:pStyle w:val="Titre2"/>
+      </w:pPr>
+      <w:bookmarkStart w:id="10" w:name="_Toc33460871"/>
+      <w:r>
+        <w:t xml:space="preserve">Etape </w:t>
+      </w:r>
+      <w:r>
+        <w:t>3</w:t>
+      </w:r>
+      <w:bookmarkEnd w:id="10"/>
     </w:p>
     <w:p>
       <w:pPr>
@@ -3409,78 +3494,66 @@
           <w:i/>
           <w:iCs/>
         </w:rPr>
-        <w:t>« Analyser les solutions existantes et élaborer une proposition d’un outil d’évaluation du contenu (éventuellement basé sur des outils ou APIs externes) »</w:t>
-      </w:r>
-    </w:p>
-    <w:p>
-      <w:pPr>
+        <w:t>« Développer la solution dans un démonstrateur Web »</w:t>
+      </w:r>
+    </w:p>
+    <w:p>
+      <w:pPr>
+        <w:spacing w:line="360" w:lineRule="auto"/>
         <w:jc w:val="both"/>
       </w:pPr>
       <w:r>
-        <w:t xml:space="preserve">Cette étape consiste à étudier les différents outils </w:t>
-      </w:r>
-      <w:r>
-        <w:t>d’analyse de contenu</w:t>
-      </w:r>
-      <w:r>
-        <w:t xml:space="preserve"> proposés actuellement en ligne. Afin de choisir </w:t>
-      </w:r>
-      <w:r>
-        <w:t>les outils</w:t>
-      </w:r>
-      <w:r>
-        <w:t xml:space="preserve"> que nous allons implémenter, nous devons décider des critères de qualité de ces </w:t>
-      </w:r>
-      <w:r>
-        <w:t>derniers</w:t>
-      </w:r>
-      <w:r>
-        <w:t>. Ensuite, nous allons les tester avec des échantillons similaires d’articles afin de pouvoir effectuer une comparaison adéquate.</w:t>
-      </w:r>
-      <w:r>
-        <w:t xml:space="preserve"> Lors de la discussion avec la professeure du 18 février 2020, nous avons décidé que la gestion de la langue allemande est secondaire. Elle sera incorporée en fonction du temps restant pour la réalisation de ce travail. </w:t>
-      </w:r>
-    </w:p>
-    <w:p>
-      <w:pPr>
+        <w:t>Lors de la 3</w:t>
+      </w:r>
+      <w:r>
+        <w:rPr>
+          <w:vertAlign w:val="superscript"/>
+        </w:rPr>
+        <w:t>ème</w:t>
+      </w:r>
+      <w:r>
+        <w:t xml:space="preserve"> étape, nous allons développer l’interface web ainsi que la base de données permettant de stocker les métadonnées des articles labellisés. </w:t>
+      </w:r>
+      <w:r>
+        <w:t xml:space="preserve">Un « Proof of Concept » (POC) étant nécessaire pour démontrer aux partenaires médias l’intérêt de l’outil, cette étape sera celle qui demandera le plus de temps de travail. Un outil de qualité et simple d’utilisation est une carte de visite importante qui contribuera à la pérennité du projet au sein de l’institut d’informatique de gestion. </w:t>
+      </w:r>
+    </w:p>
+    <w:p>
+      <w:pPr>
+        <w:spacing w:line="360" w:lineRule="auto"/>
         <w:jc w:val="both"/>
       </w:pPr>
       <w:r>
-        <w:t xml:space="preserve">Nous allons également préparer des </w:t>
+        <w:t xml:space="preserve">Le développement sera effectué en incorporant une philosophie « Agile » : celui du travail par itération basé sur les délivrables. Cette manière de travailler nous permettra de rapidement présenter un outil fonctionnel aux médias intéressés. </w:t>
+      </w:r>
+    </w:p>
+    <w:p>
+      <w:pPr>
+        <w:spacing w:line="360" w:lineRule="auto"/>
+        <w:jc w:val="both"/>
+      </w:pPr>
+      <w:r>
+        <w:t>Tout l’environnement de développement sera mis en place afin de permettre à un développeur tier de facilement reprendre le code (</w:t>
       </w:r>
       <w:proofErr w:type="spellStart"/>
       <w:r>
-        <w:t>mockups</w:t>
+        <w:t>UnitTest</w:t>
       </w:r>
       <w:proofErr w:type="spellEnd"/>
       <w:r>
-        <w:t xml:space="preserve"> détaillés</w:t>
-      </w:r>
-      <w:r>
-        <w:t xml:space="preserve"> afin de montrer comment l’interface web fonctionnera. Ceux-ci permettront de comprendre les outils APIs qui seront utilisés, les critères qui seront analysées et le format du label qui sera délivré. </w:t>
-      </w:r>
-      <w:r>
-        <w:t xml:space="preserve">Ces </w:t>
-      </w:r>
-      <w:proofErr w:type="spellStart"/>
-      <w:r>
-        <w:t>mockups</w:t>
-      </w:r>
-      <w:proofErr w:type="spellEnd"/>
-      <w:r>
-        <w:t xml:space="preserve"> seront réalisés en partenariat avec des personnes du métier de la presse. </w:t>
+        <w:t xml:space="preserve">, commentaires, documentation etc…). </w:t>
       </w:r>
     </w:p>
     <w:p>
       <w:pPr>
         <w:pStyle w:val="Titre2"/>
       </w:pPr>
-      <w:bookmarkStart w:id="11" w:name="_Toc33460871"/>
+      <w:bookmarkStart w:id="11" w:name="_Toc33460872"/>
       <w:r>
         <w:t xml:space="preserve">Etape </w:t>
       </w:r>
       <w:r>
-        <w:t>3</w:t>
+        <w:t>4</w:t>
       </w:r>
       <w:bookmarkEnd w:id="11"/>
     </w:p>
@@ -3497,214 +3570,935 @@
           <w:i/>
           <w:iCs/>
         </w:rPr>
-        <w:t>« </w:t>
-      </w:r>
-      <w:r>
-        <w:rPr>
-          <w:i/>
-          <w:iCs/>
-        </w:rPr>
-        <w:t>Développer la solution dans un démonstrateur Web</w:t>
-      </w:r>
-      <w:r>
-        <w:rPr>
-          <w:i/>
-          <w:iCs/>
-        </w:rPr>
-        <w:t> »</w:t>
-      </w:r>
-    </w:p>
-    <w:p>
-      <w:pPr>
+        <w:t>« Tester les fonctionnalités basées sur les données (articles) ouverts et évaluer les résultats avec l’intégration de l’approche du contrôle de la qualité »</w:t>
+      </w:r>
+    </w:p>
+    <w:p>
+      <w:pPr>
+        <w:spacing w:line="360" w:lineRule="auto"/>
         <w:jc w:val="both"/>
       </w:pPr>
       <w:r>
-        <w:t>Lors de la 3</w:t>
-      </w:r>
-      <w:r>
-        <w:rPr>
-          <w:vertAlign w:val="superscript"/>
-        </w:rPr>
-        <w:t>ème</w:t>
-      </w:r>
-      <w:r>
-        <w:t xml:space="preserve"> étape, nous allons développer l’interface web ainsi que la base de données permettant de stocker les métadonnées des articles labellisés. </w:t>
-      </w:r>
-      <w:r>
-        <w:t xml:space="preserve">Un « Proof of Concept » (POC) étant nécessaire pour démontrer aux partenaires médias l’intérêt de l’outil, cette étape sera celle qui demandera le plus de temps de travail. Un outil de qualité et simple d’utilisation est une carte de visite importante qui contribuera à la pérennité du projet au sein de l’institut d’informatique de gestion. </w:t>
-      </w:r>
-    </w:p>
-    <w:p>
-      <w:pPr>
+        <w:t xml:space="preserve">L’étape finale du projet consistera en l’analyse des résultats et de l’efficacité de l’outil mis en place. Cela nous permettra de détecter d’éventuelles failles dans l’interface web afin de proposer des pistes d’amélioration. Cette étape sera également l’opportunité de finaliser toute la documentation du travail afin de livrer le plus de ressources possibles et faciliter la reprise et la modification de l’outil. </w:t>
+      </w:r>
+    </w:p>
+    <w:p>
+      <w:pPr>
+        <w:spacing w:after="160"/>
+        <w:ind w:firstLine="0"/>
+      </w:pPr>
+      <w:r>
+        <w:br w:type="page"/>
+      </w:r>
+    </w:p>
+    <w:p>
+      <w:pPr>
+        <w:pStyle w:val="Titre1"/>
+      </w:pPr>
+      <w:bookmarkStart w:id="12" w:name="_Toc33460873"/>
+      <w:r>
+        <w:lastRenderedPageBreak/>
+        <w:t>Planification</w:t>
+      </w:r>
+      <w:bookmarkEnd w:id="12"/>
+      <w:r>
+        <w:t xml:space="preserve"> </w:t>
+      </w:r>
+    </w:p>
+    <w:p>
+      <w:pPr>
+        <w:spacing w:line="360" w:lineRule="auto"/>
+        <w:rPr>
+          <w:rFonts w:cstheme="minorHAnsi"/>
+          <w:szCs w:val="20"/>
+        </w:rPr>
+      </w:pPr>
+      <w:r>
+        <w:rPr>
+          <w:rFonts w:cstheme="minorHAnsi"/>
+          <w:szCs w:val="20"/>
+        </w:rPr>
+        <w:t xml:space="preserve">Sur la base des données de travail de </w:t>
+      </w:r>
+      <w:proofErr w:type="spellStart"/>
+      <w:r>
+        <w:rPr>
+          <w:rFonts w:cstheme="minorHAnsi"/>
+          <w:szCs w:val="20"/>
+        </w:rPr>
+        <w:t>Bachelor</w:t>
+      </w:r>
+      <w:proofErr w:type="spellEnd"/>
+      <w:r>
+        <w:rPr>
+          <w:rFonts w:cstheme="minorHAnsi"/>
+          <w:szCs w:val="20"/>
+        </w:rPr>
+        <w:t xml:space="preserve"> et compte tenu de la durée fixée dans ce contexte académique, ce travail s’effectuera lors de 11 sprints d’environ 2 semaines. Les objectifs de chaque sprint sont détaillés dans l’échéancier ci-dessous. Il faut relever que ces objectifs sont susceptibles d’évoluer en fonction de l’avancée du projet. </w:t>
+      </w:r>
+      <w:r>
+        <w:rPr>
+          <w:rFonts w:cstheme="minorHAnsi"/>
+          <w:szCs w:val="20"/>
+        </w:rPr>
+        <w:t xml:space="preserve">Le travail étant estimé à 360 heures, chaque sprint dure environ 33 heures. </w:t>
+      </w:r>
+    </w:p>
+    <w:p>
+      <w:pPr>
+        <w:spacing w:line="360" w:lineRule="auto"/>
+        <w:rPr>
+          <w:rFonts w:cstheme="minorHAnsi"/>
+          <w:szCs w:val="20"/>
+        </w:rPr>
+      </w:pPr>
+      <w:r>
+        <w:rPr>
+          <w:rFonts w:cstheme="minorHAnsi"/>
+          <w:szCs w:val="20"/>
+        </w:rPr>
+        <w:t xml:space="preserve">Compte tenu du contexte individuel du projet, certains artefacts de la méthodologie Agile ne seront pas appliqués, notamment le « Daily Meeting ». En revanche, la professeure Madame </w:t>
+      </w:r>
+      <w:proofErr w:type="spellStart"/>
+      <w:r>
+        <w:rPr>
+          <w:rFonts w:cstheme="minorHAnsi"/>
+          <w:szCs w:val="20"/>
+        </w:rPr>
+        <w:t>Glassey</w:t>
+      </w:r>
+      <w:proofErr w:type="spellEnd"/>
+      <w:r>
+        <w:rPr>
+          <w:rFonts w:cstheme="minorHAnsi"/>
+          <w:szCs w:val="20"/>
+        </w:rPr>
+        <w:t xml:space="preserve"> agira en rôle de « Product </w:t>
+      </w:r>
+      <w:proofErr w:type="spellStart"/>
+      <w:r>
+        <w:rPr>
+          <w:rFonts w:cstheme="minorHAnsi"/>
+          <w:szCs w:val="20"/>
+        </w:rPr>
+        <w:t>Owner</w:t>
+      </w:r>
+      <w:proofErr w:type="spellEnd"/>
+      <w:r>
+        <w:rPr>
+          <w:rFonts w:cstheme="minorHAnsi"/>
+          <w:szCs w:val="20"/>
+        </w:rPr>
+        <w:t xml:space="preserve"> » et participera chaque 2 semaines à une « Sprint </w:t>
+      </w:r>
+      <w:proofErr w:type="spellStart"/>
+      <w:r>
+        <w:rPr>
+          <w:rFonts w:cstheme="minorHAnsi"/>
+          <w:szCs w:val="20"/>
+        </w:rPr>
+        <w:t>Review</w:t>
+      </w:r>
+      <w:proofErr w:type="spellEnd"/>
+      <w:r>
+        <w:rPr>
+          <w:rFonts w:cstheme="minorHAnsi"/>
+          <w:szCs w:val="20"/>
+        </w:rPr>
+        <w:t xml:space="preserve"> » ce qui nous permettra d’évaluer le travail déjà réalisé. Nous n’allons pas immédiatement donner un délivrable puisque, comme indiqué dans le chapitre « Travail à effectuer », les premières étapes du projet ne contiendront aucune ligne de code. </w:t>
+      </w:r>
+    </w:p>
+    <w:p>
+      <w:pPr>
+        <w:spacing w:line="360" w:lineRule="auto"/>
+        <w:rPr>
+          <w:rFonts w:cstheme="minorHAnsi"/>
+          <w:szCs w:val="20"/>
+        </w:rPr>
+      </w:pPr>
+      <w:r>
+        <w:rPr>
+          <w:rFonts w:cstheme="minorHAnsi"/>
+          <w:szCs w:val="20"/>
+        </w:rPr>
+        <w:t>La planification de chaque sprint, ainsi que son objectif, se situeront dans un fichier Excel consultable dans le repository « </w:t>
+      </w:r>
+      <w:proofErr w:type="spellStart"/>
+      <w:r>
+        <w:rPr>
+          <w:rFonts w:cstheme="minorHAnsi"/>
+          <w:szCs w:val="20"/>
+        </w:rPr>
+        <w:t>GitLab</w:t>
+      </w:r>
+      <w:proofErr w:type="spellEnd"/>
+      <w:r>
+        <w:rPr>
+          <w:rFonts w:cstheme="minorHAnsi"/>
+          <w:szCs w:val="20"/>
+        </w:rPr>
+        <w:t xml:space="preserve"> » du projet.   </w:t>
+      </w:r>
+    </w:p>
+    <w:p>
+      <w:pPr>
+        <w:pStyle w:val="Titre1"/>
+      </w:pPr>
+      <w:bookmarkStart w:id="13" w:name="_Toc33460874"/>
+      <w:r>
+        <w:t>Echéancier</w:t>
+      </w:r>
+      <w:bookmarkEnd w:id="13"/>
+    </w:p>
+    <w:p>
+      <w:pPr>
+        <w:pStyle w:val="Paragraphedeliste"/>
+        <w:numPr>
+          <w:ilvl w:val="0"/>
+          <w:numId w:val="5"/>
+        </w:numPr>
+        <w:tabs>
+          <w:tab w:val="left" w:pos="2552"/>
+          <w:tab w:val="left" w:pos="5954"/>
+          <w:tab w:val="left" w:pos="8364"/>
+        </w:tabs>
+        <w:spacing w:line="360" w:lineRule="auto"/>
+        <w:rPr>
+          <w:rFonts w:cstheme="minorHAnsi"/>
+          <w:szCs w:val="20"/>
+        </w:rPr>
+      </w:pPr>
+      <w:r>
+        <w:rPr>
+          <w:rFonts w:cstheme="minorHAnsi"/>
+          <w:szCs w:val="20"/>
+        </w:rPr>
+        <w:t>Sprint 0</w:t>
+      </w:r>
+      <w:r>
+        <w:rPr>
+          <w:rFonts w:cstheme="minorHAnsi"/>
+          <w:szCs w:val="20"/>
+        </w:rPr>
+        <w:tab/>
+        <w:t>Création du cahier des charges</w:t>
+      </w:r>
+      <w:r>
+        <w:rPr>
+          <w:rFonts w:cstheme="minorHAnsi"/>
+          <w:szCs w:val="20"/>
+        </w:rPr>
+        <w:tab/>
+        <w:t>18.02.2020 – 08.03.2020</w:t>
+      </w:r>
+    </w:p>
+    <w:p>
+      <w:pPr>
+        <w:pStyle w:val="Paragraphedeliste"/>
+        <w:numPr>
+          <w:ilvl w:val="0"/>
+          <w:numId w:val="5"/>
+        </w:numPr>
+        <w:tabs>
+          <w:tab w:val="left" w:pos="2552"/>
+          <w:tab w:val="left" w:pos="5954"/>
+          <w:tab w:val="left" w:pos="8364"/>
+        </w:tabs>
+        <w:spacing w:line="360" w:lineRule="auto"/>
+        <w:rPr>
+          <w:rFonts w:cstheme="minorHAnsi"/>
+          <w:szCs w:val="20"/>
+        </w:rPr>
+      </w:pPr>
+      <w:r>
+        <w:rPr>
+          <w:rFonts w:cstheme="minorHAnsi"/>
+          <w:szCs w:val="20"/>
+        </w:rPr>
+        <w:t>Sprint 1</w:t>
+      </w:r>
+      <w:r>
+        <w:rPr>
+          <w:rFonts w:cstheme="minorHAnsi"/>
+          <w:szCs w:val="20"/>
+        </w:rPr>
+        <w:tab/>
+      </w:r>
+      <w:r>
+        <w:rPr>
+          <w:rFonts w:cstheme="minorHAnsi"/>
+          <w:szCs w:val="20"/>
+        </w:rPr>
+        <w:t>Etape 1</w:t>
+      </w:r>
+      <w:r>
+        <w:rPr>
+          <w:rFonts w:cstheme="minorHAnsi"/>
+          <w:szCs w:val="20"/>
+        </w:rPr>
+        <w:t xml:space="preserve"> – Analyse des critères</w:t>
+      </w:r>
+      <w:r>
+        <w:rPr>
+          <w:rFonts w:cstheme="minorHAnsi"/>
+          <w:szCs w:val="20"/>
+        </w:rPr>
+        <w:tab/>
+        <w:t>09.03.2020 – 25.03.2020</w:t>
+      </w:r>
+    </w:p>
+    <w:p>
+      <w:pPr>
+        <w:pStyle w:val="Paragraphedeliste"/>
+        <w:numPr>
+          <w:ilvl w:val="0"/>
+          <w:numId w:val="5"/>
+        </w:numPr>
+        <w:tabs>
+          <w:tab w:val="left" w:pos="2552"/>
+          <w:tab w:val="left" w:pos="5954"/>
+          <w:tab w:val="left" w:pos="8364"/>
+        </w:tabs>
+        <w:spacing w:line="360" w:lineRule="auto"/>
+        <w:rPr>
+          <w:rFonts w:cstheme="minorHAnsi"/>
+          <w:szCs w:val="20"/>
+        </w:rPr>
+      </w:pPr>
+      <w:r>
+        <w:rPr>
+          <w:rFonts w:cstheme="minorHAnsi"/>
+          <w:szCs w:val="20"/>
+        </w:rPr>
+        <w:t>Sprint 2</w:t>
+      </w:r>
+      <w:r>
+        <w:rPr>
+          <w:rFonts w:cstheme="minorHAnsi"/>
+          <w:szCs w:val="20"/>
+        </w:rPr>
+        <w:tab/>
+      </w:r>
+      <w:r>
+        <w:rPr>
+          <w:rFonts w:cstheme="minorHAnsi"/>
+          <w:szCs w:val="20"/>
+        </w:rPr>
+        <w:t>Etape 1</w:t>
+      </w:r>
+      <w:r>
+        <w:rPr>
+          <w:rFonts w:cstheme="minorHAnsi"/>
+          <w:szCs w:val="20"/>
+        </w:rPr>
+        <w:t xml:space="preserve"> – Analyse des critères</w:t>
+      </w:r>
+      <w:r>
+        <w:rPr>
+          <w:rFonts w:cstheme="minorHAnsi"/>
+          <w:szCs w:val="20"/>
+        </w:rPr>
+        <w:tab/>
+        <w:t>26.03.2020 – 08.04.2020</w:t>
+      </w:r>
+    </w:p>
+    <w:p>
+      <w:pPr>
+        <w:pStyle w:val="Paragraphedeliste"/>
+        <w:numPr>
+          <w:ilvl w:val="0"/>
+          <w:numId w:val="5"/>
+        </w:numPr>
+        <w:tabs>
+          <w:tab w:val="left" w:pos="2552"/>
+          <w:tab w:val="left" w:pos="5954"/>
+          <w:tab w:val="left" w:pos="8364"/>
+        </w:tabs>
+        <w:spacing w:line="360" w:lineRule="auto"/>
+        <w:rPr>
+          <w:rFonts w:cstheme="minorHAnsi"/>
+          <w:szCs w:val="20"/>
+        </w:rPr>
+      </w:pPr>
+      <w:r>
+        <w:rPr>
+          <w:rFonts w:cstheme="minorHAnsi"/>
+          <w:szCs w:val="20"/>
+        </w:rPr>
+        <w:t>Sprint 3</w:t>
+      </w:r>
+      <w:r>
+        <w:rPr>
+          <w:rFonts w:cstheme="minorHAnsi"/>
+          <w:szCs w:val="20"/>
+        </w:rPr>
+        <w:tab/>
+      </w:r>
+      <w:r>
+        <w:rPr>
+          <w:rFonts w:cstheme="minorHAnsi"/>
+          <w:szCs w:val="20"/>
+        </w:rPr>
+        <w:t>Etape 1</w:t>
+      </w:r>
+      <w:r>
+        <w:rPr>
+          <w:rFonts w:cstheme="minorHAnsi"/>
+          <w:szCs w:val="20"/>
+        </w:rPr>
+        <w:t xml:space="preserve"> – Analyse des critères</w:t>
+      </w:r>
+      <w:r>
+        <w:rPr>
+          <w:rFonts w:cstheme="minorHAnsi"/>
+          <w:szCs w:val="20"/>
+        </w:rPr>
+        <w:tab/>
+        <w:t>09.04.2020 – 22.04.2020</w:t>
+      </w:r>
+    </w:p>
+    <w:p>
+      <w:pPr>
+        <w:pStyle w:val="Paragraphedeliste"/>
+        <w:numPr>
+          <w:ilvl w:val="0"/>
+          <w:numId w:val="5"/>
+        </w:numPr>
+        <w:tabs>
+          <w:tab w:val="left" w:pos="2552"/>
+          <w:tab w:val="left" w:pos="5954"/>
+          <w:tab w:val="left" w:pos="8364"/>
+        </w:tabs>
+        <w:spacing w:line="360" w:lineRule="auto"/>
+        <w:rPr>
+          <w:rFonts w:cstheme="minorHAnsi"/>
+          <w:szCs w:val="20"/>
+        </w:rPr>
+      </w:pPr>
+      <w:r>
+        <w:rPr>
+          <w:rFonts w:cstheme="minorHAnsi"/>
+          <w:szCs w:val="20"/>
+        </w:rPr>
+        <w:t>Sprint 4</w:t>
+      </w:r>
+      <w:r>
+        <w:rPr>
+          <w:rFonts w:cstheme="minorHAnsi"/>
+          <w:szCs w:val="20"/>
+        </w:rPr>
+        <w:tab/>
+      </w:r>
+      <w:r>
+        <w:rPr>
+          <w:rFonts w:cstheme="minorHAnsi"/>
+          <w:szCs w:val="20"/>
+        </w:rPr>
+        <w:t>Etape 2</w:t>
+      </w:r>
+      <w:r>
+        <w:rPr>
+          <w:rFonts w:cstheme="minorHAnsi"/>
+          <w:szCs w:val="20"/>
+        </w:rPr>
+        <w:t xml:space="preserve"> – État de l’art</w:t>
+      </w:r>
+      <w:r>
+        <w:rPr>
+          <w:rFonts w:cstheme="minorHAnsi"/>
+          <w:szCs w:val="20"/>
+        </w:rPr>
+        <w:tab/>
+        <w:t>23.04.2020 – 06.05.2020</w:t>
+      </w:r>
+    </w:p>
+    <w:p>
+      <w:pPr>
+        <w:pStyle w:val="Paragraphedeliste"/>
+        <w:numPr>
+          <w:ilvl w:val="0"/>
+          <w:numId w:val="5"/>
+        </w:numPr>
+        <w:tabs>
+          <w:tab w:val="left" w:pos="2552"/>
+          <w:tab w:val="left" w:pos="5954"/>
+          <w:tab w:val="left" w:pos="8364"/>
+        </w:tabs>
+        <w:spacing w:line="360" w:lineRule="auto"/>
+        <w:rPr>
+          <w:rFonts w:cstheme="minorHAnsi"/>
+          <w:szCs w:val="20"/>
+        </w:rPr>
+      </w:pPr>
+      <w:r>
+        <w:rPr>
+          <w:rFonts w:cstheme="minorHAnsi"/>
+          <w:szCs w:val="20"/>
+        </w:rPr>
+        <w:t>Sprint 5</w:t>
+      </w:r>
+      <w:r>
+        <w:rPr>
+          <w:rFonts w:cstheme="minorHAnsi"/>
+          <w:szCs w:val="20"/>
+        </w:rPr>
+        <w:tab/>
+      </w:r>
+      <w:r>
+        <w:rPr>
+          <w:rFonts w:cstheme="minorHAnsi"/>
+          <w:szCs w:val="20"/>
+        </w:rPr>
+        <w:t>Etape 3</w:t>
+      </w:r>
+      <w:r>
+        <w:rPr>
+          <w:rFonts w:cstheme="minorHAnsi"/>
+          <w:szCs w:val="20"/>
+        </w:rPr>
+        <w:t xml:space="preserve"> - Développement</w:t>
+      </w:r>
+      <w:r>
+        <w:rPr>
+          <w:rFonts w:cstheme="minorHAnsi"/>
+          <w:szCs w:val="20"/>
+        </w:rPr>
+        <w:tab/>
+        <w:t>07.05.2020 – 20.05.2020</w:t>
+      </w:r>
+    </w:p>
+    <w:p>
+      <w:pPr>
+        <w:pStyle w:val="Paragraphedeliste"/>
+        <w:numPr>
+          <w:ilvl w:val="0"/>
+          <w:numId w:val="5"/>
+        </w:numPr>
+        <w:tabs>
+          <w:tab w:val="left" w:pos="2552"/>
+          <w:tab w:val="left" w:pos="5954"/>
+          <w:tab w:val="left" w:pos="8364"/>
+        </w:tabs>
+        <w:spacing w:line="360" w:lineRule="auto"/>
+        <w:rPr>
+          <w:rFonts w:cstheme="minorHAnsi"/>
+          <w:szCs w:val="20"/>
+        </w:rPr>
+      </w:pPr>
+      <w:r>
+        <w:rPr>
+          <w:rFonts w:cstheme="minorHAnsi"/>
+          <w:szCs w:val="20"/>
+        </w:rPr>
+        <w:t>Sprint 6</w:t>
+      </w:r>
+      <w:r>
+        <w:rPr>
+          <w:rFonts w:cstheme="minorHAnsi"/>
+          <w:szCs w:val="20"/>
+        </w:rPr>
+        <w:tab/>
+      </w:r>
+      <w:r>
+        <w:rPr>
+          <w:rFonts w:cstheme="minorHAnsi"/>
+          <w:szCs w:val="20"/>
+        </w:rPr>
+        <w:t>Etape 3</w:t>
+      </w:r>
+      <w:r>
+        <w:rPr>
+          <w:rFonts w:cstheme="minorHAnsi"/>
+          <w:szCs w:val="20"/>
+        </w:rPr>
+        <w:t xml:space="preserve"> - </w:t>
+      </w:r>
+      <w:r>
+        <w:rPr>
+          <w:rFonts w:cstheme="minorHAnsi"/>
+          <w:szCs w:val="20"/>
+        </w:rPr>
+        <w:t>Développement</w:t>
+      </w:r>
+      <w:r>
+        <w:rPr>
+          <w:rFonts w:cstheme="minorHAnsi"/>
+          <w:szCs w:val="20"/>
+        </w:rPr>
+        <w:tab/>
+        <w:t>21.05.2020 – 03.06.2020</w:t>
+      </w:r>
+    </w:p>
+    <w:p>
+      <w:pPr>
+        <w:pStyle w:val="Paragraphedeliste"/>
+        <w:numPr>
+          <w:ilvl w:val="0"/>
+          <w:numId w:val="5"/>
+        </w:numPr>
+        <w:tabs>
+          <w:tab w:val="left" w:pos="2552"/>
+          <w:tab w:val="left" w:pos="5954"/>
+          <w:tab w:val="left" w:pos="8364"/>
+        </w:tabs>
+        <w:spacing w:line="360" w:lineRule="auto"/>
+        <w:rPr>
+          <w:rFonts w:cstheme="minorHAnsi"/>
+          <w:szCs w:val="20"/>
+        </w:rPr>
+      </w:pPr>
+      <w:r>
+        <w:rPr>
+          <w:rFonts w:cstheme="minorHAnsi"/>
+          <w:szCs w:val="20"/>
+        </w:rPr>
+        <w:t>Sprint 7</w:t>
+      </w:r>
+      <w:r>
+        <w:rPr>
+          <w:rFonts w:cstheme="minorHAnsi"/>
+          <w:szCs w:val="20"/>
+        </w:rPr>
+        <w:tab/>
+      </w:r>
+      <w:r>
+        <w:rPr>
+          <w:rFonts w:cstheme="minorHAnsi"/>
+          <w:szCs w:val="20"/>
+        </w:rPr>
+        <w:t>Etape 3</w:t>
+      </w:r>
+      <w:r>
+        <w:rPr>
+          <w:rFonts w:cstheme="minorHAnsi"/>
+          <w:szCs w:val="20"/>
+        </w:rPr>
+        <w:t xml:space="preserve"> - </w:t>
+      </w:r>
+      <w:r>
+        <w:rPr>
+          <w:rFonts w:cstheme="minorHAnsi"/>
+          <w:szCs w:val="20"/>
+        </w:rPr>
+        <w:t>Développement</w:t>
+      </w:r>
+      <w:r>
+        <w:rPr>
+          <w:rFonts w:cstheme="minorHAnsi"/>
+          <w:szCs w:val="20"/>
+        </w:rPr>
+        <w:tab/>
+        <w:t>04.06.2020 – 17.06.2020</w:t>
+      </w:r>
+    </w:p>
+    <w:p>
+      <w:pPr>
+        <w:pStyle w:val="Paragraphedeliste"/>
+        <w:numPr>
+          <w:ilvl w:val="0"/>
+          <w:numId w:val="5"/>
+        </w:numPr>
+        <w:tabs>
+          <w:tab w:val="left" w:pos="2552"/>
+          <w:tab w:val="left" w:pos="5954"/>
+          <w:tab w:val="left" w:pos="8364"/>
+        </w:tabs>
+        <w:spacing w:line="360" w:lineRule="auto"/>
+        <w:rPr>
+          <w:rFonts w:cstheme="minorHAnsi"/>
+          <w:szCs w:val="20"/>
+        </w:rPr>
+      </w:pPr>
+      <w:r>
+        <w:rPr>
+          <w:rFonts w:cstheme="minorHAnsi"/>
+          <w:szCs w:val="20"/>
+        </w:rPr>
+        <w:t>Sprint 8</w:t>
+      </w:r>
+      <w:r>
+        <w:rPr>
+          <w:rFonts w:cstheme="minorHAnsi"/>
+          <w:szCs w:val="20"/>
+        </w:rPr>
+        <w:tab/>
+      </w:r>
+      <w:r>
+        <w:rPr>
+          <w:rFonts w:cstheme="minorHAnsi"/>
+          <w:szCs w:val="20"/>
+        </w:rPr>
+        <w:t>Etape 3</w:t>
+      </w:r>
+      <w:r>
+        <w:rPr>
+          <w:rFonts w:cstheme="minorHAnsi"/>
+          <w:szCs w:val="20"/>
+        </w:rPr>
+        <w:t xml:space="preserve"> - </w:t>
+      </w:r>
+      <w:r>
+        <w:rPr>
+          <w:rFonts w:cstheme="minorHAnsi"/>
+          <w:szCs w:val="20"/>
+        </w:rPr>
+        <w:t>Développement</w:t>
+      </w:r>
+      <w:r>
+        <w:rPr>
+          <w:rFonts w:cstheme="minorHAnsi"/>
+          <w:szCs w:val="20"/>
+        </w:rPr>
+        <w:tab/>
+        <w:t>18.06.2020 – 01.07.2020</w:t>
+      </w:r>
+    </w:p>
+    <w:p>
+      <w:pPr>
+        <w:pStyle w:val="Paragraphedeliste"/>
+        <w:numPr>
+          <w:ilvl w:val="0"/>
+          <w:numId w:val="5"/>
+        </w:numPr>
+        <w:tabs>
+          <w:tab w:val="left" w:pos="2552"/>
+          <w:tab w:val="left" w:pos="5954"/>
+          <w:tab w:val="left" w:pos="8364"/>
+        </w:tabs>
+        <w:spacing w:line="360" w:lineRule="auto"/>
+        <w:rPr>
+          <w:rFonts w:cstheme="minorHAnsi"/>
+          <w:szCs w:val="20"/>
+        </w:rPr>
+      </w:pPr>
+      <w:r>
+        <w:rPr>
+          <w:rFonts w:cstheme="minorHAnsi"/>
+          <w:szCs w:val="20"/>
+        </w:rPr>
+        <w:t>Sprint 9</w:t>
+      </w:r>
+      <w:r>
+        <w:rPr>
+          <w:rFonts w:cstheme="minorHAnsi"/>
+          <w:szCs w:val="20"/>
+        </w:rPr>
+        <w:tab/>
+      </w:r>
+      <w:r>
+        <w:rPr>
+          <w:rFonts w:cstheme="minorHAnsi"/>
+          <w:szCs w:val="20"/>
+        </w:rPr>
+        <w:t>Etape 4</w:t>
+      </w:r>
+      <w:r>
+        <w:rPr>
+          <w:rFonts w:cstheme="minorHAnsi"/>
+          <w:szCs w:val="20"/>
+        </w:rPr>
+        <w:t xml:space="preserve"> – Tester</w:t>
+      </w:r>
+      <w:r>
+        <w:rPr>
+          <w:rFonts w:cstheme="minorHAnsi"/>
+          <w:szCs w:val="20"/>
+        </w:rPr>
+        <w:tab/>
+        <w:t>02.07.2020 – 15.07.2020</w:t>
+      </w:r>
+    </w:p>
+    <w:p>
+      <w:pPr>
+        <w:pStyle w:val="Paragraphedeliste"/>
+        <w:numPr>
+          <w:ilvl w:val="0"/>
+          <w:numId w:val="5"/>
+        </w:numPr>
+        <w:tabs>
+          <w:tab w:val="left" w:pos="2552"/>
+          <w:tab w:val="left" w:pos="5954"/>
+          <w:tab w:val="left" w:pos="8364"/>
+        </w:tabs>
+        <w:spacing w:line="360" w:lineRule="auto"/>
+        <w:rPr>
+          <w:rFonts w:cstheme="minorHAnsi"/>
+          <w:szCs w:val="20"/>
+        </w:rPr>
+      </w:pPr>
+      <w:r>
+        <w:rPr>
+          <w:rFonts w:cstheme="minorHAnsi"/>
+          <w:szCs w:val="20"/>
+        </w:rPr>
+        <w:t>Sprint 10</w:t>
+      </w:r>
+      <w:r>
+        <w:rPr>
+          <w:rFonts w:cstheme="minorHAnsi"/>
+          <w:szCs w:val="20"/>
+        </w:rPr>
+        <w:tab/>
+      </w:r>
+      <w:r>
+        <w:rPr>
+          <w:rFonts w:cstheme="minorHAnsi"/>
+          <w:szCs w:val="20"/>
+        </w:rPr>
+        <w:t>Documentation, mise en forme</w:t>
+      </w:r>
+      <w:r>
+        <w:rPr>
+          <w:rFonts w:cstheme="minorHAnsi"/>
+          <w:szCs w:val="20"/>
+        </w:rPr>
+        <w:tab/>
+        <w:t>16.07.2020 – 29.07.2020</w:t>
+      </w:r>
+    </w:p>
+    <w:p>
+      <w:pPr>
+        <w:pStyle w:val="Paragraphedeliste"/>
+        <w:numPr>
+          <w:ilvl w:val="0"/>
+          <w:numId w:val="5"/>
+        </w:numPr>
+        <w:tabs>
+          <w:tab w:val="left" w:pos="2552"/>
+          <w:tab w:val="left" w:pos="5954"/>
+          <w:tab w:val="left" w:pos="8364"/>
+        </w:tabs>
+        <w:spacing w:line="360" w:lineRule="auto"/>
+        <w:rPr>
+          <w:rFonts w:cstheme="minorHAnsi"/>
+          <w:szCs w:val="20"/>
+        </w:rPr>
+      </w:pPr>
+      <w:r>
+        <w:rPr>
+          <w:rFonts w:cstheme="minorHAnsi"/>
+          <w:szCs w:val="20"/>
+        </w:rPr>
+        <w:t>FIN</w:t>
+      </w:r>
+      <w:r>
+        <w:rPr>
+          <w:rFonts w:cstheme="minorHAnsi"/>
+          <w:szCs w:val="20"/>
+        </w:rPr>
+        <w:tab/>
+        <w:t>Remise travail</w:t>
+      </w:r>
+      <w:r>
+        <w:rPr>
+          <w:rFonts w:cstheme="minorHAnsi"/>
+          <w:szCs w:val="20"/>
+        </w:rPr>
+        <w:tab/>
+        <w:t>30.07.2020</w:t>
+      </w:r>
+    </w:p>
+    <w:p>
+      <w:pPr>
+        <w:spacing w:after="160"/>
+        <w:ind w:firstLine="0"/>
+        <w:rPr>
+          <w:rFonts w:cstheme="minorHAnsi"/>
+          <w:szCs w:val="20"/>
+        </w:rPr>
+      </w:pPr>
+      <w:r>
+        <w:rPr>
+          <w:rFonts w:cstheme="minorHAnsi"/>
+          <w:szCs w:val="20"/>
+        </w:rPr>
+        <w:br w:type="page"/>
+      </w:r>
+    </w:p>
+    <w:p>
+      <w:pPr>
+        <w:pStyle w:val="Titre1"/>
+      </w:pPr>
+      <w:bookmarkStart w:id="14" w:name="_Toc33460875"/>
+      <w:r>
+        <w:lastRenderedPageBreak/>
+        <w:t>Rendus</w:t>
+      </w:r>
+      <w:bookmarkEnd w:id="14"/>
+    </w:p>
+    <w:p>
+      <w:pPr>
+        <w:pStyle w:val="Titre2"/>
+      </w:pPr>
+      <w:r>
+        <w:t>Rapport</w:t>
+      </w:r>
+    </w:p>
+    <w:p>
+      <w:pPr>
+        <w:pStyle w:val="Titre2"/>
+      </w:pPr>
+      <w:r>
+        <w:t>Plateforme web</w:t>
+      </w:r>
+    </w:p>
+    <w:p>
+      <w:pPr>
+        <w:pStyle w:val="Titre1"/>
+      </w:pPr>
+      <w:bookmarkStart w:id="15" w:name="_Toc33460876"/>
+      <w:r>
+        <w:t>Conclusion</w:t>
+      </w:r>
+      <w:bookmarkEnd w:id="15"/>
+    </w:p>
+    <w:p>
+      <w:pPr>
+        <w:spacing w:line="360" w:lineRule="auto"/>
         <w:jc w:val="both"/>
-      </w:pPr>
-      <w:r>
-        <w:t xml:space="preserve">Le développement sera effectué en incorporant une philosophie « Agile » : celui du travail par itération basé sur les délivrables. Cette manière de travailler nous permettra de rapidement présenter un outil fonctionnel aux médias intéressés. </w:t>
-      </w:r>
-    </w:p>
-    <w:p>
-      <w:pPr>
-        <w:jc w:val="both"/>
-      </w:pPr>
-      <w:r>
-        <w:t>Tout l’environnement de développement sera mis en place afin de permettre à un développeur tier de facilement reprendre le code (</w:t>
+        <w:rPr>
+          <w:rFonts w:cstheme="minorHAnsi"/>
+          <w:szCs w:val="20"/>
+        </w:rPr>
+      </w:pPr>
+      <w:r>
+        <w:rPr>
+          <w:rFonts w:cstheme="minorHAnsi"/>
+          <w:szCs w:val="20"/>
+        </w:rPr>
+        <w:t xml:space="preserve">Il est difficile de prédire avec exactitude le déroulement d’un projet de cette envergure. La durée de chaque sprint a été déterminée de manière approximative, en prenant en compte la durée limite de 360 heures fixée par le contexte académique du travail de </w:t>
       </w:r>
       <w:proofErr w:type="spellStart"/>
       <w:r>
-        <w:t>UnitTest</w:t>
+        <w:rPr>
+          <w:rFonts w:cstheme="minorHAnsi"/>
+          <w:szCs w:val="20"/>
+        </w:rPr>
+        <w:t>Bachelor</w:t>
       </w:r>
       <w:proofErr w:type="spellEnd"/>
       <w:r>
-        <w:t xml:space="preserve">, commentaires, documentation etc…). </w:t>
-      </w:r>
-    </w:p>
-    <w:p/>
-    <w:p>
-      <w:pPr>
-        <w:pStyle w:val="Titre2"/>
-      </w:pPr>
-      <w:bookmarkStart w:id="12" w:name="_Toc33460872"/>
-      <w:r>
-        <w:lastRenderedPageBreak/>
-        <w:t xml:space="preserve">Etape </w:t>
-      </w:r>
-      <w:r>
-        <w:t>4</w:t>
-      </w:r>
-      <w:bookmarkEnd w:id="12"/>
-    </w:p>
-    <w:p>
-      <w:pPr>
-        <w:jc w:val="center"/>
-        <w:rPr>
-          <w:i/>
-          <w:iCs/>
-        </w:rPr>
-      </w:pPr>
-      <w:r>
-        <w:rPr>
-          <w:i/>
-          <w:iCs/>
-        </w:rPr>
-        <w:t>« Tester les fonctionnalités basées sur les données (articles) ouverts et évaluer les résultats avec l’intégration de l’approche du contrôle de la qualité »</w:t>
-      </w:r>
-    </w:p>
-    <w:p>
-      <w:pPr>
-        <w:jc w:val="both"/>
-      </w:pPr>
-      <w:r>
-        <w:t xml:space="preserve">L’étape finale du projet consistera en l’analyse des résultats et de l’efficacité de l’outil mis en place. Cela nous permettra de détecter d’éventuelles failles dans l’interface web afin de proposer des pistes d’amélioration. Cette étape sera également l’opportunité de finaliser toute la documentation du travail afin de livrer le plus de ressources possibles et faciliter la reprise et la modification de l’outil. </w:t>
-      </w:r>
-    </w:p>
-    <w:p>
-      <w:pPr>
-        <w:pStyle w:val="Titre1"/>
-      </w:pPr>
-      <w:bookmarkStart w:id="13" w:name="_Toc33460873"/>
-      <w:r>
-        <w:t>Planification</w:t>
-      </w:r>
-      <w:bookmarkEnd w:id="13"/>
-      <w:r>
-        <w:t xml:space="preserve"> </w:t>
-      </w:r>
-    </w:p>
-    <w:p>
-      <w:pPr>
-        <w:spacing w:line="360" w:lineRule="auto"/>
-        <w:rPr>
-          <w:rFonts w:cstheme="minorHAnsi"/>
-          <w:szCs w:val="20"/>
-        </w:rPr>
-      </w:pPr>
-    </w:p>
-    <w:p>
-      <w:pPr>
-        <w:pStyle w:val="Titre1"/>
-      </w:pPr>
-      <w:bookmarkStart w:id="14" w:name="_Toc33460874"/>
-      <w:r>
-        <w:t>Echéancier</w:t>
-      </w:r>
-      <w:bookmarkEnd w:id="14"/>
-    </w:p>
-    <w:p>
-      <w:pPr>
-        <w:spacing w:line="360" w:lineRule="auto"/>
-        <w:rPr>
-          <w:rFonts w:cstheme="minorHAnsi"/>
-          <w:szCs w:val="20"/>
-        </w:rPr>
-      </w:pPr>
-    </w:p>
-    <w:p>
-      <w:pPr>
-        <w:pStyle w:val="Titre1"/>
-      </w:pPr>
-      <w:bookmarkStart w:id="15" w:name="_Toc33460875"/>
-      <w:r>
-        <w:t>Rendus</w:t>
-      </w:r>
-      <w:bookmarkEnd w:id="15"/>
-    </w:p>
-    <w:p>
-      <w:pPr>
-        <w:spacing w:line="360" w:lineRule="auto"/>
-        <w:rPr>
-          <w:rFonts w:cstheme="minorHAnsi"/>
-          <w:szCs w:val="20"/>
-        </w:rPr>
-      </w:pPr>
-    </w:p>
-    <w:p>
-      <w:pPr>
-        <w:pStyle w:val="Titre1"/>
-      </w:pPr>
-      <w:bookmarkStart w:id="16" w:name="_Toc33460876"/>
-      <w:r>
-        <w:t>Conclusion</w:t>
-      </w:r>
+        <w:rPr>
+          <w:rFonts w:cstheme="minorHAnsi"/>
+          <w:szCs w:val="20"/>
+        </w:rPr>
+        <w:t xml:space="preserve">. </w:t>
+      </w:r>
+      <w:r>
+        <w:rPr>
+          <w:rFonts w:cstheme="minorHAnsi"/>
+          <w:szCs w:val="20"/>
+        </w:rPr>
+        <w:t>Puisqu’il est important de pouvoir délivrer un POC à la fin d</w:t>
+      </w:r>
+      <w:bookmarkStart w:id="16" w:name="_GoBack"/>
       <w:bookmarkEnd w:id="16"/>
-    </w:p>
-    <w:p>
-      <w:pPr>
-        <w:spacing w:line="360" w:lineRule="auto"/>
-        <w:jc w:val="both"/>
-        <w:rPr>
-          <w:rFonts w:cstheme="minorHAnsi"/>
-          <w:szCs w:val="20"/>
-        </w:rPr>
-      </w:pPr>
-      <w:r>
-        <w:rPr>
-          <w:rFonts w:cstheme="minorHAnsi"/>
-          <w:szCs w:val="20"/>
-        </w:rPr>
-        <w:t xml:space="preserve">Il est difficile de prédire avec exactitude le déroulement d’un projet de cette envergure. La durée de chaque sprint a été déterminée de manière approximative, en prenant en compte la durée limite de 360 heures fixée par le contexte académique du travail de </w:t>
-      </w:r>
-      <w:proofErr w:type="spellStart"/>
-      <w:r>
-        <w:rPr>
-          <w:rFonts w:cstheme="minorHAnsi"/>
-          <w:szCs w:val="20"/>
-        </w:rPr>
-        <w:t>Bachelor</w:t>
-      </w:r>
-      <w:proofErr w:type="spellEnd"/>
-      <w:r>
-        <w:rPr>
-          <w:rFonts w:cstheme="minorHAnsi"/>
-          <w:szCs w:val="20"/>
-        </w:rPr>
-        <w:t xml:space="preserve">. </w:t>
-      </w:r>
-      <w:r>
-        <w:rPr>
-          <w:rFonts w:cstheme="minorHAnsi"/>
-          <w:szCs w:val="20"/>
-        </w:rPr>
-        <w:t xml:space="preserve">Puisqu’il est important de pouvoir délivrer un POC à la fin du travail, l’étape de développement est considérée comme la phase la plus importante et donc celle nécessitant le plus d’heures de travail. Nous nous </w:t>
+      <w:r>
+        <w:rPr>
+          <w:rFonts w:cstheme="minorHAnsi"/>
+          <w:szCs w:val="20"/>
+        </w:rPr>
+        <w:t xml:space="preserve">u travail, l’étape de développement est considérée comme la phase la plus importante et donc celle nécessitant le plus d’heures de travail. Nous nous </w:t>
       </w:r>
       <w:r>
         <w:rPr>
@@ -3997,7 +4791,7 @@
       <w:headerReference w:type="first" r:id="rId11"/>
       <w:footerReference w:type="first" r:id="rId12"/>
       <w:pgSz w:w="11906" w:h="16838"/>
-      <w:pgMar w:top="1417" w:right="1417" w:bottom="1417" w:left="1417" w:header="708" w:footer="708" w:gutter="0"/>
+      <w:pgMar w:top="1701" w:right="1417" w:bottom="1417" w:left="1417" w:header="708" w:footer="708" w:gutter="0"/>
       <w:cols w:space="708"/>
       <w:titlePg/>
       <w:docGrid w:linePitch="360"/>
@@ -4064,7 +4858,7 @@
               <wp:extent cx="1133060" cy="204830"/>
               <wp:effectExtent l="0" t="0" r="0" b="5080"/>
               <wp:wrapNone/>
-              <wp:docPr id="11" name="Image 11"/>
+              <wp:docPr id="20" name="Image 20"/>
               <wp:cNvGraphicFramePr>
                 <a:graphicFrameLocks xmlns:a="http://schemas.openxmlformats.org/drawingml/2006/main" noChangeAspect="1"/>
               </wp:cNvGraphicFramePr>
@@ -4390,7 +5184,7 @@
           <wp:extent cx="604906" cy="604906"/>
           <wp:effectExtent l="0" t="0" r="5080" b="5080"/>
           <wp:wrapNone/>
-          <wp:docPr id="4" name="Image 4" descr="Une image contenant signe&#10;&#10;Description générée automatiquement"/>
+          <wp:docPr id="22" name="Image 22" descr="Une image contenant signe&#10;&#10;Description générée automatiquement"/>
           <wp:cNvGraphicFramePr>
             <a:graphicFrameLocks xmlns:a="http://schemas.openxmlformats.org/drawingml/2006/main" noChangeAspect="1"/>
           </wp:cNvGraphicFramePr>
@@ -4450,7 +5244,7 @@
           <wp:extent cx="1133060" cy="204830"/>
           <wp:effectExtent l="0" t="0" r="0" b="5080"/>
           <wp:wrapNone/>
-          <wp:docPr id="6" name="Image 6"/>
+          <wp:docPr id="23" name="Image 23"/>
           <wp:cNvGraphicFramePr>
             <a:graphicFrameLocks xmlns:a="http://schemas.openxmlformats.org/drawingml/2006/main" noChangeAspect="1"/>
           </wp:cNvGraphicFramePr>
@@ -4776,7 +5570,7 @@
           <wp:extent cx="1855887" cy="362504"/>
           <wp:effectExtent l="0" t="0" r="0" b="0"/>
           <wp:wrapNone/>
-          <wp:docPr id="12" name="Image 12" descr="Une image contenant objet&#10;&#10;Description générée automatiquement"/>
+          <wp:docPr id="19" name="Image 19" descr="Une image contenant objet&#10;&#10;Description générée automatiquement"/>
           <wp:cNvGraphicFramePr>
             <a:graphicFrameLocks xmlns:a="http://schemas.openxmlformats.org/drawingml/2006/main" noChangeAspect="1"/>
           </wp:cNvGraphicFramePr>
@@ -4863,7 +5657,7 @@
           <wp:extent cx="1855887" cy="362504"/>
           <wp:effectExtent l="0" t="0" r="0" b="0"/>
           <wp:wrapNone/>
-          <wp:docPr id="5" name="Image 5" descr="Une image contenant objet&#10;&#10;Description générée automatiquement"/>
+          <wp:docPr id="21" name="Image 21" descr="Une image contenant objet&#10;&#10;Description générée automatiquement"/>
           <wp:cNvGraphicFramePr>
             <a:graphicFrameLocks xmlns:a="http://schemas.openxmlformats.org/drawingml/2006/main" noChangeAspect="1"/>
           </wp:cNvGraphicFramePr>
@@ -5365,6 +6159,119 @@
       </w:rPr>
     </w:lvl>
   </w:abstractNum>
+  <w:abstractNum w:abstractNumId="4" w15:restartNumberingAfterBreak="0">
+    <w:nsid w:val="64112F84"/>
+    <w:multiLevelType w:val="hybridMultilevel"/>
+    <w:tmpl w:val="0FE65126"/>
+    <w:lvl w:ilvl="0" w:tplc="100C0001">
+      <w:start w:val="1"/>
+      <w:numFmt w:val="bullet"/>
+      <w:lvlText w:val=""/>
+      <w:lvlJc w:val="left"/>
+      <w:pPr>
+        <w:ind w:left="1004" w:hanging="360"/>
+      </w:pPr>
+      <w:rPr>
+        <w:rFonts w:ascii="Symbol" w:hAnsi="Symbol" w:hint="default"/>
+      </w:rPr>
+    </w:lvl>
+    <w:lvl w:ilvl="1" w:tplc="100C0003">
+      <w:start w:val="1"/>
+      <w:numFmt w:val="bullet"/>
+      <w:lvlText w:val="o"/>
+      <w:lvlJc w:val="left"/>
+      <w:pPr>
+        <w:ind w:left="1724" w:hanging="360"/>
+      </w:pPr>
+      <w:rPr>
+        <w:rFonts w:ascii="Courier New" w:hAnsi="Courier New" w:cs="Courier New" w:hint="default"/>
+      </w:rPr>
+    </w:lvl>
+    <w:lvl w:ilvl="2" w:tplc="100C0005" w:tentative="1">
+      <w:start w:val="1"/>
+      <w:numFmt w:val="bullet"/>
+      <w:lvlText w:val=""/>
+      <w:lvlJc w:val="left"/>
+      <w:pPr>
+        <w:ind w:left="2444" w:hanging="360"/>
+      </w:pPr>
+      <w:rPr>
+        <w:rFonts w:ascii="Wingdings" w:hAnsi="Wingdings" w:hint="default"/>
+      </w:rPr>
+    </w:lvl>
+    <w:lvl w:ilvl="3" w:tplc="100C0001" w:tentative="1">
+      <w:start w:val="1"/>
+      <w:numFmt w:val="bullet"/>
+      <w:lvlText w:val=""/>
+      <w:lvlJc w:val="left"/>
+      <w:pPr>
+        <w:ind w:left="3164" w:hanging="360"/>
+      </w:pPr>
+      <w:rPr>
+        <w:rFonts w:ascii="Symbol" w:hAnsi="Symbol" w:hint="default"/>
+      </w:rPr>
+    </w:lvl>
+    <w:lvl w:ilvl="4" w:tplc="100C0003" w:tentative="1">
+      <w:start w:val="1"/>
+      <w:numFmt w:val="bullet"/>
+      <w:lvlText w:val="o"/>
+      <w:lvlJc w:val="left"/>
+      <w:pPr>
+        <w:ind w:left="3884" w:hanging="360"/>
+      </w:pPr>
+      <w:rPr>
+        <w:rFonts w:ascii="Courier New" w:hAnsi="Courier New" w:cs="Courier New" w:hint="default"/>
+      </w:rPr>
+    </w:lvl>
+    <w:lvl w:ilvl="5" w:tplc="100C0005" w:tentative="1">
+      <w:start w:val="1"/>
+      <w:numFmt w:val="bullet"/>
+      <w:lvlText w:val=""/>
+      <w:lvlJc w:val="left"/>
+      <w:pPr>
+        <w:ind w:left="4604" w:hanging="360"/>
+      </w:pPr>
+      <w:rPr>
+        <w:rFonts w:ascii="Wingdings" w:hAnsi="Wingdings" w:hint="default"/>
+      </w:rPr>
+    </w:lvl>
+    <w:lvl w:ilvl="6" w:tplc="100C0001" w:tentative="1">
+      <w:start w:val="1"/>
+      <w:numFmt w:val="bullet"/>
+      <w:lvlText w:val=""/>
+      <w:lvlJc w:val="left"/>
+      <w:pPr>
+        <w:ind w:left="5324" w:hanging="360"/>
+      </w:pPr>
+      <w:rPr>
+        <w:rFonts w:ascii="Symbol" w:hAnsi="Symbol" w:hint="default"/>
+      </w:rPr>
+    </w:lvl>
+    <w:lvl w:ilvl="7" w:tplc="100C0003" w:tentative="1">
+      <w:start w:val="1"/>
+      <w:numFmt w:val="bullet"/>
+      <w:lvlText w:val="o"/>
+      <w:lvlJc w:val="left"/>
+      <w:pPr>
+        <w:ind w:left="6044" w:hanging="360"/>
+      </w:pPr>
+      <w:rPr>
+        <w:rFonts w:ascii="Courier New" w:hAnsi="Courier New" w:cs="Courier New" w:hint="default"/>
+      </w:rPr>
+    </w:lvl>
+    <w:lvl w:ilvl="8" w:tplc="100C0005" w:tentative="1">
+      <w:start w:val="1"/>
+      <w:numFmt w:val="bullet"/>
+      <w:lvlText w:val=""/>
+      <w:lvlJc w:val="left"/>
+      <w:pPr>
+        <w:ind w:left="6764" w:hanging="360"/>
+      </w:pPr>
+      <w:rPr>
+        <w:rFonts w:ascii="Wingdings" w:hAnsi="Wingdings" w:hint="default"/>
+      </w:rPr>
+    </w:lvl>
+  </w:abstractNum>
   <w:num w:numId="1">
     <w:abstractNumId w:val="1"/>
   </w:num>
@@ -5376,6 +6283,9 @@
   </w:num>
   <w:num w:numId="4">
     <w:abstractNumId w:val="2"/>
+  </w:num>
+  <w:num w:numId="5">
+    <w:abstractNumId w:val="4"/>
   </w:num>
 </w:numbering>
 </file>
@@ -6431,7 +7341,7 @@
 </file>
 
 <file path=customXml/itemProps1.xml><?xml version="1.0" encoding="utf-8"?>
-<ds:datastoreItem xmlns:ds="http://schemas.openxmlformats.org/officeDocument/2006/customXml" ds:itemID="{22C29C1A-E8F9-4993-A029-6112CD7CF781}">
+<ds:datastoreItem xmlns:ds="http://schemas.openxmlformats.org/officeDocument/2006/customXml" ds:itemID="{5999BCB5-9AF2-411B-8F48-85DCF45F5CCD}">
   <ds:schemaRefs>
     <ds:schemaRef ds:uri="http://schemas.openxmlformats.org/officeDocument/2006/bibliography"/>
   </ds:schemaRefs>

</xml_diff>

<commit_message>
Mise à jour planification + mise en page cahier des charges
</commit_message>
<xml_diff>
--- a/Sprint 0/Cahier des charges.docx
+++ b/Sprint 0/Cahier des charges.docx
@@ -51,7 +51,25 @@
           <w:sz w:val="40"/>
           <w:szCs w:val="40"/>
         </w:rPr>
-        <w:t>Travail de Bachelor 2020</w:t>
+        <w:t xml:space="preserve">Travail de </w:t>
+      </w:r>
+      <w:proofErr w:type="spellStart"/>
+      <w:r>
+        <w:rPr>
+          <w:rFonts w:cstheme="minorHAnsi"/>
+          <w:sz w:val="40"/>
+          <w:szCs w:val="40"/>
+        </w:rPr>
+        <w:t>Bachelor</w:t>
+      </w:r>
+      <w:proofErr w:type="spellEnd"/>
+      <w:r>
+        <w:rPr>
+          <w:rFonts w:cstheme="minorHAnsi"/>
+          <w:sz w:val="40"/>
+          <w:szCs w:val="40"/>
+        </w:rPr>
+        <w:t xml:space="preserve"> 2020</w:t>
       </w:r>
     </w:p>
     <w:p>
@@ -82,8 +100,42 @@
           <w:sz w:val="28"/>
           <w:szCs w:val="28"/>
         </w:rPr>
-        <w:t>Original Journalistic Information Label and Traceability</w:t>
-      </w:r>
+        <w:t xml:space="preserve">Original </w:t>
+      </w:r>
+      <w:proofErr w:type="spellStart"/>
+      <w:r>
+        <w:rPr>
+          <w:rFonts w:cstheme="minorHAnsi"/>
+          <w:b/>
+          <w:bCs/>
+          <w:sz w:val="28"/>
+          <w:szCs w:val="28"/>
+        </w:rPr>
+        <w:t>Journalistic</w:t>
+      </w:r>
+      <w:proofErr w:type="spellEnd"/>
+      <w:r>
+        <w:rPr>
+          <w:rFonts w:cstheme="minorHAnsi"/>
+          <w:b/>
+          <w:bCs/>
+          <w:sz w:val="28"/>
+          <w:szCs w:val="28"/>
+        </w:rPr>
+        <w:t xml:space="preserve"> Information Label and </w:t>
+      </w:r>
+      <w:proofErr w:type="spellStart"/>
+      <w:r>
+        <w:rPr>
+          <w:rFonts w:cstheme="minorHAnsi"/>
+          <w:b/>
+          <w:bCs/>
+          <w:sz w:val="28"/>
+          <w:szCs w:val="28"/>
+        </w:rPr>
+        <w:t>Traceability</w:t>
+      </w:r>
+      <w:proofErr w:type="spellEnd"/>
     </w:p>
     <w:p>
       <w:pPr>
@@ -292,8 +344,33 @@
           <w:rFonts w:cstheme="minorHAnsi"/>
           <w:szCs w:val="20"/>
         </w:rPr>
-        <w:t>Nicole Glassey Balet</w:t>
-      </w:r>
+        <w:t xml:space="preserve">Nicole </w:t>
+      </w:r>
+      <w:proofErr w:type="spellStart"/>
+      <w:r>
+        <w:rPr>
+          <w:rFonts w:cstheme="minorHAnsi"/>
+          <w:szCs w:val="20"/>
+        </w:rPr>
+        <w:t>Glassey</w:t>
+      </w:r>
+      <w:proofErr w:type="spellEnd"/>
+      <w:r>
+        <w:rPr>
+          <w:rFonts w:cstheme="minorHAnsi"/>
+          <w:szCs w:val="20"/>
+        </w:rPr>
+        <w:t xml:space="preserve"> </w:t>
+      </w:r>
+      <w:proofErr w:type="spellStart"/>
+      <w:r>
+        <w:rPr>
+          <w:rFonts w:cstheme="minorHAnsi"/>
+          <w:szCs w:val="20"/>
+        </w:rPr>
+        <w:t>Balet</w:t>
+      </w:r>
+      <w:proofErr w:type="spellEnd"/>
     </w:p>
     <w:p>
       <w:pPr>
@@ -1908,7 +1985,103 @@
           <w:rFonts w:cstheme="minorHAnsi"/>
           <w:szCs w:val="20"/>
         </w:rPr>
-        <w:t xml:space="preserve">Ce travail de Bachelor s’effectue en complément du projet de recherche « Original Journalistic Information Label and Traceability » actuellement en étude à l’institut informatique de gestion. Il représente la suite du travail de Bachelor réalisé en 2019 par Nicolas Piguet « Vizualising the spread of Fake News on social media ». </w:t>
+        <w:t xml:space="preserve">Ce travail de </w:t>
+      </w:r>
+      <w:proofErr w:type="spellStart"/>
+      <w:r>
+        <w:rPr>
+          <w:rFonts w:cstheme="minorHAnsi"/>
+          <w:szCs w:val="20"/>
+        </w:rPr>
+        <w:t>Bachelor</w:t>
+      </w:r>
+      <w:proofErr w:type="spellEnd"/>
+      <w:r>
+        <w:rPr>
+          <w:rFonts w:cstheme="minorHAnsi"/>
+          <w:szCs w:val="20"/>
+        </w:rPr>
+        <w:t xml:space="preserve"> s’effectue en complément du projet de recherche « Original </w:t>
+      </w:r>
+      <w:proofErr w:type="spellStart"/>
+      <w:r>
+        <w:rPr>
+          <w:rFonts w:cstheme="minorHAnsi"/>
+          <w:szCs w:val="20"/>
+        </w:rPr>
+        <w:t>Journalistic</w:t>
+      </w:r>
+      <w:proofErr w:type="spellEnd"/>
+      <w:r>
+        <w:rPr>
+          <w:rFonts w:cstheme="minorHAnsi"/>
+          <w:szCs w:val="20"/>
+        </w:rPr>
+        <w:t xml:space="preserve"> Information Label and </w:t>
+      </w:r>
+      <w:proofErr w:type="spellStart"/>
+      <w:r>
+        <w:rPr>
+          <w:rFonts w:cstheme="minorHAnsi"/>
+          <w:szCs w:val="20"/>
+        </w:rPr>
+        <w:t>Traceability</w:t>
+      </w:r>
+      <w:proofErr w:type="spellEnd"/>
+      <w:r>
+        <w:rPr>
+          <w:rFonts w:cstheme="minorHAnsi"/>
+          <w:szCs w:val="20"/>
+        </w:rPr>
+        <w:t xml:space="preserve"> » actuellement en étude à l’institut informatique de gestion. Il représente la suite du travail de </w:t>
+      </w:r>
+      <w:proofErr w:type="spellStart"/>
+      <w:r>
+        <w:rPr>
+          <w:rFonts w:cstheme="minorHAnsi"/>
+          <w:szCs w:val="20"/>
+        </w:rPr>
+        <w:t>Bachelor</w:t>
+      </w:r>
+      <w:proofErr w:type="spellEnd"/>
+      <w:r>
+        <w:rPr>
+          <w:rFonts w:cstheme="minorHAnsi"/>
+          <w:szCs w:val="20"/>
+        </w:rPr>
+        <w:t xml:space="preserve"> réalisé en 2019 par Nicolas </w:t>
+      </w:r>
+      <w:proofErr w:type="spellStart"/>
+      <w:r>
+        <w:rPr>
+          <w:rFonts w:cstheme="minorHAnsi"/>
+          <w:szCs w:val="20"/>
+        </w:rPr>
+        <w:t>Piguet</w:t>
+      </w:r>
+      <w:proofErr w:type="spellEnd"/>
+      <w:r>
+        <w:rPr>
+          <w:rFonts w:cstheme="minorHAnsi"/>
+          <w:szCs w:val="20"/>
+        </w:rPr>
+        <w:t xml:space="preserve"> « </w:t>
+      </w:r>
+      <w:proofErr w:type="spellStart"/>
+      <w:r>
+        <w:rPr>
+          <w:rFonts w:cstheme="minorHAnsi"/>
+          <w:szCs w:val="20"/>
+        </w:rPr>
+        <w:t>Vizualising</w:t>
+      </w:r>
+      <w:proofErr w:type="spellEnd"/>
+      <w:r>
+        <w:rPr>
+          <w:rFonts w:cstheme="minorHAnsi"/>
+          <w:szCs w:val="20"/>
+        </w:rPr>
+        <w:t xml:space="preserve"> the spread of Fake News on social media ». </w:t>
       </w:r>
     </w:p>
     <w:p>
@@ -3259,7 +3432,23 @@
           <w:rFonts w:cstheme="minorHAnsi"/>
           <w:szCs w:val="20"/>
         </w:rPr>
-        <w:t xml:space="preserve">Les 5 étapes clés à réaliser ont été reprises depuis les données du travail de Bachelor, reçues le 13 février 2020. </w:t>
+        <w:t xml:space="preserve">Les 5 étapes clés à réaliser ont été reprises depuis les données du travail de </w:t>
+      </w:r>
+      <w:proofErr w:type="spellStart"/>
+      <w:r>
+        <w:rPr>
+          <w:rFonts w:cstheme="minorHAnsi"/>
+          <w:szCs w:val="20"/>
+        </w:rPr>
+        <w:t>Bachelor</w:t>
+      </w:r>
+      <w:proofErr w:type="spellEnd"/>
+      <w:r>
+        <w:rPr>
+          <w:rFonts w:cstheme="minorHAnsi"/>
+          <w:szCs w:val="20"/>
+        </w:rPr>
+        <w:t xml:space="preserve">, reçues le 13 février 2020. </w:t>
       </w:r>
     </w:p>
     <w:p>
@@ -3296,6 +3485,7 @@
           <w:iCs/>
         </w:rPr>
       </w:pPr>
+      <w:proofErr w:type="gramStart"/>
       <w:r>
         <w:rPr>
           <w:i/>
@@ -3303,6 +3493,7 @@
         </w:rPr>
         <w:t>et</w:t>
       </w:r>
+      <w:proofErr w:type="gramEnd"/>
     </w:p>
     <w:p>
       <w:pPr>
@@ -3340,7 +3531,15 @@
         <w:jc w:val="both"/>
       </w:pPr>
       <w:r>
-        <w:t xml:space="preserve">La première étape regroupe deux étapes proposées par les données du travail de Bachelor. Nous estimons que la différenciation du contenu original et non-original correspond à un critère de vérification d’originalité du contenu. Ainsi, nous allons étudier tous les critères en partenariat avec la presse et différentes universités afin de pouvoir mesurer efficacement la qualité d’un article. Nous allons également décider du degré de pondération de ces différents éléments. </w:t>
+        <w:t xml:space="preserve">La première étape regroupe deux étapes proposées par les données du travail de </w:t>
+      </w:r>
+      <w:proofErr w:type="spellStart"/>
+      <w:r>
+        <w:t>Bachelor</w:t>
+      </w:r>
+      <w:proofErr w:type="spellEnd"/>
+      <w:r>
+        <w:t xml:space="preserve">. Nous estimons que la différenciation du contenu original et non-original correspond à un critère de vérification d’originalité du contenu. Ainsi, nous allons étudier tous les critères en partenariat avec la presse et différentes universités afin de pouvoir mesurer efficacement la qualité d’un article. Nous allons également décider du degré de pondération de ces différents éléments. </w:t>
       </w:r>
     </w:p>
     <w:p>
@@ -3394,6 +3593,7 @@
           <w:iCs/>
         </w:rPr>
       </w:pPr>
+      <w:proofErr w:type="gramStart"/>
       <w:r>
         <w:rPr>
           <w:i/>
@@ -3401,6 +3601,7 @@
         </w:rPr>
         <w:t>et</w:t>
       </w:r>
+      <w:proofErr w:type="gramEnd"/>
     </w:p>
     <w:p>
       <w:pPr>
@@ -3455,8 +3656,13 @@
       </w:pPr>
       <w:r>
         <w:lastRenderedPageBreak/>
-        <w:t>Nous allons également préparer des mockups</w:t>
-      </w:r>
+        <w:t xml:space="preserve">Nous allons également préparer des </w:t>
+      </w:r>
+      <w:proofErr w:type="spellStart"/>
+      <w:r>
+        <w:t>mockups</w:t>
+      </w:r>
+      <w:proofErr w:type="spellEnd"/>
       <w:r>
         <w:t xml:space="preserve"> détaillés</w:t>
       </w:r>
@@ -3464,7 +3670,15 @@
         <w:t xml:space="preserve"> afin de montrer comment l’interface web fonctionnera. Ceux-ci permettront de comprendre les outils APIs qui seront utilisés, les critères qui seront analysées et le format du label qui sera délivré. </w:t>
       </w:r>
       <w:r>
-        <w:t xml:space="preserve">Ces mockups seront réalisés en partenariat avec des personnes du métier de la presse. </w:t>
+        <w:t xml:space="preserve">Ces </w:t>
+      </w:r>
+      <w:proofErr w:type="spellStart"/>
+      <w:r>
+        <w:t>mockups</w:t>
+      </w:r>
+      <w:proofErr w:type="spellEnd"/>
+      <w:r>
+        <w:t xml:space="preserve"> seront réalisés en partenariat avec des personnes du métier de la presse. </w:t>
       </w:r>
     </w:p>
     <w:p>
@@ -3532,7 +3746,15 @@
         <w:jc w:val="both"/>
       </w:pPr>
       <w:r>
-        <w:t xml:space="preserve">Tout l’environnement de développement sera mis en place afin de permettre à un développeur tier de facilement reprendre le code (UnitTest, commentaires, documentation etc…). </w:t>
+        <w:t>Tout l’environnement de développement sera mis en place afin de permettre à un développeur tier de facilement reprendre le code (</w:t>
+      </w:r>
+      <w:proofErr w:type="spellStart"/>
+      <w:r>
+        <w:t>UnitTest</w:t>
+      </w:r>
+      <w:proofErr w:type="spellEnd"/>
+      <w:r>
+        <w:t xml:space="preserve">, commentaires, documentation etc…). </w:t>
       </w:r>
     </w:p>
     <w:p>
@@ -3609,7 +3831,23 @@
           <w:rFonts w:cstheme="minorHAnsi"/>
           <w:szCs w:val="20"/>
         </w:rPr>
-        <w:t xml:space="preserve">Sur la base des données de travail de Bachelor et compte tenu de la durée fixée dans ce contexte académique, ce travail s’effectuera lors de 11 sprints d’environ 2 semaines. Les objectifs de chaque sprint sont détaillés dans l’échéancier ci-dessous. Il faut relever que ces objectifs sont susceptibles d’évoluer en fonction de l’avancée du projet. </w:t>
+        <w:t xml:space="preserve">Sur la base des données de travail de </w:t>
+      </w:r>
+      <w:proofErr w:type="spellStart"/>
+      <w:r>
+        <w:rPr>
+          <w:rFonts w:cstheme="minorHAnsi"/>
+          <w:szCs w:val="20"/>
+        </w:rPr>
+        <w:t>Bachelor</w:t>
+      </w:r>
+      <w:proofErr w:type="spellEnd"/>
+      <w:r>
+        <w:rPr>
+          <w:rFonts w:cstheme="minorHAnsi"/>
+          <w:szCs w:val="20"/>
+        </w:rPr>
+        <w:t xml:space="preserve"> et compte tenu de la durée fixée dans ce contexte académique, ce travail s’effectuera lors de 11 sprints d’environ 2 semaines. Les objectifs de chaque sprint sont détaillés dans l’échéancier ci-dessous. Il faut relever que ces objectifs sont susceptibles d’évoluer en fonction de l’avancée du projet. </w:t>
       </w:r>
       <w:r>
         <w:rPr>
@@ -3632,23 +3870,87 @@
           <w:rFonts w:cstheme="minorHAnsi"/>
           <w:szCs w:val="20"/>
         </w:rPr>
-        <w:t xml:space="preserve">Compte tenu du contexte individuel du projet, certains artefacts de la méthodologie Agile ne seront pas appliqués, notamment le « Daily Meeting ». En revanche, la professeure Madame Glassey agira en rôle de « Product Owner » et participera chaque 2 semaines à une « Sprint Review » ce qui nous permettra d’évaluer le travail déjà réalisé. Nous n’allons pas immédiatement donner un délivrable puisque, comme indiqué dans le chapitre « Travail à effectuer », les premières étapes du projet ne contiendront aucune ligne de code. </w:t>
-      </w:r>
-    </w:p>
-    <w:p>
-      <w:pPr>
-        <w:spacing w:line="360" w:lineRule="auto"/>
-        <w:rPr>
-          <w:rFonts w:cstheme="minorHAnsi"/>
-          <w:szCs w:val="20"/>
-        </w:rPr>
-      </w:pPr>
-      <w:r>
-        <w:rPr>
-          <w:rFonts w:cstheme="minorHAnsi"/>
-          <w:szCs w:val="20"/>
-        </w:rPr>
-        <w:t xml:space="preserve">La planification de chaque sprint, ainsi que son objectif, se situeront dans un fichier Excel consultable dans le repository « GitLab » du projet.   </w:t>
+        <w:t xml:space="preserve">Compte tenu du contexte individuel du projet, certains artefacts de la méthodologie Agile ne seront pas appliqués, notamment le « Daily Meeting ». En revanche, la professeure Madame </w:t>
+      </w:r>
+      <w:proofErr w:type="spellStart"/>
+      <w:r>
+        <w:rPr>
+          <w:rFonts w:cstheme="minorHAnsi"/>
+          <w:szCs w:val="20"/>
+        </w:rPr>
+        <w:t>Glassey</w:t>
+      </w:r>
+      <w:proofErr w:type="spellEnd"/>
+      <w:r>
+        <w:rPr>
+          <w:rFonts w:cstheme="minorHAnsi"/>
+          <w:szCs w:val="20"/>
+        </w:rPr>
+        <w:t xml:space="preserve"> agira en rôle de « Product </w:t>
+      </w:r>
+      <w:proofErr w:type="spellStart"/>
+      <w:r>
+        <w:rPr>
+          <w:rFonts w:cstheme="minorHAnsi"/>
+          <w:szCs w:val="20"/>
+        </w:rPr>
+        <w:t>Owner</w:t>
+      </w:r>
+      <w:proofErr w:type="spellEnd"/>
+      <w:r>
+        <w:rPr>
+          <w:rFonts w:cstheme="minorHAnsi"/>
+          <w:szCs w:val="20"/>
+        </w:rPr>
+        <w:t xml:space="preserve"> » et participera chaque 2 semaines à une « Sprint </w:t>
+      </w:r>
+      <w:proofErr w:type="spellStart"/>
+      <w:r>
+        <w:rPr>
+          <w:rFonts w:cstheme="minorHAnsi"/>
+          <w:szCs w:val="20"/>
+        </w:rPr>
+        <w:t>Review</w:t>
+      </w:r>
+      <w:proofErr w:type="spellEnd"/>
+      <w:r>
+        <w:rPr>
+          <w:rFonts w:cstheme="minorHAnsi"/>
+          <w:szCs w:val="20"/>
+        </w:rPr>
+        <w:t xml:space="preserve"> » ce qui nous permettra d’évaluer le travail déjà réalisé. Nous n’allons pas immédiatement donner un délivrable puisque, comme indiqué dans le chapitre « Travail à effectuer », les premières étapes du projet ne contiendront aucune ligne de code. </w:t>
+      </w:r>
+    </w:p>
+    <w:p>
+      <w:pPr>
+        <w:spacing w:line="360" w:lineRule="auto"/>
+        <w:rPr>
+          <w:rFonts w:cstheme="minorHAnsi"/>
+          <w:szCs w:val="20"/>
+        </w:rPr>
+      </w:pPr>
+      <w:r>
+        <w:rPr>
+          <w:rFonts w:cstheme="minorHAnsi"/>
+          <w:szCs w:val="20"/>
+        </w:rPr>
+        <w:t>La planification de chaque sprint, ainsi que son objectif, se situeront dans un fichier Excel consultable dans le repository « </w:t>
+      </w:r>
+      <w:proofErr w:type="spellStart"/>
+      <w:r>
+        <w:rPr>
+          <w:rFonts w:cstheme="minorHAnsi"/>
+          <w:szCs w:val="20"/>
+        </w:rPr>
+        <w:t>GitLab</w:t>
+      </w:r>
+      <w:proofErr w:type="spellEnd"/>
+      <w:r>
+        <w:rPr>
+          <w:rFonts w:cstheme="minorHAnsi"/>
+          <w:szCs w:val="20"/>
+        </w:rPr>
+        <w:t xml:space="preserve"> » du projet.   </w:t>
       </w:r>
     </w:p>
     <w:p>
@@ -4331,7 +4633,15 @@
         <w:spacing w:line="360" w:lineRule="auto"/>
       </w:pPr>
       <w:r>
-        <w:t xml:space="preserve">Un rapport complet détaillant les phases d’étude et de développement de la plateforme sera livré le 31 juillet 2020 à la professeure Madame Glassey. Ce dernier permettra à un tier de comprendre l’intégralité du projet afin d’assurer la pérennité de celui-ci. </w:t>
+        <w:t xml:space="preserve">Un rapport complet détaillant les phases d’étude et de développement de la plateforme sera livré le 31 juillet 2020 à la professeure Madame </w:t>
+      </w:r>
+      <w:proofErr w:type="spellStart"/>
+      <w:r>
+        <w:t>Glassey</w:t>
+      </w:r>
+      <w:proofErr w:type="spellEnd"/>
+      <w:r>
+        <w:t xml:space="preserve">. Ce dernier permettra à un tier de comprendre l’intégralité du projet afin d’assurer la pérennité de celui-ci. </w:t>
       </w:r>
     </w:p>
     <w:p>
@@ -4421,7 +4731,23 @@
           <w:rFonts w:cstheme="minorHAnsi"/>
           <w:szCs w:val="20"/>
         </w:rPr>
-        <w:t xml:space="preserve">Il est difficile de prédire avec exactitude le déroulement d’un projet de cette envergure. La durée de chaque sprint a été déterminée de manière approximative, en prenant en compte la durée limite de 360 heures fixée par le contexte académique du travail de Bachelor. </w:t>
+        <w:t xml:space="preserve">Il est difficile de prédire avec exactitude le déroulement d’un projet de cette envergure. La durée de chaque sprint a été déterminée de manière approximative, en prenant en compte la durée limite de 360 heures fixée par le contexte académique du travail de </w:t>
+      </w:r>
+      <w:proofErr w:type="spellStart"/>
+      <w:r>
+        <w:rPr>
+          <w:rFonts w:cstheme="minorHAnsi"/>
+          <w:szCs w:val="20"/>
+        </w:rPr>
+        <w:t>Bachelor</w:t>
+      </w:r>
+      <w:proofErr w:type="spellEnd"/>
+      <w:r>
+        <w:rPr>
+          <w:rFonts w:cstheme="minorHAnsi"/>
+          <w:szCs w:val="20"/>
+        </w:rPr>
+        <w:t xml:space="preserve">. </w:t>
       </w:r>
       <w:r>
         <w:rPr>
@@ -4467,15 +4793,13 @@
         <w:pStyle w:val="Titre1"/>
       </w:pPr>
       <w:bookmarkStart w:id="19" w:name="_Toc34481481"/>
-      <w:bookmarkStart w:id="20" w:name="_GoBack"/>
-      <w:bookmarkEnd w:id="20"/>
       <w:r>
         <w:lastRenderedPageBreak/>
         <w:t>Sources</w:t>
       </w:r>
       <w:bookmarkEnd w:id="19"/>
     </w:p>
-    <w:bookmarkStart w:id="21" w:name="_Toc34481482" w:displacedByCustomXml="next"/>
+    <w:bookmarkStart w:id="20" w:name="_Toc34481482" w:displacedByCustomXml="next"/>
     <w:sdt>
       <w:sdtPr>
         <w:rPr>
@@ -4517,7 +4841,7 @@
             </w:rPr>
             <w:t>Travaux cités</w:t>
           </w:r>
-          <w:bookmarkEnd w:id="21"/>
+          <w:bookmarkEnd w:id="20"/>
         </w:p>
         <w:p>
           <w:pPr>
@@ -4709,10 +5033,12 @@
       </w:pPr>
     </w:p>
     <w:sectPr>
-      <w:headerReference w:type="default" r:id="rId9"/>
-      <w:footerReference w:type="default" r:id="rId10"/>
-      <w:headerReference w:type="first" r:id="rId11"/>
-      <w:footerReference w:type="first" r:id="rId12"/>
+      <w:headerReference w:type="even" r:id="rId9"/>
+      <w:headerReference w:type="default" r:id="rId10"/>
+      <w:footerReference w:type="even" r:id="rId11"/>
+      <w:footerReference w:type="default" r:id="rId12"/>
+      <w:headerReference w:type="first" r:id="rId13"/>
+      <w:footerReference w:type="first" r:id="rId14"/>
       <w:pgSz w:w="11906" w:h="16838"/>
       <w:pgMar w:top="1701" w:right="1417" w:bottom="1417" w:left="1417" w:header="708" w:footer="708" w:gutter="0"/>
       <w:cols w:space="708"/>
@@ -4749,6 +5075,16 @@
 </file>
 
 <file path=word/footer1.xml><?xml version="1.0" encoding="utf-8"?>
+<w:ftr xmlns:wpc="http://schemas.microsoft.com/office/word/2010/wordprocessingCanvas" xmlns:cx="http://schemas.microsoft.com/office/drawing/2014/chartex" xmlns:cx1="http://schemas.microsoft.com/office/drawing/2015/9/8/chartex" xmlns:cx2="http://schemas.microsoft.com/office/drawing/2015/10/21/chartex" xmlns:cx3="http://schemas.microsoft.com/office/drawing/2016/5/9/chartex" xmlns:cx4="http://schemas.microsoft.com/office/drawing/2016/5/10/chartex" xmlns:cx5="http://schemas.microsoft.com/office/drawing/2016/5/11/chartex" xmlns:cx6="http://schemas.microsoft.com/office/drawing/2016/5/12/chartex" xmlns:cx7="http://schemas.microsoft.com/office/drawing/2016/5/13/chartex" xmlns:cx8="http://schemas.microsoft.com/office/drawing/2016/5/14/chartex" xmlns:mc="http://schemas.openxmlformats.org/markup-compatibility/2006" xmlns:aink="http://schemas.microsoft.com/office/drawing/2016/ink" xmlns:am3d="http://schemas.microsoft.com/office/drawing/2017/model3d" xmlns:o="urn:schemas-microsoft-com:office:office" xmlns:r="http://schemas.openxmlformats.org/officeDocument/2006/relationships" xmlns:m="http://schemas.openxmlformats.org/officeDocument/2006/math" xmlns:v="urn:schemas-microsoft-com:vml" xmlns:wp14="http://schemas.microsoft.com/office/word/2010/wordprocessingDrawing" xmlns:wp="http://schemas.openxmlformats.org/drawingml/2006/wordprocessingDrawing" xmlns:w10="urn:schemas-microsoft-com:office:word" xmlns:w="http://schemas.openxmlformats.org/wordprocessingml/2006/main" xmlns:w14="http://schemas.microsoft.com/office/word/2010/wordml" xmlns:w15="http://schemas.microsoft.com/office/word/2012/wordml" xmlns:w16cid="http://schemas.microsoft.com/office/word/2016/wordml/cid" xmlns:w16se="http://schemas.microsoft.com/office/word/2015/wordml/symex" xmlns:wpg="http://schemas.microsoft.com/office/word/2010/wordprocessingGroup" xmlns:wpi="http://schemas.microsoft.com/office/word/2010/wordprocessingInk" xmlns:wne="http://schemas.microsoft.com/office/word/2006/wordml" xmlns:wps="http://schemas.microsoft.com/office/word/2010/wordprocessingShape" mc:Ignorable="w14 w15 w16se w16cid wp14">
+  <w:p>
+    <w:pPr>
+      <w:pStyle w:val="Pieddepage"/>
+    </w:pPr>
+  </w:p>
+</w:ftr>
+</file>
+
+<file path=word/footer2.xml><?xml version="1.0" encoding="utf-8"?>
 <w:ftr xmlns:wpc="http://schemas.microsoft.com/office/word/2010/wordprocessingCanvas" xmlns:cx="http://schemas.microsoft.com/office/drawing/2014/chartex" xmlns:cx1="http://schemas.microsoft.com/office/drawing/2015/9/8/chartex" xmlns:cx2="http://schemas.microsoft.com/office/drawing/2015/10/21/chartex" xmlns:cx3="http://schemas.microsoft.com/office/drawing/2016/5/9/chartex" xmlns:cx4="http://schemas.microsoft.com/office/drawing/2016/5/10/chartex" xmlns:cx5="http://schemas.microsoft.com/office/drawing/2016/5/11/chartex" xmlns:cx6="http://schemas.microsoft.com/office/drawing/2016/5/12/chartex" xmlns:cx7="http://schemas.microsoft.com/office/drawing/2016/5/13/chartex" xmlns:cx8="http://schemas.microsoft.com/office/drawing/2016/5/14/chartex" xmlns:mc="http://schemas.openxmlformats.org/markup-compatibility/2006" xmlns:aink="http://schemas.microsoft.com/office/drawing/2016/ink" xmlns:am3d="http://schemas.microsoft.com/office/drawing/2017/model3d" xmlns:o="urn:schemas-microsoft-com:office:office" xmlns:r="http://schemas.openxmlformats.org/officeDocument/2006/relationships" xmlns:m="http://schemas.openxmlformats.org/officeDocument/2006/math" xmlns:v="urn:schemas-microsoft-com:vml" xmlns:wp14="http://schemas.microsoft.com/office/word/2010/wordprocessingDrawing" xmlns:wp="http://schemas.openxmlformats.org/drawingml/2006/wordprocessingDrawing" xmlns:w10="urn:schemas-microsoft-com:office:word" xmlns:w="http://schemas.openxmlformats.org/wordprocessingml/2006/main" xmlns:w14="http://schemas.microsoft.com/office/word/2010/wordml" xmlns:w15="http://schemas.microsoft.com/office/word/2012/wordml" xmlns:w16cid="http://schemas.microsoft.com/office/word/2016/wordml/cid" xmlns:w16se="http://schemas.microsoft.com/office/word/2015/wordml/symex" xmlns:wpg="http://schemas.microsoft.com/office/word/2010/wordprocessingGroup" xmlns:wpi="http://schemas.microsoft.com/office/word/2010/wordprocessingInk" xmlns:wne="http://schemas.microsoft.com/office/word/2006/wordml" xmlns:wps="http://schemas.microsoft.com/office/word/2010/wordprocessingShape" mc:Ignorable="w14 w15 w16se w16cid wp14">
   <w:sdt>
     <w:sdtPr>
@@ -4769,78 +5105,18 @@
           <w:rPr>
             <w:noProof/>
           </w:rPr>
-          <w:drawing>
-            <wp:anchor distT="0" distB="0" distL="114300" distR="114300" simplePos="0" relativeHeight="251664384" behindDoc="0" locked="0" layoutInCell="1" allowOverlap="1" wp14:anchorId="07112547" wp14:editId="37CFD53B">
-              <wp:simplePos x="0" y="0"/>
-              <wp:positionH relativeFrom="margin">
-                <wp:align>left</wp:align>
-              </wp:positionH>
-              <wp:positionV relativeFrom="paragraph">
-                <wp:posOffset>61677</wp:posOffset>
-              </wp:positionV>
-              <wp:extent cx="1133060" cy="204830"/>
-              <wp:effectExtent l="0" t="0" r="0" b="5080"/>
-              <wp:wrapNone/>
-              <wp:docPr id="20" name="Image 20"/>
-              <wp:cNvGraphicFramePr>
-                <a:graphicFrameLocks xmlns:a="http://schemas.openxmlformats.org/drawingml/2006/main" noChangeAspect="1"/>
-              </wp:cNvGraphicFramePr>
-              <a:graphic xmlns:a="http://schemas.openxmlformats.org/drawingml/2006/main">
-                <a:graphicData uri="http://schemas.openxmlformats.org/drawingml/2006/picture">
-                  <pic:pic xmlns:pic="http://schemas.openxmlformats.org/drawingml/2006/picture">
-                    <pic:nvPicPr>
-                      <pic:cNvPr id="6" name="logo hes.png"/>
-                      <pic:cNvPicPr/>
-                    </pic:nvPicPr>
-                    <pic:blipFill>
-                      <a:blip r:embed="rId1">
-                        <a:extLst>
-                          <a:ext uri="{28A0092B-C50C-407E-A947-70E740481C1C}">
-                            <a14:useLocalDpi xmlns:a14="http://schemas.microsoft.com/office/drawing/2010/main" val="0"/>
-                          </a:ext>
-                        </a:extLst>
-                      </a:blip>
-                      <a:stretch>
-                        <a:fillRect/>
-                      </a:stretch>
-                    </pic:blipFill>
-                    <pic:spPr>
-                      <a:xfrm>
-                        <a:off x="0" y="0"/>
-                        <a:ext cx="1133060" cy="204830"/>
-                      </a:xfrm>
-                      <a:prstGeom prst="rect">
-                        <a:avLst/>
-                      </a:prstGeom>
-                    </pic:spPr>
-                  </pic:pic>
-                </a:graphicData>
-              </a:graphic>
-              <wp14:sizeRelH relativeFrom="page">
-                <wp14:pctWidth>0</wp14:pctWidth>
-              </wp14:sizeRelH>
-              <wp14:sizeRelV relativeFrom="page">
-                <wp14:pctHeight>0</wp14:pctHeight>
-              </wp14:sizeRelV>
-            </wp:anchor>
-          </w:drawing>
-        </w:r>
-        <w:r>
-          <w:rPr>
-            <w:noProof/>
-          </w:rPr>
           <mc:AlternateContent>
             <mc:Choice Requires="wps">
               <w:drawing>
                 <wp:anchor distT="0" distB="0" distL="114300" distR="114300" simplePos="0" relativeHeight="251665408" behindDoc="0" locked="0" layoutInCell="1" allowOverlap="1" wp14:anchorId="58E44B22" wp14:editId="49234007">
                   <wp:simplePos x="0" y="0"/>
                   <wp:positionH relativeFrom="column">
-                    <wp:posOffset>1084277</wp:posOffset>
+                    <wp:posOffset>1083383</wp:posOffset>
                   </wp:positionH>
                   <wp:positionV relativeFrom="paragraph">
-                    <wp:posOffset>3561</wp:posOffset>
+                    <wp:posOffset>3612</wp:posOffset>
                   </wp:positionV>
-                  <wp:extent cx="2480807" cy="429977"/>
+                  <wp:extent cx="2618509" cy="429895"/>
                   <wp:effectExtent l="0" t="0" r="0" b="0"/>
                   <wp:wrapNone/>
                   <wp:docPr id="10" name="Zone de texte 10"/>
@@ -4852,7 +5128,7 @@
                         <wps:spPr>
                           <a:xfrm>
                             <a:off x="0" y="0"/>
-                            <a:ext cx="2480807" cy="429977"/>
+                            <a:ext cx="2618509" cy="429895"/>
                           </a:xfrm>
                           <a:prstGeom prst="rect">
                             <a:avLst/>
@@ -4872,6 +5148,7 @@
                                   <w:szCs w:val="14"/>
                                 </w:rPr>
                               </w:pPr>
+                              <w:bookmarkStart w:id="21" w:name="_GoBack"/>
                               <w:r>
                                 <w:rPr>
                                   <w:color w:val="4472C4" w:themeColor="accent1"/>
@@ -4924,7 +5201,7 @@
                                 </w:rPr>
                                 <w:t xml:space="preserve">+41 27 606 89 11 – </w:t>
                               </w:r>
-                              <w:hyperlink r:id="rId2" w:history="1">
+                              <w:hyperlink r:id="rId1" w:history="1">
                                 <w:r>
                                   <w:rPr>
                                     <w:rStyle w:val="Lienhypertexte"/>
@@ -4941,6 +5218,7 @@
                                 </w:rPr>
                                 <w:t xml:space="preserve"> – www.hevs.ch</w:t>
                               </w:r>
+                              <w:bookmarkEnd w:id="21"/>
                             </w:p>
                           </w:txbxContent>
                         </wps:txbx>
@@ -4968,7 +5246,7 @@
                   <v:stroke joinstyle="miter"/>
                   <v:path gradientshapeok="t" o:connecttype="rect"/>
                 </v:shapetype>
-                <v:shape id="Zone de texte 10" o:spid="_x0000_s1026" type="#_x0000_t202" style="position:absolute;left:0;text-align:left;margin-left:85.4pt;margin-top:.3pt;width:195.35pt;height:33.85pt;z-index:251665408;visibility:visible;mso-wrap-style:square;mso-width-percent:0;mso-height-percent:0;mso-wrap-distance-left:9pt;mso-wrap-distance-top:0;mso-wrap-distance-right:9pt;mso-wrap-distance-bottom:0;mso-position-horizontal:absolute;mso-position-horizontal-relative:text;mso-position-vertical:absolute;mso-position-vertical-relative:text;mso-width-percent:0;mso-height-percent:0;mso-width-relative:margin;mso-height-relative:margin;v-text-anchor:top" o:gfxdata="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" filled="f" stroked="f" strokeweight=".5pt">
+                <v:shape id="Zone de texte 10" o:spid="_x0000_s1026" type="#_x0000_t202" style="position:absolute;left:0;text-align:left;margin-left:85.3pt;margin-top:.3pt;width:206.2pt;height:33.85pt;z-index:251665408;visibility:visible;mso-wrap-style:square;mso-width-percent:0;mso-height-percent:0;mso-wrap-distance-left:9pt;mso-wrap-distance-top:0;mso-wrap-distance-right:9pt;mso-wrap-distance-bottom:0;mso-position-horizontal:absolute;mso-position-horizontal-relative:text;mso-position-vertical:absolute;mso-position-vertical-relative:text;mso-width-percent:0;mso-height-percent:0;mso-width-relative:margin;mso-height-relative:margin;v-text-anchor:top" o:gfxdata="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" filled="f" stroked="f" strokeweight=".5pt">
                   <v:textbox>
                     <w:txbxContent>
                       <w:p>
@@ -4979,6 +5257,7 @@
                             <w:szCs w:val="14"/>
                           </w:rPr>
                         </w:pPr>
+                        <w:bookmarkStart w:id="22" w:name="_GoBack"/>
                         <w:r>
                           <w:rPr>
                             <w:color w:val="4472C4" w:themeColor="accent1"/>
@@ -5031,7 +5310,7 @@
                           </w:rPr>
                           <w:t xml:space="preserve">+41 27 606 89 11 – </w:t>
                         </w:r>
-                        <w:hyperlink r:id="rId3" w:history="1">
+                        <w:hyperlink r:id="rId2" w:history="1">
                           <w:r>
                             <w:rPr>
                               <w:rStyle w:val="Lienhypertexte"/>
@@ -5048,6 +5327,7 @@
                           </w:rPr>
                           <w:t xml:space="preserve"> – www.hevs.ch</w:t>
                         </w:r>
+                        <w:bookmarkEnd w:id="22"/>
                       </w:p>
                     </w:txbxContent>
                   </v:textbox>
@@ -5055,6 +5335,66 @@
               </w:pict>
             </mc:Fallback>
           </mc:AlternateContent>
+        </w:r>
+        <w:r>
+          <w:rPr>
+            <w:noProof/>
+          </w:rPr>
+          <w:drawing>
+            <wp:anchor distT="0" distB="0" distL="114300" distR="114300" simplePos="0" relativeHeight="251664384" behindDoc="0" locked="0" layoutInCell="1" allowOverlap="1" wp14:anchorId="07112547" wp14:editId="37CFD53B">
+              <wp:simplePos x="0" y="0"/>
+              <wp:positionH relativeFrom="margin">
+                <wp:align>left</wp:align>
+              </wp:positionH>
+              <wp:positionV relativeFrom="paragraph">
+                <wp:posOffset>61677</wp:posOffset>
+              </wp:positionV>
+              <wp:extent cx="1133060" cy="204830"/>
+              <wp:effectExtent l="0" t="0" r="0" b="5080"/>
+              <wp:wrapNone/>
+              <wp:docPr id="20" name="Image 20"/>
+              <wp:cNvGraphicFramePr>
+                <a:graphicFrameLocks xmlns:a="http://schemas.openxmlformats.org/drawingml/2006/main" noChangeAspect="1"/>
+              </wp:cNvGraphicFramePr>
+              <a:graphic xmlns:a="http://schemas.openxmlformats.org/drawingml/2006/main">
+                <a:graphicData uri="http://schemas.openxmlformats.org/drawingml/2006/picture">
+                  <pic:pic xmlns:pic="http://schemas.openxmlformats.org/drawingml/2006/picture">
+                    <pic:nvPicPr>
+                      <pic:cNvPr id="6" name="logo hes.png"/>
+                      <pic:cNvPicPr/>
+                    </pic:nvPicPr>
+                    <pic:blipFill>
+                      <a:blip r:embed="rId3">
+                        <a:extLst>
+                          <a:ext uri="{28A0092B-C50C-407E-A947-70E740481C1C}">
+                            <a14:useLocalDpi xmlns:a14="http://schemas.microsoft.com/office/drawing/2010/main" val="0"/>
+                          </a:ext>
+                        </a:extLst>
+                      </a:blip>
+                      <a:stretch>
+                        <a:fillRect/>
+                      </a:stretch>
+                    </pic:blipFill>
+                    <pic:spPr>
+                      <a:xfrm>
+                        <a:off x="0" y="0"/>
+                        <a:ext cx="1133060" cy="204830"/>
+                      </a:xfrm>
+                      <a:prstGeom prst="rect">
+                        <a:avLst/>
+                      </a:prstGeom>
+                    </pic:spPr>
+                  </pic:pic>
+                </a:graphicData>
+              </a:graphic>
+              <wp14:sizeRelH relativeFrom="page">
+                <wp14:pctWidth>0</wp14:pctWidth>
+              </wp14:sizeRelH>
+              <wp14:sizeRelV relativeFrom="page">
+                <wp14:pctHeight>0</wp14:pctHeight>
+              </wp14:sizeRelV>
+            </wp:anchor>
+          </w:drawing>
         </w:r>
         <w:r>
           <w:fldChar w:fldCharType="begin"/>
@@ -5085,7 +5425,7 @@
 </w:ftr>
 </file>
 
-<file path=word/footer2.xml><?xml version="1.0" encoding="utf-8"?>
+<file path=word/footer3.xml><?xml version="1.0" encoding="utf-8"?>
 <w:ftr xmlns:wpc="http://schemas.microsoft.com/office/word/2010/wordprocessingCanvas" xmlns:cx="http://schemas.microsoft.com/office/drawing/2014/chartex" xmlns:cx1="http://schemas.microsoft.com/office/drawing/2015/9/8/chartex" xmlns:cx2="http://schemas.microsoft.com/office/drawing/2015/10/21/chartex" xmlns:cx3="http://schemas.microsoft.com/office/drawing/2016/5/9/chartex" xmlns:cx4="http://schemas.microsoft.com/office/drawing/2016/5/10/chartex" xmlns:cx5="http://schemas.microsoft.com/office/drawing/2016/5/11/chartex" xmlns:cx6="http://schemas.microsoft.com/office/drawing/2016/5/12/chartex" xmlns:cx7="http://schemas.microsoft.com/office/drawing/2016/5/13/chartex" xmlns:cx8="http://schemas.microsoft.com/office/drawing/2016/5/14/chartex" xmlns:mc="http://schemas.openxmlformats.org/markup-compatibility/2006" xmlns:aink="http://schemas.microsoft.com/office/drawing/2016/ink" xmlns:am3d="http://schemas.microsoft.com/office/drawing/2017/model3d" xmlns:o="urn:schemas-microsoft-com:office:office" xmlns:r="http://schemas.openxmlformats.org/officeDocument/2006/relationships" xmlns:m="http://schemas.openxmlformats.org/officeDocument/2006/math" xmlns:v="urn:schemas-microsoft-com:vml" xmlns:wp14="http://schemas.microsoft.com/office/word/2010/wordprocessingDrawing" xmlns:wp="http://schemas.openxmlformats.org/drawingml/2006/wordprocessingDrawing" xmlns:w10="urn:schemas-microsoft-com:office:word" xmlns:w="http://schemas.openxmlformats.org/wordprocessingml/2006/main" xmlns:w14="http://schemas.microsoft.com/office/word/2010/wordml" xmlns:w15="http://schemas.microsoft.com/office/word/2012/wordml" xmlns:w16cid="http://schemas.microsoft.com/office/word/2016/wordml/cid" xmlns:w16se="http://schemas.microsoft.com/office/word/2015/wordml/symex" xmlns:wpg="http://schemas.microsoft.com/office/word/2010/wordprocessingGroup" xmlns:wpi="http://schemas.microsoft.com/office/word/2010/wordprocessingInk" xmlns:wne="http://schemas.microsoft.com/office/word/2006/wordml" xmlns:wps="http://schemas.microsoft.com/office/word/2010/wordprocessingShape" mc:Ignorable="w14 w15 w16se w16cid wp14">
   <w:p>
     <w:pPr>
@@ -5477,6 +5817,16 @@
     <w:pPr>
       <w:pStyle w:val="En-tte"/>
     </w:pPr>
+  </w:p>
+</w:hdr>
+</file>
+
+<file path=word/header2.xml><?xml version="1.0" encoding="utf-8"?>
+<w:hdr xmlns:wpc="http://schemas.microsoft.com/office/word/2010/wordprocessingCanvas" xmlns:cx="http://schemas.microsoft.com/office/drawing/2014/chartex" xmlns:cx1="http://schemas.microsoft.com/office/drawing/2015/9/8/chartex" xmlns:cx2="http://schemas.microsoft.com/office/drawing/2015/10/21/chartex" xmlns:cx3="http://schemas.microsoft.com/office/drawing/2016/5/9/chartex" xmlns:cx4="http://schemas.microsoft.com/office/drawing/2016/5/10/chartex" xmlns:cx5="http://schemas.microsoft.com/office/drawing/2016/5/11/chartex" xmlns:cx6="http://schemas.microsoft.com/office/drawing/2016/5/12/chartex" xmlns:cx7="http://schemas.microsoft.com/office/drawing/2016/5/13/chartex" xmlns:cx8="http://schemas.microsoft.com/office/drawing/2016/5/14/chartex" xmlns:mc="http://schemas.openxmlformats.org/markup-compatibility/2006" xmlns:aink="http://schemas.microsoft.com/office/drawing/2016/ink" xmlns:am3d="http://schemas.microsoft.com/office/drawing/2017/model3d" xmlns:o="urn:schemas-microsoft-com:office:office" xmlns:r="http://schemas.openxmlformats.org/officeDocument/2006/relationships" xmlns:m="http://schemas.openxmlformats.org/officeDocument/2006/math" xmlns:v="urn:schemas-microsoft-com:vml" xmlns:wp14="http://schemas.microsoft.com/office/word/2010/wordprocessingDrawing" xmlns:wp="http://schemas.openxmlformats.org/drawingml/2006/wordprocessingDrawing" xmlns:w10="urn:schemas-microsoft-com:office:word" xmlns:w="http://schemas.openxmlformats.org/wordprocessingml/2006/main" xmlns:w14="http://schemas.microsoft.com/office/word/2010/wordml" xmlns:w15="http://schemas.microsoft.com/office/word/2012/wordml" xmlns:w16cid="http://schemas.microsoft.com/office/word/2016/wordml/cid" xmlns:w16se="http://schemas.microsoft.com/office/word/2015/wordml/symex" xmlns:wpg="http://schemas.microsoft.com/office/word/2010/wordprocessingGroup" xmlns:wpi="http://schemas.microsoft.com/office/word/2010/wordprocessingInk" xmlns:wne="http://schemas.microsoft.com/office/word/2006/wordml" xmlns:wps="http://schemas.microsoft.com/office/word/2010/wordprocessingShape" mc:Ignorable="w14 w15 w16se w16cid wp14">
+  <w:p>
+    <w:pPr>
+      <w:pStyle w:val="En-tte"/>
+    </w:pPr>
     <w:r>
       <w:rPr>
         <w:noProof/>
@@ -5558,7 +5908,7 @@
 </w:hdr>
 </file>
 
-<file path=word/header2.xml><?xml version="1.0" encoding="utf-8"?>
+<file path=word/header3.xml><?xml version="1.0" encoding="utf-8"?>
 <w:hdr xmlns:wpc="http://schemas.microsoft.com/office/word/2010/wordprocessingCanvas" xmlns:cx="http://schemas.microsoft.com/office/drawing/2014/chartex" xmlns:cx1="http://schemas.microsoft.com/office/drawing/2015/9/8/chartex" xmlns:cx2="http://schemas.microsoft.com/office/drawing/2015/10/21/chartex" xmlns:cx3="http://schemas.microsoft.com/office/drawing/2016/5/9/chartex" xmlns:cx4="http://schemas.microsoft.com/office/drawing/2016/5/10/chartex" xmlns:cx5="http://schemas.microsoft.com/office/drawing/2016/5/11/chartex" xmlns:cx6="http://schemas.microsoft.com/office/drawing/2016/5/12/chartex" xmlns:cx7="http://schemas.microsoft.com/office/drawing/2016/5/13/chartex" xmlns:cx8="http://schemas.microsoft.com/office/drawing/2016/5/14/chartex" xmlns:mc="http://schemas.openxmlformats.org/markup-compatibility/2006" xmlns:aink="http://schemas.microsoft.com/office/drawing/2016/ink" xmlns:am3d="http://schemas.microsoft.com/office/drawing/2017/model3d" xmlns:o="urn:schemas-microsoft-com:office:office" xmlns:r="http://schemas.openxmlformats.org/officeDocument/2006/relationships" xmlns:m="http://schemas.openxmlformats.org/officeDocument/2006/math" xmlns:v="urn:schemas-microsoft-com:vml" xmlns:wp14="http://schemas.microsoft.com/office/word/2010/wordprocessingDrawing" xmlns:wp="http://schemas.openxmlformats.org/drawingml/2006/wordprocessingDrawing" xmlns:w10="urn:schemas-microsoft-com:office:word" xmlns:w="http://schemas.openxmlformats.org/wordprocessingml/2006/main" xmlns:w14="http://schemas.microsoft.com/office/word/2010/wordml" xmlns:w15="http://schemas.microsoft.com/office/word/2012/wordml" xmlns:w16cid="http://schemas.microsoft.com/office/word/2016/wordml/cid" xmlns:w16se="http://schemas.microsoft.com/office/word/2015/wordml/symex" xmlns:wpg="http://schemas.microsoft.com/office/word/2010/wordprocessingGroup" xmlns:wpi="http://schemas.microsoft.com/office/word/2010/wordprocessingInk" xmlns:wne="http://schemas.microsoft.com/office/word/2006/wordml" xmlns:wps="http://schemas.microsoft.com/office/word/2010/wordprocessingShape" mc:Ignorable="w14 w15 w16se w16cid wp14">
   <w:p>
     <w:pPr>
@@ -7264,7 +7614,7 @@
 </file>
 
 <file path=customXml/itemProps1.xml><?xml version="1.0" encoding="utf-8"?>
-<ds:datastoreItem xmlns:ds="http://schemas.openxmlformats.org/officeDocument/2006/customXml" ds:itemID="{2BB4F78B-01BF-423B-BE34-6034C09A4391}">
+<ds:datastoreItem xmlns:ds="http://schemas.openxmlformats.org/officeDocument/2006/customXml" ds:itemID="{4148ED99-0F1F-4A20-9716-57D584501942}">
   <ds:schemaRefs>
     <ds:schemaRef ds:uri="http://schemas.openxmlformats.org/officeDocument/2006/bibliography"/>
   </ds:schemaRefs>

</xml_diff>

<commit_message>
Sprint 1 - Rendu Etat de l'Art I
Etat de l'art conclusion + tableau résumé + modification planning
Mise à jour final état de l'art I
Mise en page
</commit_message>
<xml_diff>
--- a/Sprint 0/Cahier des charges.docx
+++ b/Sprint 0/Cahier des charges.docx
@@ -25,6 +25,7 @@
           <w:szCs w:val="80"/>
         </w:rPr>
       </w:pPr>
+      <w:bookmarkStart w:id="0" w:name="_Hlk36125463"/>
       <w:r>
         <w:rPr>
           <w:rFonts w:cstheme="minorHAnsi"/>
@@ -137,6 +138,7 @@
       </w:r>
       <w:proofErr w:type="spellEnd"/>
     </w:p>
+    <w:bookmarkEnd w:id="0"/>
     <w:p>
       <w:pPr>
         <w:spacing w:line="360" w:lineRule="auto"/>
@@ -278,6 +280,7 @@
           <w:szCs w:val="20"/>
         </w:rPr>
       </w:pPr>
+      <w:bookmarkStart w:id="1" w:name="_Hlk36125531"/>
       <w:r>
         <w:rPr>
           <w:rFonts w:cstheme="minorHAnsi"/>
@@ -372,6 +375,7 @@
       </w:r>
       <w:proofErr w:type="spellEnd"/>
     </w:p>
+    <w:bookmarkEnd w:id="1"/>
     <w:p>
       <w:pPr>
         <w:tabs>
@@ -431,6 +435,8 @@
             </w:rPr>
             <w:t>Table des matières</w:t>
           </w:r>
+          <w:bookmarkStart w:id="2" w:name="_GoBack"/>
+          <w:bookmarkEnd w:id="2"/>
         </w:p>
         <w:p>
           <w:pPr>
@@ -1964,12 +1970,12 @@
       <w:pPr>
         <w:pStyle w:val="Titre1"/>
       </w:pPr>
-      <w:bookmarkStart w:id="0" w:name="_Toc34481462"/>
+      <w:bookmarkStart w:id="3" w:name="_Toc34481462"/>
       <w:r>
         <w:lastRenderedPageBreak/>
         <w:t>Introduction</w:t>
       </w:r>
-      <w:bookmarkEnd w:id="0"/>
+      <w:bookmarkEnd w:id="3"/>
     </w:p>
     <w:p>
       <w:pPr>
@@ -2088,11 +2094,11 @@
       <w:pPr>
         <w:pStyle w:val="Titre1"/>
       </w:pPr>
-      <w:bookmarkStart w:id="1" w:name="_Toc34481463"/>
+      <w:bookmarkStart w:id="4" w:name="_Toc34481463"/>
       <w:r>
         <w:t>Contexte</w:t>
       </w:r>
-      <w:bookmarkEnd w:id="1"/>
+      <w:bookmarkEnd w:id="4"/>
     </w:p>
     <w:p>
       <w:pPr>
@@ -2634,24 +2640,24 @@
       <w:pPr>
         <w:pStyle w:val="Titre1"/>
       </w:pPr>
-      <w:bookmarkStart w:id="2" w:name="_Toc34481464"/>
+      <w:bookmarkStart w:id="5" w:name="_Toc34481464"/>
       <w:r>
         <w:t>Problématique</w:t>
       </w:r>
       <w:r>
         <w:t>s</w:t>
       </w:r>
-      <w:bookmarkEnd w:id="2"/>
+      <w:bookmarkEnd w:id="5"/>
     </w:p>
     <w:p>
       <w:pPr>
         <w:pStyle w:val="Titre2"/>
       </w:pPr>
-      <w:bookmarkStart w:id="3" w:name="_Toc34481465"/>
+      <w:bookmarkStart w:id="6" w:name="_Toc34481465"/>
       <w:r>
         <w:t>Critères d’analyse</w:t>
       </w:r>
-      <w:bookmarkEnd w:id="3"/>
+      <w:bookmarkEnd w:id="6"/>
     </w:p>
     <w:p>
       <w:pPr>
@@ -3016,11 +3022,11 @@
       <w:pPr>
         <w:pStyle w:val="Titre2"/>
       </w:pPr>
-      <w:bookmarkStart w:id="4" w:name="_Toc34481466"/>
+      <w:bookmarkStart w:id="7" w:name="_Toc34481466"/>
       <w:r>
         <w:t>Sécurité</w:t>
       </w:r>
-      <w:bookmarkEnd w:id="4"/>
+      <w:bookmarkEnd w:id="7"/>
     </w:p>
     <w:p>
       <w:pPr>
@@ -3221,11 +3227,11 @@
       <w:pPr>
         <w:pStyle w:val="Titre2"/>
       </w:pPr>
-      <w:bookmarkStart w:id="5" w:name="_Toc34481467"/>
+      <w:bookmarkStart w:id="8" w:name="_Toc34481467"/>
       <w:r>
         <w:t>Base de données</w:t>
       </w:r>
-      <w:bookmarkEnd w:id="5"/>
+      <w:bookmarkEnd w:id="8"/>
     </w:p>
     <w:p>
       <w:pPr>
@@ -3381,12 +3387,12 @@
       <w:pPr>
         <w:pStyle w:val="Titre2"/>
       </w:pPr>
-      <w:bookmarkStart w:id="6" w:name="_Toc34481468"/>
+      <w:bookmarkStart w:id="9" w:name="_Toc34481468"/>
       <w:r>
         <w:lastRenderedPageBreak/>
         <w:t>Interface web</w:t>
       </w:r>
-      <w:bookmarkEnd w:id="6"/>
+      <w:bookmarkEnd w:id="9"/>
     </w:p>
     <w:p>
       <w:pPr>
@@ -3413,11 +3419,11 @@
           <w:szCs w:val="20"/>
         </w:rPr>
       </w:pPr>
-      <w:bookmarkStart w:id="7" w:name="_Toc34481469"/>
+      <w:bookmarkStart w:id="10" w:name="_Toc34481469"/>
       <w:r>
         <w:t>Travail à effectuer</w:t>
       </w:r>
-      <w:bookmarkEnd w:id="7"/>
+      <w:bookmarkEnd w:id="10"/>
     </w:p>
     <w:p>
       <w:pPr>
@@ -3455,11 +3461,11 @@
       <w:pPr>
         <w:pStyle w:val="Titre2"/>
       </w:pPr>
-      <w:bookmarkStart w:id="8" w:name="_Toc34481470"/>
+      <w:bookmarkStart w:id="11" w:name="_Toc34481470"/>
       <w:r>
         <w:t>Etape 1</w:t>
       </w:r>
-      <w:bookmarkEnd w:id="8"/>
+      <w:bookmarkEnd w:id="11"/>
     </w:p>
     <w:p>
       <w:pPr>
@@ -3546,14 +3552,14 @@
       <w:pPr>
         <w:pStyle w:val="Titre2"/>
       </w:pPr>
-      <w:bookmarkStart w:id="9" w:name="_Toc34481471"/>
+      <w:bookmarkStart w:id="12" w:name="_Toc34481471"/>
       <w:r>
         <w:t xml:space="preserve">Etape </w:t>
       </w:r>
       <w:r>
         <w:t>2</w:t>
       </w:r>
-      <w:bookmarkEnd w:id="9"/>
+      <w:bookmarkEnd w:id="12"/>
     </w:p>
     <w:p>
       <w:pPr>
@@ -3685,14 +3691,14 @@
       <w:pPr>
         <w:pStyle w:val="Titre2"/>
       </w:pPr>
-      <w:bookmarkStart w:id="10" w:name="_Toc34481472"/>
+      <w:bookmarkStart w:id="13" w:name="_Toc34481472"/>
       <w:r>
         <w:t xml:space="preserve">Etape </w:t>
       </w:r>
       <w:r>
         <w:t>3</w:t>
       </w:r>
-      <w:bookmarkEnd w:id="10"/>
+      <w:bookmarkEnd w:id="13"/>
     </w:p>
     <w:p>
       <w:pPr>
@@ -3761,14 +3767,14 @@
       <w:pPr>
         <w:pStyle w:val="Titre2"/>
       </w:pPr>
-      <w:bookmarkStart w:id="11" w:name="_Toc34481473"/>
+      <w:bookmarkStart w:id="14" w:name="_Toc34481473"/>
       <w:r>
         <w:t xml:space="preserve">Etape </w:t>
       </w:r>
       <w:r>
         <w:t>4</w:t>
       </w:r>
-      <w:bookmarkEnd w:id="11"/>
+      <w:bookmarkEnd w:id="14"/>
     </w:p>
     <w:p>
       <w:pPr>
@@ -3808,12 +3814,12 @@
       <w:pPr>
         <w:pStyle w:val="Titre1"/>
       </w:pPr>
-      <w:bookmarkStart w:id="12" w:name="_Toc34481474"/>
+      <w:bookmarkStart w:id="15" w:name="_Toc34481474"/>
       <w:r>
         <w:lastRenderedPageBreak/>
         <w:t>Planification</w:t>
       </w:r>
-      <w:bookmarkEnd w:id="12"/>
+      <w:bookmarkEnd w:id="15"/>
       <w:r>
         <w:t xml:space="preserve"> </w:t>
       </w:r>
@@ -3957,11 +3963,11 @@
       <w:pPr>
         <w:pStyle w:val="Titre1"/>
       </w:pPr>
-      <w:bookmarkStart w:id="13" w:name="_Toc34481475"/>
+      <w:bookmarkStart w:id="16" w:name="_Toc34481475"/>
       <w:r>
         <w:t>Echéancier</w:t>
       </w:r>
-      <w:bookmarkEnd w:id="13"/>
+      <w:bookmarkEnd w:id="16"/>
     </w:p>
     <w:p>
       <w:pPr>
@@ -4396,8 +4402,6 @@
         <w:tab/>
         <w:t>04.06.2020 – 17.06.2020</w:t>
       </w:r>
-      <w:bookmarkStart w:id="14" w:name="_GoBack"/>
-      <w:bookmarkEnd w:id="14"/>
     </w:p>
     <w:p>
       <w:pPr>
@@ -4620,22 +4624,22 @@
       <w:pPr>
         <w:pStyle w:val="Titre1"/>
       </w:pPr>
-      <w:bookmarkStart w:id="15" w:name="_Toc34481476"/>
+      <w:bookmarkStart w:id="17" w:name="_Toc34481476"/>
       <w:r>
         <w:lastRenderedPageBreak/>
         <w:t>Rendus</w:t>
       </w:r>
-      <w:bookmarkEnd w:id="15"/>
+      <w:bookmarkEnd w:id="17"/>
     </w:p>
     <w:p>
       <w:pPr>
         <w:pStyle w:val="Titre2"/>
       </w:pPr>
-      <w:bookmarkStart w:id="16" w:name="_Toc34481477"/>
+      <w:bookmarkStart w:id="18" w:name="_Toc34481477"/>
       <w:r>
         <w:t>Rapport</w:t>
       </w:r>
-      <w:bookmarkEnd w:id="16"/>
+      <w:bookmarkEnd w:id="18"/>
     </w:p>
     <w:p>
       <w:pPr>
@@ -4665,11 +4669,11 @@
       <w:pPr>
         <w:pStyle w:val="Titre2"/>
       </w:pPr>
-      <w:bookmarkStart w:id="17" w:name="_Toc34481478"/>
+      <w:bookmarkStart w:id="19" w:name="_Toc34481478"/>
       <w:r>
         <w:t>Plateforme web</w:t>
       </w:r>
-      <w:bookmarkEnd w:id="17"/>
+      <w:bookmarkEnd w:id="19"/>
     </w:p>
     <w:p>
       <w:pPr>
@@ -4697,11 +4701,11 @@
       <w:pPr>
         <w:pStyle w:val="Titre2"/>
       </w:pPr>
-      <w:bookmarkStart w:id="18" w:name="_Toc34481479"/>
+      <w:bookmarkStart w:id="20" w:name="_Toc34481479"/>
       <w:r>
         <w:t>Documentation</w:t>
       </w:r>
-      <w:bookmarkEnd w:id="18"/>
+      <w:bookmarkEnd w:id="20"/>
     </w:p>
     <w:p>
       <w:pPr>
@@ -4720,11 +4724,11 @@
       <w:pPr>
         <w:pStyle w:val="Titre1"/>
       </w:pPr>
-      <w:bookmarkStart w:id="19" w:name="_Toc34481480"/>
+      <w:bookmarkStart w:id="21" w:name="_Toc34481480"/>
       <w:r>
         <w:t>Conclusion</w:t>
       </w:r>
-      <w:bookmarkEnd w:id="19"/>
+      <w:bookmarkEnd w:id="21"/>
     </w:p>
     <w:p>
       <w:pPr>
@@ -4801,14 +4805,14 @@
       <w:pPr>
         <w:pStyle w:val="Titre1"/>
       </w:pPr>
-      <w:bookmarkStart w:id="20" w:name="_Toc34481481"/>
+      <w:bookmarkStart w:id="22" w:name="_Toc34481481"/>
       <w:r>
         <w:lastRenderedPageBreak/>
         <w:t>Sources</w:t>
       </w:r>
-      <w:bookmarkEnd w:id="20"/>
-    </w:p>
-    <w:bookmarkStart w:id="21" w:name="_Toc34481482" w:displacedByCustomXml="next"/>
+      <w:bookmarkEnd w:id="22"/>
+    </w:p>
+    <w:bookmarkStart w:id="23" w:name="_Toc34481482" w:displacedByCustomXml="next"/>
     <w:sdt>
       <w:sdtPr>
         <w:rPr>
@@ -4850,7 +4854,7 @@
             </w:rPr>
             <w:t>Travaux cités</w:t>
           </w:r>
-          <w:bookmarkEnd w:id="21"/>
+          <w:bookmarkEnd w:id="23"/>
         </w:p>
         <w:p>
           <w:pPr>
@@ -5042,12 +5046,10 @@
       </w:pPr>
     </w:p>
     <w:sectPr>
-      <w:headerReference w:type="even" r:id="rId9"/>
-      <w:headerReference w:type="default" r:id="rId10"/>
-      <w:footerReference w:type="even" r:id="rId11"/>
-      <w:footerReference w:type="default" r:id="rId12"/>
-      <w:headerReference w:type="first" r:id="rId13"/>
-      <w:footerReference w:type="first" r:id="rId14"/>
+      <w:headerReference w:type="default" r:id="rId9"/>
+      <w:footerReference w:type="default" r:id="rId10"/>
+      <w:headerReference w:type="first" r:id="rId11"/>
+      <w:footerReference w:type="first" r:id="rId12"/>
       <w:pgSz w:w="11906" w:h="16838"/>
       <w:pgMar w:top="1701" w:right="1417" w:bottom="1417" w:left="1417" w:header="708" w:footer="708" w:gutter="0"/>
       <w:cols w:space="708"/>
@@ -5084,16 +5086,6 @@
 </file>
 
 <file path=word/footer1.xml><?xml version="1.0" encoding="utf-8"?>
-<w:ftr xmlns:wpc="http://schemas.microsoft.com/office/word/2010/wordprocessingCanvas" xmlns:cx="http://schemas.microsoft.com/office/drawing/2014/chartex" xmlns:cx1="http://schemas.microsoft.com/office/drawing/2015/9/8/chartex" xmlns:cx2="http://schemas.microsoft.com/office/drawing/2015/10/21/chartex" xmlns:cx3="http://schemas.microsoft.com/office/drawing/2016/5/9/chartex" xmlns:cx4="http://schemas.microsoft.com/office/drawing/2016/5/10/chartex" xmlns:cx5="http://schemas.microsoft.com/office/drawing/2016/5/11/chartex" xmlns:cx6="http://schemas.microsoft.com/office/drawing/2016/5/12/chartex" xmlns:cx7="http://schemas.microsoft.com/office/drawing/2016/5/13/chartex" xmlns:cx8="http://schemas.microsoft.com/office/drawing/2016/5/14/chartex" xmlns:mc="http://schemas.openxmlformats.org/markup-compatibility/2006" xmlns:aink="http://schemas.microsoft.com/office/drawing/2016/ink" xmlns:am3d="http://schemas.microsoft.com/office/drawing/2017/model3d" xmlns:o="urn:schemas-microsoft-com:office:office" xmlns:r="http://schemas.openxmlformats.org/officeDocument/2006/relationships" xmlns:m="http://schemas.openxmlformats.org/officeDocument/2006/math" xmlns:v="urn:schemas-microsoft-com:vml" xmlns:wp14="http://schemas.microsoft.com/office/word/2010/wordprocessingDrawing" xmlns:wp="http://schemas.openxmlformats.org/drawingml/2006/wordprocessingDrawing" xmlns:w10="urn:schemas-microsoft-com:office:word" xmlns:w="http://schemas.openxmlformats.org/wordprocessingml/2006/main" xmlns:w14="http://schemas.microsoft.com/office/word/2010/wordml" xmlns:w15="http://schemas.microsoft.com/office/word/2012/wordml" xmlns:w16cid="http://schemas.microsoft.com/office/word/2016/wordml/cid" xmlns:w16se="http://schemas.microsoft.com/office/word/2015/wordml/symex" xmlns:wpg="http://schemas.microsoft.com/office/word/2010/wordprocessingGroup" xmlns:wpi="http://schemas.microsoft.com/office/word/2010/wordprocessingInk" xmlns:wne="http://schemas.microsoft.com/office/word/2006/wordml" xmlns:wps="http://schemas.microsoft.com/office/word/2010/wordprocessingShape" mc:Ignorable="w14 w15 w16se w16cid wp14">
-  <w:p>
-    <w:pPr>
-      <w:pStyle w:val="Pieddepage"/>
-    </w:pPr>
-  </w:p>
-</w:ftr>
-</file>
-
-<file path=word/footer2.xml><?xml version="1.0" encoding="utf-8"?>
 <w:ftr xmlns:wpc="http://schemas.microsoft.com/office/word/2010/wordprocessingCanvas" xmlns:cx="http://schemas.microsoft.com/office/drawing/2014/chartex" xmlns:cx1="http://schemas.microsoft.com/office/drawing/2015/9/8/chartex" xmlns:cx2="http://schemas.microsoft.com/office/drawing/2015/10/21/chartex" xmlns:cx3="http://schemas.microsoft.com/office/drawing/2016/5/9/chartex" xmlns:cx4="http://schemas.microsoft.com/office/drawing/2016/5/10/chartex" xmlns:cx5="http://schemas.microsoft.com/office/drawing/2016/5/11/chartex" xmlns:cx6="http://schemas.microsoft.com/office/drawing/2016/5/12/chartex" xmlns:cx7="http://schemas.microsoft.com/office/drawing/2016/5/13/chartex" xmlns:cx8="http://schemas.microsoft.com/office/drawing/2016/5/14/chartex" xmlns:mc="http://schemas.openxmlformats.org/markup-compatibility/2006" xmlns:aink="http://schemas.microsoft.com/office/drawing/2016/ink" xmlns:am3d="http://schemas.microsoft.com/office/drawing/2017/model3d" xmlns:o="urn:schemas-microsoft-com:office:office" xmlns:r="http://schemas.openxmlformats.org/officeDocument/2006/relationships" xmlns:m="http://schemas.openxmlformats.org/officeDocument/2006/math" xmlns:v="urn:schemas-microsoft-com:vml" xmlns:wp14="http://schemas.microsoft.com/office/word/2010/wordprocessingDrawing" xmlns:wp="http://schemas.openxmlformats.org/drawingml/2006/wordprocessingDrawing" xmlns:w10="urn:schemas-microsoft-com:office:word" xmlns:w="http://schemas.openxmlformats.org/wordprocessingml/2006/main" xmlns:w14="http://schemas.microsoft.com/office/word/2010/wordml" xmlns:w15="http://schemas.microsoft.com/office/word/2012/wordml" xmlns:w16cid="http://schemas.microsoft.com/office/word/2016/wordml/cid" xmlns:w16se="http://schemas.microsoft.com/office/word/2015/wordml/symex" xmlns:wpg="http://schemas.microsoft.com/office/word/2010/wordprocessingGroup" xmlns:wpi="http://schemas.microsoft.com/office/word/2010/wordprocessingInk" xmlns:wne="http://schemas.microsoft.com/office/word/2006/wordml" xmlns:wps="http://schemas.microsoft.com/office/word/2010/wordprocessingShape" mc:Ignorable="w14 w15 w16se w16cid wp14">
   <w:sdt>
     <w:sdtPr>
@@ -5432,132 +5424,12 @@
 </w:ftr>
 </file>
 
-<file path=word/footer3.xml><?xml version="1.0" encoding="utf-8"?>
+<file path=word/footer2.xml><?xml version="1.0" encoding="utf-8"?>
 <w:ftr xmlns:wpc="http://schemas.microsoft.com/office/word/2010/wordprocessingCanvas" xmlns:cx="http://schemas.microsoft.com/office/drawing/2014/chartex" xmlns:cx1="http://schemas.microsoft.com/office/drawing/2015/9/8/chartex" xmlns:cx2="http://schemas.microsoft.com/office/drawing/2015/10/21/chartex" xmlns:cx3="http://schemas.microsoft.com/office/drawing/2016/5/9/chartex" xmlns:cx4="http://schemas.microsoft.com/office/drawing/2016/5/10/chartex" xmlns:cx5="http://schemas.microsoft.com/office/drawing/2016/5/11/chartex" xmlns:cx6="http://schemas.microsoft.com/office/drawing/2016/5/12/chartex" xmlns:cx7="http://schemas.microsoft.com/office/drawing/2016/5/13/chartex" xmlns:cx8="http://schemas.microsoft.com/office/drawing/2016/5/14/chartex" xmlns:mc="http://schemas.openxmlformats.org/markup-compatibility/2006" xmlns:aink="http://schemas.microsoft.com/office/drawing/2016/ink" xmlns:am3d="http://schemas.microsoft.com/office/drawing/2017/model3d" xmlns:o="urn:schemas-microsoft-com:office:office" xmlns:r="http://schemas.openxmlformats.org/officeDocument/2006/relationships" xmlns:m="http://schemas.openxmlformats.org/officeDocument/2006/math" xmlns:v="urn:schemas-microsoft-com:vml" xmlns:wp14="http://schemas.microsoft.com/office/word/2010/wordprocessingDrawing" xmlns:wp="http://schemas.openxmlformats.org/drawingml/2006/wordprocessingDrawing" xmlns:w10="urn:schemas-microsoft-com:office:word" xmlns:w="http://schemas.openxmlformats.org/wordprocessingml/2006/main" xmlns:w14="http://schemas.microsoft.com/office/word/2010/wordml" xmlns:w15="http://schemas.microsoft.com/office/word/2012/wordml" xmlns:w16cid="http://schemas.microsoft.com/office/word/2016/wordml/cid" xmlns:w16se="http://schemas.microsoft.com/office/word/2015/wordml/symex" xmlns:wpg="http://schemas.microsoft.com/office/word/2010/wordprocessingGroup" xmlns:wpi="http://schemas.microsoft.com/office/word/2010/wordprocessingInk" xmlns:wne="http://schemas.microsoft.com/office/word/2006/wordml" xmlns:wps="http://schemas.microsoft.com/office/word/2010/wordprocessingShape" mc:Ignorable="w14 w15 w16se w16cid wp14">
   <w:p>
     <w:pPr>
       <w:pStyle w:val="Pieddepage"/>
     </w:pPr>
-    <w:r>
-      <w:rPr>
-        <w:noProof/>
-      </w:rPr>
-      <w:drawing>
-        <wp:anchor distT="0" distB="0" distL="114300" distR="114300" simplePos="0" relativeHeight="251659264" behindDoc="0" locked="0" layoutInCell="1" allowOverlap="1">
-          <wp:simplePos x="0" y="0"/>
-          <wp:positionH relativeFrom="margin">
-            <wp:posOffset>5159071</wp:posOffset>
-          </wp:positionH>
-          <wp:positionV relativeFrom="paragraph">
-            <wp:posOffset>-282740</wp:posOffset>
-          </wp:positionV>
-          <wp:extent cx="604906" cy="604906"/>
-          <wp:effectExtent l="0" t="0" r="5080" b="5080"/>
-          <wp:wrapNone/>
-          <wp:docPr id="22" name="Image 22" descr="Une image contenant signe&#10;&#10;Description générée automatiquement"/>
-          <wp:cNvGraphicFramePr>
-            <a:graphicFrameLocks xmlns:a="http://schemas.openxmlformats.org/drawingml/2006/main" noChangeAspect="1"/>
-          </wp:cNvGraphicFramePr>
-          <a:graphic xmlns:a="http://schemas.openxmlformats.org/drawingml/2006/main">
-            <a:graphicData uri="http://schemas.openxmlformats.org/drawingml/2006/picture">
-              <pic:pic xmlns:pic="http://schemas.openxmlformats.org/drawingml/2006/picture">
-                <pic:nvPicPr>
-                  <pic:cNvPr id="4" name="valais excellence.jpg"/>
-                  <pic:cNvPicPr/>
-                </pic:nvPicPr>
-                <pic:blipFill>
-                  <a:blip r:embed="rId1">
-                    <a:extLst>
-                      <a:ext uri="{28A0092B-C50C-407E-A947-70E740481C1C}">
-                        <a14:useLocalDpi xmlns:a14="http://schemas.microsoft.com/office/drawing/2010/main" val="0"/>
-                      </a:ext>
-                    </a:extLst>
-                  </a:blip>
-                  <a:stretch>
-                    <a:fillRect/>
-                  </a:stretch>
-                </pic:blipFill>
-                <pic:spPr>
-                  <a:xfrm>
-                    <a:off x="0" y="0"/>
-                    <a:ext cx="604906" cy="604906"/>
-                  </a:xfrm>
-                  <a:prstGeom prst="rect">
-                    <a:avLst/>
-                  </a:prstGeom>
-                </pic:spPr>
-              </pic:pic>
-            </a:graphicData>
-          </a:graphic>
-          <wp14:sizeRelH relativeFrom="page">
-            <wp14:pctWidth>0</wp14:pctWidth>
-          </wp14:sizeRelH>
-          <wp14:sizeRelV relativeFrom="page">
-            <wp14:pctHeight>0</wp14:pctHeight>
-          </wp14:sizeRelV>
-        </wp:anchor>
-      </w:drawing>
-    </w:r>
-    <w:r>
-      <w:rPr>
-        <w:noProof/>
-      </w:rPr>
-      <w:drawing>
-        <wp:anchor distT="0" distB="0" distL="114300" distR="114300" simplePos="0" relativeHeight="251661312" behindDoc="0" locked="0" layoutInCell="1" allowOverlap="1">
-          <wp:simplePos x="0" y="0"/>
-          <wp:positionH relativeFrom="margin">
-            <wp:align>left</wp:align>
-          </wp:positionH>
-          <wp:positionV relativeFrom="paragraph">
-            <wp:posOffset>-83682</wp:posOffset>
-          </wp:positionV>
-          <wp:extent cx="1133060" cy="204830"/>
-          <wp:effectExtent l="0" t="0" r="0" b="5080"/>
-          <wp:wrapNone/>
-          <wp:docPr id="23" name="Image 23"/>
-          <wp:cNvGraphicFramePr>
-            <a:graphicFrameLocks xmlns:a="http://schemas.openxmlformats.org/drawingml/2006/main" noChangeAspect="1"/>
-          </wp:cNvGraphicFramePr>
-          <a:graphic xmlns:a="http://schemas.openxmlformats.org/drawingml/2006/main">
-            <a:graphicData uri="http://schemas.openxmlformats.org/drawingml/2006/picture">
-              <pic:pic xmlns:pic="http://schemas.openxmlformats.org/drawingml/2006/picture">
-                <pic:nvPicPr>
-                  <pic:cNvPr id="6" name="logo hes.png"/>
-                  <pic:cNvPicPr/>
-                </pic:nvPicPr>
-                <pic:blipFill>
-                  <a:blip r:embed="rId2">
-                    <a:extLst>
-                      <a:ext uri="{28A0092B-C50C-407E-A947-70E740481C1C}">
-                        <a14:useLocalDpi xmlns:a14="http://schemas.microsoft.com/office/drawing/2010/main" val="0"/>
-                      </a:ext>
-                    </a:extLst>
-                  </a:blip>
-                  <a:stretch>
-                    <a:fillRect/>
-                  </a:stretch>
-                </pic:blipFill>
-                <pic:spPr>
-                  <a:xfrm>
-                    <a:off x="0" y="0"/>
-                    <a:ext cx="1133060" cy="204830"/>
-                  </a:xfrm>
-                  <a:prstGeom prst="rect">
-                    <a:avLst/>
-                  </a:prstGeom>
-                </pic:spPr>
-              </pic:pic>
-            </a:graphicData>
-          </a:graphic>
-          <wp14:sizeRelH relativeFrom="page">
-            <wp14:pctWidth>0</wp14:pctWidth>
-          </wp14:sizeRelH>
-          <wp14:sizeRelV relativeFrom="page">
-            <wp14:pctHeight>0</wp14:pctHeight>
-          </wp14:sizeRelV>
-        </wp:anchor>
-      </w:drawing>
-    </w:r>
     <w:r>
       <w:rPr>
         <w:noProof/>
@@ -5568,12 +5440,12 @@
             <wp:anchor distT="0" distB="0" distL="114300" distR="114300" simplePos="0" relativeHeight="251662336" behindDoc="0" locked="0" layoutInCell="1" allowOverlap="1">
               <wp:simplePos x="0" y="0"/>
               <wp:positionH relativeFrom="column">
-                <wp:posOffset>1060422</wp:posOffset>
+                <wp:posOffset>1058659</wp:posOffset>
               </wp:positionH>
               <wp:positionV relativeFrom="paragraph">
-                <wp:posOffset>-141799</wp:posOffset>
+                <wp:posOffset>-139188</wp:posOffset>
               </wp:positionV>
-              <wp:extent cx="2480807" cy="429977"/>
+              <wp:extent cx="2640842" cy="429895"/>
               <wp:effectExtent l="0" t="0" r="0" b="0"/>
               <wp:wrapNone/>
               <wp:docPr id="7" name="Zone de texte 7"/>
@@ -5585,7 +5457,7 @@
                     <wps:spPr>
                       <a:xfrm>
                         <a:off x="0" y="0"/>
-                        <a:ext cx="2480807" cy="429977"/>
+                        <a:ext cx="2640842" cy="429895"/>
                       </a:xfrm>
                       <a:prstGeom prst="rect">
                         <a:avLst/>
@@ -5657,7 +5529,7 @@
                             </w:rPr>
                             <w:t xml:space="preserve">+41 27 606 89 11 – </w:t>
                           </w:r>
-                          <w:hyperlink r:id="rId3" w:history="1">
+                          <w:hyperlink r:id="rId1" w:history="1">
                             <w:r>
                               <w:rPr>
                                 <w:rStyle w:val="Lienhypertexte"/>
@@ -5701,7 +5573,7 @@
               <v:stroke joinstyle="miter"/>
               <v:path gradientshapeok="t" o:connecttype="rect"/>
             </v:shapetype>
-            <v:shape id="Zone de texte 7" o:spid="_x0000_s1027" type="#_x0000_t202" style="position:absolute;left:0;text-align:left;margin-left:83.5pt;margin-top:-11.15pt;width:195.35pt;height:33.85pt;z-index:251662336;visibility:visible;mso-wrap-style:square;mso-width-percent:0;mso-height-percent:0;mso-wrap-distance-left:9pt;mso-wrap-distance-top:0;mso-wrap-distance-right:9pt;mso-wrap-distance-bottom:0;mso-position-horizontal:absolute;mso-position-horizontal-relative:text;mso-position-vertical:absolute;mso-position-vertical-relative:text;mso-width-percent:0;mso-height-percent:0;mso-width-relative:margin;mso-height-relative:margin;v-text-anchor:top" o:gfxdata="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" filled="f" stroked="f" strokeweight=".5pt">
+            <v:shape id="Zone de texte 7" o:spid="_x0000_s1027" type="#_x0000_t202" style="position:absolute;left:0;text-align:left;margin-left:83.35pt;margin-top:-10.95pt;width:207.95pt;height:33.85pt;z-index:251662336;visibility:visible;mso-wrap-style:square;mso-width-percent:0;mso-height-percent:0;mso-wrap-distance-left:9pt;mso-wrap-distance-top:0;mso-wrap-distance-right:9pt;mso-wrap-distance-bottom:0;mso-position-horizontal:absolute;mso-position-horizontal-relative:text;mso-position-vertical:absolute;mso-position-vertical-relative:text;mso-width-percent:0;mso-height-percent:0;mso-width-relative:margin;mso-height-relative:margin;v-text-anchor:top" o:gfxdata="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" filled="f" stroked="f" strokeweight=".5pt">
               <v:textbox>
                 <w:txbxContent>
                   <w:p>
@@ -5764,7 +5636,7 @@
                       </w:rPr>
                       <w:t xml:space="preserve">+41 27 606 89 11 – </w:t>
                     </w:r>
-                    <w:hyperlink r:id="rId4" w:history="1">
+                    <w:hyperlink r:id="rId2" w:history="1">
                       <w:r>
                         <w:rPr>
                           <w:rStyle w:val="Lienhypertexte"/>
@@ -5789,6 +5661,126 @@
         </mc:Fallback>
       </mc:AlternateContent>
     </w:r>
+    <w:r>
+      <w:rPr>
+        <w:noProof/>
+      </w:rPr>
+      <w:drawing>
+        <wp:anchor distT="0" distB="0" distL="114300" distR="114300" simplePos="0" relativeHeight="251659264" behindDoc="0" locked="0" layoutInCell="1" allowOverlap="1">
+          <wp:simplePos x="0" y="0"/>
+          <wp:positionH relativeFrom="margin">
+            <wp:posOffset>5159071</wp:posOffset>
+          </wp:positionH>
+          <wp:positionV relativeFrom="paragraph">
+            <wp:posOffset>-282740</wp:posOffset>
+          </wp:positionV>
+          <wp:extent cx="604906" cy="604906"/>
+          <wp:effectExtent l="0" t="0" r="5080" b="5080"/>
+          <wp:wrapNone/>
+          <wp:docPr id="22" name="Image 22" descr="Une image contenant signe&#10;&#10;Description générée automatiquement"/>
+          <wp:cNvGraphicFramePr>
+            <a:graphicFrameLocks xmlns:a="http://schemas.openxmlformats.org/drawingml/2006/main" noChangeAspect="1"/>
+          </wp:cNvGraphicFramePr>
+          <a:graphic xmlns:a="http://schemas.openxmlformats.org/drawingml/2006/main">
+            <a:graphicData uri="http://schemas.openxmlformats.org/drawingml/2006/picture">
+              <pic:pic xmlns:pic="http://schemas.openxmlformats.org/drawingml/2006/picture">
+                <pic:nvPicPr>
+                  <pic:cNvPr id="4" name="valais excellence.jpg"/>
+                  <pic:cNvPicPr/>
+                </pic:nvPicPr>
+                <pic:blipFill>
+                  <a:blip r:embed="rId3">
+                    <a:extLst>
+                      <a:ext uri="{28A0092B-C50C-407E-A947-70E740481C1C}">
+                        <a14:useLocalDpi xmlns:a14="http://schemas.microsoft.com/office/drawing/2010/main" val="0"/>
+                      </a:ext>
+                    </a:extLst>
+                  </a:blip>
+                  <a:stretch>
+                    <a:fillRect/>
+                  </a:stretch>
+                </pic:blipFill>
+                <pic:spPr>
+                  <a:xfrm>
+                    <a:off x="0" y="0"/>
+                    <a:ext cx="604906" cy="604906"/>
+                  </a:xfrm>
+                  <a:prstGeom prst="rect">
+                    <a:avLst/>
+                  </a:prstGeom>
+                </pic:spPr>
+              </pic:pic>
+            </a:graphicData>
+          </a:graphic>
+          <wp14:sizeRelH relativeFrom="page">
+            <wp14:pctWidth>0</wp14:pctWidth>
+          </wp14:sizeRelH>
+          <wp14:sizeRelV relativeFrom="page">
+            <wp14:pctHeight>0</wp14:pctHeight>
+          </wp14:sizeRelV>
+        </wp:anchor>
+      </w:drawing>
+    </w:r>
+    <w:r>
+      <w:rPr>
+        <w:noProof/>
+      </w:rPr>
+      <w:drawing>
+        <wp:anchor distT="0" distB="0" distL="114300" distR="114300" simplePos="0" relativeHeight="251661312" behindDoc="0" locked="0" layoutInCell="1" allowOverlap="1">
+          <wp:simplePos x="0" y="0"/>
+          <wp:positionH relativeFrom="margin">
+            <wp:align>left</wp:align>
+          </wp:positionH>
+          <wp:positionV relativeFrom="paragraph">
+            <wp:posOffset>-83682</wp:posOffset>
+          </wp:positionV>
+          <wp:extent cx="1133060" cy="204830"/>
+          <wp:effectExtent l="0" t="0" r="0" b="5080"/>
+          <wp:wrapNone/>
+          <wp:docPr id="23" name="Image 23"/>
+          <wp:cNvGraphicFramePr>
+            <a:graphicFrameLocks xmlns:a="http://schemas.openxmlformats.org/drawingml/2006/main" noChangeAspect="1"/>
+          </wp:cNvGraphicFramePr>
+          <a:graphic xmlns:a="http://schemas.openxmlformats.org/drawingml/2006/main">
+            <a:graphicData uri="http://schemas.openxmlformats.org/drawingml/2006/picture">
+              <pic:pic xmlns:pic="http://schemas.openxmlformats.org/drawingml/2006/picture">
+                <pic:nvPicPr>
+                  <pic:cNvPr id="6" name="logo hes.png"/>
+                  <pic:cNvPicPr/>
+                </pic:nvPicPr>
+                <pic:blipFill>
+                  <a:blip r:embed="rId4">
+                    <a:extLst>
+                      <a:ext uri="{28A0092B-C50C-407E-A947-70E740481C1C}">
+                        <a14:useLocalDpi xmlns:a14="http://schemas.microsoft.com/office/drawing/2010/main" val="0"/>
+                      </a:ext>
+                    </a:extLst>
+                  </a:blip>
+                  <a:stretch>
+                    <a:fillRect/>
+                  </a:stretch>
+                </pic:blipFill>
+                <pic:spPr>
+                  <a:xfrm>
+                    <a:off x="0" y="0"/>
+                    <a:ext cx="1133060" cy="204830"/>
+                  </a:xfrm>
+                  <a:prstGeom prst="rect">
+                    <a:avLst/>
+                  </a:prstGeom>
+                </pic:spPr>
+              </pic:pic>
+            </a:graphicData>
+          </a:graphic>
+          <wp14:sizeRelH relativeFrom="page">
+            <wp14:pctWidth>0</wp14:pctWidth>
+          </wp14:sizeRelH>
+          <wp14:sizeRelV relativeFrom="page">
+            <wp14:pctHeight>0</wp14:pctHeight>
+          </wp14:sizeRelV>
+        </wp:anchor>
+      </w:drawing>
+    </w:r>
   </w:p>
 </w:ftr>
 </file>
@@ -5819,16 +5811,6 @@
 </file>
 
 <file path=word/header1.xml><?xml version="1.0" encoding="utf-8"?>
-<w:hdr xmlns:wpc="http://schemas.microsoft.com/office/word/2010/wordprocessingCanvas" xmlns:cx="http://schemas.microsoft.com/office/drawing/2014/chartex" xmlns:cx1="http://schemas.microsoft.com/office/drawing/2015/9/8/chartex" xmlns:cx2="http://schemas.microsoft.com/office/drawing/2015/10/21/chartex" xmlns:cx3="http://schemas.microsoft.com/office/drawing/2016/5/9/chartex" xmlns:cx4="http://schemas.microsoft.com/office/drawing/2016/5/10/chartex" xmlns:cx5="http://schemas.microsoft.com/office/drawing/2016/5/11/chartex" xmlns:cx6="http://schemas.microsoft.com/office/drawing/2016/5/12/chartex" xmlns:cx7="http://schemas.microsoft.com/office/drawing/2016/5/13/chartex" xmlns:cx8="http://schemas.microsoft.com/office/drawing/2016/5/14/chartex" xmlns:mc="http://schemas.openxmlformats.org/markup-compatibility/2006" xmlns:aink="http://schemas.microsoft.com/office/drawing/2016/ink" xmlns:am3d="http://schemas.microsoft.com/office/drawing/2017/model3d" xmlns:o="urn:schemas-microsoft-com:office:office" xmlns:r="http://schemas.openxmlformats.org/officeDocument/2006/relationships" xmlns:m="http://schemas.openxmlformats.org/officeDocument/2006/math" xmlns:v="urn:schemas-microsoft-com:vml" xmlns:wp14="http://schemas.microsoft.com/office/word/2010/wordprocessingDrawing" xmlns:wp="http://schemas.openxmlformats.org/drawingml/2006/wordprocessingDrawing" xmlns:w10="urn:schemas-microsoft-com:office:word" xmlns:w="http://schemas.openxmlformats.org/wordprocessingml/2006/main" xmlns:w14="http://schemas.microsoft.com/office/word/2010/wordml" xmlns:w15="http://schemas.microsoft.com/office/word/2012/wordml" xmlns:w16cid="http://schemas.microsoft.com/office/word/2016/wordml/cid" xmlns:w16se="http://schemas.microsoft.com/office/word/2015/wordml/symex" xmlns:wpg="http://schemas.microsoft.com/office/word/2010/wordprocessingGroup" xmlns:wpi="http://schemas.microsoft.com/office/word/2010/wordprocessingInk" xmlns:wne="http://schemas.microsoft.com/office/word/2006/wordml" xmlns:wps="http://schemas.microsoft.com/office/word/2010/wordprocessingShape" mc:Ignorable="w14 w15 w16se w16cid wp14">
-  <w:p>
-    <w:pPr>
-      <w:pStyle w:val="En-tte"/>
-    </w:pPr>
-  </w:p>
-</w:hdr>
-</file>
-
-<file path=word/header2.xml><?xml version="1.0" encoding="utf-8"?>
 <w:hdr xmlns:wpc="http://schemas.microsoft.com/office/word/2010/wordprocessingCanvas" xmlns:cx="http://schemas.microsoft.com/office/drawing/2014/chartex" xmlns:cx1="http://schemas.microsoft.com/office/drawing/2015/9/8/chartex" xmlns:cx2="http://schemas.microsoft.com/office/drawing/2015/10/21/chartex" xmlns:cx3="http://schemas.microsoft.com/office/drawing/2016/5/9/chartex" xmlns:cx4="http://schemas.microsoft.com/office/drawing/2016/5/10/chartex" xmlns:cx5="http://schemas.microsoft.com/office/drawing/2016/5/11/chartex" xmlns:cx6="http://schemas.microsoft.com/office/drawing/2016/5/12/chartex" xmlns:cx7="http://schemas.microsoft.com/office/drawing/2016/5/13/chartex" xmlns:cx8="http://schemas.microsoft.com/office/drawing/2016/5/14/chartex" xmlns:mc="http://schemas.openxmlformats.org/markup-compatibility/2006" xmlns:aink="http://schemas.microsoft.com/office/drawing/2016/ink" xmlns:am3d="http://schemas.microsoft.com/office/drawing/2017/model3d" xmlns:o="urn:schemas-microsoft-com:office:office" xmlns:r="http://schemas.openxmlformats.org/officeDocument/2006/relationships" xmlns:m="http://schemas.openxmlformats.org/officeDocument/2006/math" xmlns:v="urn:schemas-microsoft-com:vml" xmlns:wp14="http://schemas.microsoft.com/office/word/2010/wordprocessingDrawing" xmlns:wp="http://schemas.openxmlformats.org/drawingml/2006/wordprocessingDrawing" xmlns:w10="urn:schemas-microsoft-com:office:word" xmlns:w="http://schemas.openxmlformats.org/wordprocessingml/2006/main" xmlns:w14="http://schemas.microsoft.com/office/word/2010/wordml" xmlns:w15="http://schemas.microsoft.com/office/word/2012/wordml" xmlns:w16cid="http://schemas.microsoft.com/office/word/2016/wordml/cid" xmlns:w16se="http://schemas.microsoft.com/office/word/2015/wordml/symex" xmlns:wpg="http://schemas.microsoft.com/office/word/2010/wordprocessingGroup" xmlns:wpi="http://schemas.microsoft.com/office/word/2010/wordprocessingInk" xmlns:wne="http://schemas.microsoft.com/office/word/2006/wordml" xmlns:wps="http://schemas.microsoft.com/office/word/2010/wordprocessingShape" mc:Ignorable="w14 w15 w16se w16cid wp14">
   <w:p>
     <w:pPr>
@@ -5915,7 +5897,7 @@
 </w:hdr>
 </file>
 
-<file path=word/header3.xml><?xml version="1.0" encoding="utf-8"?>
+<file path=word/header2.xml><?xml version="1.0" encoding="utf-8"?>
 <w:hdr xmlns:wpc="http://schemas.microsoft.com/office/word/2010/wordprocessingCanvas" xmlns:cx="http://schemas.microsoft.com/office/drawing/2014/chartex" xmlns:cx1="http://schemas.microsoft.com/office/drawing/2015/9/8/chartex" xmlns:cx2="http://schemas.microsoft.com/office/drawing/2015/10/21/chartex" xmlns:cx3="http://schemas.microsoft.com/office/drawing/2016/5/9/chartex" xmlns:cx4="http://schemas.microsoft.com/office/drawing/2016/5/10/chartex" xmlns:cx5="http://schemas.microsoft.com/office/drawing/2016/5/11/chartex" xmlns:cx6="http://schemas.microsoft.com/office/drawing/2016/5/12/chartex" xmlns:cx7="http://schemas.microsoft.com/office/drawing/2016/5/13/chartex" xmlns:cx8="http://schemas.microsoft.com/office/drawing/2016/5/14/chartex" xmlns:mc="http://schemas.openxmlformats.org/markup-compatibility/2006" xmlns:aink="http://schemas.microsoft.com/office/drawing/2016/ink" xmlns:am3d="http://schemas.microsoft.com/office/drawing/2017/model3d" xmlns:o="urn:schemas-microsoft-com:office:office" xmlns:r="http://schemas.openxmlformats.org/officeDocument/2006/relationships" xmlns:m="http://schemas.openxmlformats.org/officeDocument/2006/math" xmlns:v="urn:schemas-microsoft-com:vml" xmlns:wp14="http://schemas.microsoft.com/office/word/2010/wordprocessingDrawing" xmlns:wp="http://schemas.openxmlformats.org/drawingml/2006/wordprocessingDrawing" xmlns:w10="urn:schemas-microsoft-com:office:word" xmlns:w="http://schemas.openxmlformats.org/wordprocessingml/2006/main" xmlns:w14="http://schemas.microsoft.com/office/word/2010/wordml" xmlns:w15="http://schemas.microsoft.com/office/word/2012/wordml" xmlns:w16cid="http://schemas.microsoft.com/office/word/2016/wordml/cid" xmlns:w16se="http://schemas.microsoft.com/office/word/2015/wordml/symex" xmlns:wpg="http://schemas.microsoft.com/office/word/2010/wordprocessingGroup" xmlns:wpi="http://schemas.microsoft.com/office/word/2010/wordprocessingInk" xmlns:wne="http://schemas.microsoft.com/office/word/2006/wordml" xmlns:wps="http://schemas.microsoft.com/office/word/2010/wordprocessingShape" mc:Ignorable="w14 w15 w16se w16cid wp14">
   <w:p>
     <w:pPr>
@@ -7621,7 +7603,7 @@
 </file>
 
 <file path=customXml/itemProps1.xml><?xml version="1.0" encoding="utf-8"?>
-<ds:datastoreItem xmlns:ds="http://schemas.openxmlformats.org/officeDocument/2006/customXml" ds:itemID="{335F5A5A-AF15-4443-8B07-3ADD872A4C01}">
+<ds:datastoreItem xmlns:ds="http://schemas.openxmlformats.org/officeDocument/2006/customXml" ds:itemID="{176C847A-86FE-4BEE-9F9B-B00C6FE0D365}">
   <ds:schemaRefs>
     <ds:schemaRef ds:uri="http://schemas.openxmlformats.org/officeDocument/2006/bibliography"/>
   </ds:schemaRefs>

</xml_diff>